<commit_message>
Implement Blueprint of InFix-Generator Class as a concrete Visitor class
</commit_message>
<xml_diff>
--- a/Documents/ALE1_LabManual_2.docx
+++ b/Documents/ALE1_LabManual_2.docx
@@ -1,6 +1,6 @@
 
 <file path=word/document.xml><?xml version="1.0" encoding="utf-8"?>
-<w:document xmlns:wpc="http://schemas.microsoft.com/office/word/2010/wordprocessingCanvas" xmlns:cx="http://schemas.microsoft.com/office/drawing/2014/chartex" xmlns:cx1="http://schemas.microsoft.com/office/drawing/2015/9/8/chartex" xmlns:mc="http://schemas.openxmlformats.org/markup-compatibility/2006" xmlns:o="urn:schemas-microsoft-com:office:office" xmlns:r="http://schemas.openxmlformats.org/officeDocument/2006/relationships" xmlns:m="http://schemas.openxmlformats.org/officeDocument/2006/math" xmlns:v="urn:schemas-microsoft-com:vml" xmlns:wp14="http://schemas.microsoft.com/office/word/2010/wordprocessingDrawing" xmlns:wp="http://schemas.openxmlformats.org/drawingml/2006/wordprocessingDrawing" xmlns:w10="urn:schemas-microsoft-com:office:word" xmlns:w="http://schemas.openxmlformats.org/wordprocessingml/2006/main" xmlns:w14="http://schemas.microsoft.com/office/word/2010/wordml" xmlns:w15="http://schemas.microsoft.com/office/word/2012/wordml" xmlns:w16se="http://schemas.microsoft.com/office/word/2015/wordml/symex" xmlns:wpg="http://schemas.microsoft.com/office/word/2010/wordprocessingGroup" xmlns:wpi="http://schemas.microsoft.com/office/word/2010/wordprocessingInk" xmlns:wne="http://schemas.microsoft.com/office/word/2006/wordml" xmlns:wps="http://schemas.microsoft.com/office/word/2010/wordprocessingShape" mc:Ignorable="w14 w15 w16se wp14">
+<w:document xmlns:wpc="http://schemas.microsoft.com/office/word/2010/wordprocessingCanvas" xmlns:cx="http://schemas.microsoft.com/office/drawing/2014/chartex" xmlns:cx1="http://schemas.microsoft.com/office/drawing/2015/9/8/chartex" xmlns:cx2="http://schemas.microsoft.com/office/drawing/2015/10/21/chartex" xmlns:cx3="http://schemas.microsoft.com/office/drawing/2016/5/9/chartex" xmlns:cx4="http://schemas.microsoft.com/office/drawing/2016/5/10/chartex" xmlns:cx5="http://schemas.microsoft.com/office/drawing/2016/5/11/chartex" xmlns:cx6="http://schemas.microsoft.com/office/drawing/2016/5/12/chartex" xmlns:cx7="http://schemas.microsoft.com/office/drawing/2016/5/13/chartex" xmlns:cx8="http://schemas.microsoft.com/office/drawing/2016/5/14/chartex" xmlns:mc="http://schemas.openxmlformats.org/markup-compatibility/2006" xmlns:aink="http://schemas.microsoft.com/office/drawing/2016/ink" xmlns:am3d="http://schemas.microsoft.com/office/drawing/2017/model3d" xmlns:o="urn:schemas-microsoft-com:office:office" xmlns:r="http://schemas.openxmlformats.org/officeDocument/2006/relationships" xmlns:m="http://schemas.openxmlformats.org/officeDocument/2006/math" xmlns:v="urn:schemas-microsoft-com:vml" xmlns:wp14="http://schemas.microsoft.com/office/word/2010/wordprocessingDrawing" xmlns:wp="http://schemas.openxmlformats.org/drawingml/2006/wordprocessingDrawing" xmlns:w10="urn:schemas-microsoft-com:office:word" xmlns:w="http://schemas.openxmlformats.org/wordprocessingml/2006/main" xmlns:w14="http://schemas.microsoft.com/office/word/2010/wordml" xmlns:w15="http://schemas.microsoft.com/office/word/2012/wordml" xmlns:w16cid="http://schemas.microsoft.com/office/word/2016/wordml/cid" xmlns:w16se="http://schemas.microsoft.com/office/word/2015/wordml/symex" xmlns:wpg="http://schemas.microsoft.com/office/word/2010/wordprocessingGroup" xmlns:wpi="http://schemas.microsoft.com/office/word/2010/wordprocessingInk" xmlns:wne="http://schemas.microsoft.com/office/word/2006/wordml" xmlns:wps="http://schemas.microsoft.com/office/word/2010/wordprocessingShape" mc:Ignorable="w14 w15 w16se w16cid wp14">
   <w:body>
     <w:p>
       <w:pPr>
@@ -1773,27 +1773,7 @@
           <w:szCs w:val="24"/>
           <w:lang w:val="en-US"/>
         </w:rPr>
-        <w:t>(</w:t>
-      </w:r>
-      <w:proofErr w:type="gramStart"/>
-      <w:r>
-        <w:rPr>
-          <w:rFonts w:ascii="Arial" w:hAnsi="Arial" w:cs="Arial"/>
-          <w:sz w:val="24"/>
-          <w:szCs w:val="24"/>
-          <w:lang w:val="en-US"/>
-        </w:rPr>
-        <w:t>3</w:t>
-      </w:r>
-      <w:proofErr w:type="gramEnd"/>
-      <w:r>
-        <w:rPr>
-          <w:rFonts w:ascii="Arial" w:hAnsi="Arial" w:cs="Arial"/>
-          <w:sz w:val="24"/>
-          <w:szCs w:val="24"/>
-          <w:lang w:val="en-US"/>
-        </w:rPr>
-        <w:t xml:space="preserve"> ECTS) </w:t>
+        <w:t xml:space="preserve">(3 ECTS) </w:t>
       </w:r>
       <w:r>
         <w:rPr>
@@ -1867,27 +1847,7 @@
           <w:lang w:val="en-US"/>
         </w:rPr>
         <w:lastRenderedPageBreak/>
-        <w:t xml:space="preserve">Make sure that your lecturer is properly informed about all smart activities that you have done during this course. This could be done for example by writing an </w:t>
-      </w:r>
-      <w:proofErr w:type="gramStart"/>
-      <w:r>
-        <w:rPr>
-          <w:rFonts w:ascii="Arial" w:hAnsi="Arial" w:cs="Arial"/>
-          <w:sz w:val="24"/>
-          <w:szCs w:val="24"/>
-          <w:lang w:val="en-US"/>
-        </w:rPr>
-        <w:t>accompanying</w:t>
-      </w:r>
-      <w:proofErr w:type="gramEnd"/>
-      <w:r>
-        <w:rPr>
-          <w:rFonts w:ascii="Arial" w:hAnsi="Arial" w:cs="Arial"/>
-          <w:sz w:val="24"/>
-          <w:szCs w:val="24"/>
-          <w:lang w:val="en-US"/>
-        </w:rPr>
-        <w:t xml:space="preserve"> document. Please note: when your lecturer is only looking at your code, he might quite easily overlook your intelligent solutions, which would be a pity.</w:t>
+        <w:t>Make sure that your lecturer is properly informed about all smart activities that you have done during this course. This could be done for example by writing an accompanying document. Please note: when your lecturer is only looking at your code, he might quite easily overlook your intelligent solutions, which would be a pity.</w:t>
       </w:r>
     </w:p>
     <w:p>
@@ -1925,27 +1885,7 @@
           <w:szCs w:val="24"/>
           <w:lang w:val="en-US"/>
         </w:rPr>
-        <w:t>The assignments differ in difficulty. The next table gives a global indication (</w:t>
-      </w:r>
-      <w:proofErr w:type="gramStart"/>
-      <w:r>
-        <w:rPr>
-          <w:rFonts w:ascii="Arial" w:hAnsi="Arial" w:cs="Arial"/>
-          <w:sz w:val="24"/>
-          <w:szCs w:val="24"/>
-          <w:lang w:val="en-US"/>
-        </w:rPr>
-        <w:t>1</w:t>
-      </w:r>
-      <w:proofErr w:type="gramEnd"/>
-      <w:r>
-        <w:rPr>
-          <w:rFonts w:ascii="Arial" w:hAnsi="Arial" w:cs="Arial"/>
-          <w:sz w:val="24"/>
-          <w:szCs w:val="24"/>
-          <w:lang w:val="en-US"/>
-        </w:rPr>
-        <w:t xml:space="preserve"> = relatively easy; 4 = relatively difficult), together with an </w:t>
+        <w:t xml:space="preserve">The assignments differ in difficulty. The next table gives a global indication (1 = relatively easy; 4 = relatively difficult), together with an </w:t>
       </w:r>
       <w:r>
         <w:rPr>
@@ -3054,27 +2994,7 @@
           <w:szCs w:val="24"/>
           <w:lang w:val="en-US"/>
         </w:rPr>
-        <w:t xml:space="preserve">To pass this course (grade 6), all assignments </w:t>
-      </w:r>
-      <w:proofErr w:type="gramStart"/>
-      <w:r>
-        <w:rPr>
-          <w:rFonts w:ascii="Arial" w:hAnsi="Arial" w:cs="Arial"/>
-          <w:sz w:val="24"/>
-          <w:szCs w:val="24"/>
-          <w:lang w:val="en-US"/>
-        </w:rPr>
-        <w:t>are implemented</w:t>
-      </w:r>
-      <w:proofErr w:type="gramEnd"/>
-      <w:r>
-        <w:rPr>
-          <w:rFonts w:ascii="Arial" w:hAnsi="Arial" w:cs="Arial"/>
-          <w:sz w:val="24"/>
-          <w:szCs w:val="24"/>
-          <w:lang w:val="en-US"/>
-        </w:rPr>
-        <w:t xml:space="preserve"> and work properly with an easy-to-use GUI (even on another machine (in particular: the lecturer's)).</w:t>
+        <w:t>To pass this course (grade 6), all assignments are implemented and work properly with an easy-to-use GUI (even on another machine (in particular: the lecturer's)).</w:t>
       </w:r>
     </w:p>
     <w:p>
@@ -3259,7 +3179,7 @@
           <w:szCs w:val="24"/>
           <w:lang w:val="en-US"/>
         </w:rPr>
-        <w:t xml:space="preserve">All assignments have to </w:t>
+        <w:t xml:space="preserve">All assignments </w:t>
       </w:r>
       <w:proofErr w:type="gramStart"/>
       <w:r>
@@ -3269,7 +3189,7 @@
           <w:szCs w:val="24"/>
           <w:lang w:val="en-US"/>
         </w:rPr>
-        <w:t>be submitted</w:t>
+        <w:t>have to</w:t>
       </w:r>
       <w:proofErr w:type="gramEnd"/>
       <w:r>
@@ -3279,7 +3199,7 @@
           <w:szCs w:val="24"/>
           <w:lang w:val="en-US"/>
         </w:rPr>
-        <w:t xml:space="preserve"> in Canvas before their deadlines. For </w:t>
+        <w:t xml:space="preserve"> be submitted in Canvas before their deadlines. For </w:t>
       </w:r>
       <w:r>
         <w:rPr>
@@ -3526,6 +3446,8 @@
         </w:rPr>
         <w:t xml:space="preserve">Each capital letter is a </w:t>
       </w:r>
+      <w:bookmarkStart w:id="6" w:name="OLE_LINK1"/>
+      <w:bookmarkStart w:id="7" w:name="OLE_LINK2"/>
       <w:r>
         <w:rPr>
           <w:rFonts w:ascii="Arial" w:hAnsi="Arial" w:cs="Arial"/>
@@ -3535,6 +3457,8 @@
         </w:rPr>
         <w:t>proposition variable</w:t>
       </w:r>
+      <w:bookmarkEnd w:id="6"/>
+      <w:bookmarkEnd w:id="7"/>
       <w:r>
         <w:rPr>
           <w:rFonts w:ascii="Arial" w:hAnsi="Arial" w:cs="Arial"/>
@@ -3569,27 +3493,7 @@
           <w:szCs w:val="24"/>
           <w:lang w:val="en-US"/>
         </w:rPr>
-        <w:t xml:space="preserve"> logic </w:t>
-      </w:r>
-      <w:proofErr w:type="gramStart"/>
-      <w:r>
-        <w:rPr>
-          <w:rFonts w:ascii="Arial" w:hAnsi="Arial" w:cs="Arial"/>
-          <w:sz w:val="24"/>
-          <w:szCs w:val="24"/>
-          <w:lang w:val="en-US"/>
-        </w:rPr>
-        <w:t>are built</w:t>
-      </w:r>
-      <w:proofErr w:type="gramEnd"/>
-      <w:r>
-        <w:rPr>
-          <w:rFonts w:ascii="Arial" w:hAnsi="Arial" w:cs="Arial"/>
-          <w:sz w:val="24"/>
-          <w:szCs w:val="24"/>
-          <w:lang w:val="en-US"/>
-        </w:rPr>
-        <w:t xml:space="preserve"> with </w:t>
+        <w:t xml:space="preserve"> logic are built with </w:t>
       </w:r>
       <w:r>
         <w:rPr>
@@ -3607,16 +3511,17 @@
           <w:szCs w:val="24"/>
           <w:lang w:val="en-US"/>
         </w:rPr>
-        <w:t xml:space="preserve"> and connectives</w:t>
-      </w:r>
-      <w:r>
-        <w:rPr>
-          <w:rFonts w:ascii="Arial" w:hAnsi="Arial" w:cs="Arial"/>
-          <w:sz w:val="24"/>
-          <w:szCs w:val="24"/>
-          <w:lang w:val="en-US"/>
-        </w:rPr>
-        <w:t xml:space="preserve"> like</w:t>
+        <w:t xml:space="preserve"> and </w:t>
+      </w:r>
+      <w:bookmarkStart w:id="8" w:name="OLE_LINK3"/>
+      <w:r>
+        <w:rPr>
+          <w:rFonts w:ascii="Arial" w:hAnsi="Arial" w:cs="Arial"/>
+          <w:sz w:val="24"/>
+          <w:szCs w:val="24"/>
+          <w:lang w:val="en-US"/>
+        </w:rPr>
+        <w:t>connectives</w:t>
       </w:r>
       <w:r>
         <w:rPr>
@@ -3627,6 +3532,25 @@
         </w:rPr>
         <w:t xml:space="preserve"> </w:t>
       </w:r>
+      <w:bookmarkEnd w:id="8"/>
+      <w:r>
+        <w:rPr>
+          <w:rFonts w:ascii="Arial" w:hAnsi="Arial" w:cs="Arial"/>
+          <w:sz w:val="24"/>
+          <w:szCs w:val="24"/>
+          <w:lang w:val="en-US"/>
+        </w:rPr>
+        <w:t>like</w:t>
+      </w:r>
+      <w:r>
+        <w:rPr>
+          <w:rFonts w:ascii="Arial" w:hAnsi="Arial" w:cs="Arial"/>
+          <w:sz w:val="24"/>
+          <w:szCs w:val="24"/>
+          <w:lang w:val="en-US"/>
+        </w:rPr>
+        <w:t xml:space="preserve"> </w:t>
+      </w:r>
       <w:r>
         <w:rPr>
           <w:rFonts w:ascii="Arial" w:hAnsi="Arial" w:cs="Arial"/>
@@ -3733,27 +3657,7 @@
           <w:szCs w:val="24"/>
           <w:lang w:val="en-US"/>
         </w:rPr>
-        <w:t xml:space="preserve">For simplification in this </w:t>
-      </w:r>
-      <w:proofErr w:type="gramStart"/>
-      <w:r>
-        <w:rPr>
-          <w:rFonts w:ascii="Arial" w:hAnsi="Arial" w:cs="Arial"/>
-          <w:sz w:val="24"/>
-          <w:szCs w:val="24"/>
-          <w:lang w:val="en-US"/>
-        </w:rPr>
-        <w:t>course</w:t>
-      </w:r>
-      <w:proofErr w:type="gramEnd"/>
-      <w:r>
-        <w:rPr>
-          <w:rFonts w:ascii="Arial" w:hAnsi="Arial" w:cs="Arial"/>
-          <w:sz w:val="24"/>
-          <w:szCs w:val="24"/>
-          <w:lang w:val="en-US"/>
-        </w:rPr>
-        <w:t xml:space="preserve"> we use the following ASCII prefix notation of the formulas: </w:t>
+        <w:t xml:space="preserve">For simplification in this course we use the following ASCII prefix notation of the formulas: </w:t>
       </w:r>
     </w:p>
     <w:tbl>
@@ -3845,6 +3749,8 @@
                 <w:szCs w:val="24"/>
               </w:rPr>
             </w:pPr>
+            <w:bookmarkStart w:id="9" w:name="OLE_LINK13"/>
+            <w:bookmarkStart w:id="10" w:name="OLE_LINK14"/>
             <w:r>
               <w:rPr>
                 <w:rFonts w:ascii="Courier New" w:eastAsia="Arial Unicode MS" w:hAnsi="Courier New" w:cs="Courier New"/>
@@ -3853,6 +3759,8 @@
               </w:rPr>
               <w:t>¬</w:t>
             </w:r>
+            <w:bookmarkEnd w:id="9"/>
+            <w:bookmarkEnd w:id="10"/>
             <w:r>
               <w:rPr>
                 <w:rFonts w:ascii="Courier New" w:eastAsia="Arial Unicode MS" w:hAnsi="Courier New" w:cs="Courier New"/>
@@ -3875,13 +3783,25 @@
                 <w:szCs w:val="24"/>
               </w:rPr>
             </w:pPr>
+            <w:bookmarkStart w:id="11" w:name="OLE_LINK4"/>
+            <w:bookmarkStart w:id="12" w:name="OLE_LINK5"/>
             <w:r>
               <w:rPr>
                 <w:rFonts w:ascii="Courier New" w:hAnsi="Courier New" w:cs="Courier New"/>
                 <w:sz w:val="24"/>
                 <w:szCs w:val="24"/>
               </w:rPr>
-              <w:t>~(A</w:t>
+              <w:t>~</w:t>
+            </w:r>
+            <w:bookmarkEnd w:id="11"/>
+            <w:bookmarkEnd w:id="12"/>
+            <w:r>
+              <w:rPr>
+                <w:rFonts w:ascii="Courier New" w:hAnsi="Courier New" w:cs="Courier New"/>
+                <w:sz w:val="24"/>
+                <w:szCs w:val="24"/>
+              </w:rPr>
+              <w:t>(A</w:t>
             </w:r>
             <w:r>
               <w:rPr>
@@ -3926,6 +3846,8 @@
               </w:rPr>
               <w:t xml:space="preserve"> </w:t>
             </w:r>
+            <w:bookmarkStart w:id="13" w:name="OLE_LINK15"/>
+            <w:bookmarkStart w:id="14" w:name="OLE_LINK16"/>
             <w:r>
               <w:rPr>
                 <w:rFonts w:ascii="Cambria Math" w:eastAsia="Arial Unicode MS" w:hAnsi="Cambria Math" w:cs="Cambria Math"/>
@@ -3934,6 +3856,8 @@
               </w:rPr>
               <w:t>⇒</w:t>
             </w:r>
+            <w:bookmarkEnd w:id="13"/>
+            <w:bookmarkEnd w:id="14"/>
             <w:r>
               <w:rPr>
                 <w:rFonts w:ascii="Courier New" w:eastAsia="Arial Unicode MS" w:hAnsi="Courier New" w:cs="Courier New"/>
@@ -3956,13 +3880,25 @@
                 <w:szCs w:val="24"/>
               </w:rPr>
             </w:pPr>
+            <w:bookmarkStart w:id="15" w:name="OLE_LINK6"/>
+            <w:bookmarkStart w:id="16" w:name="OLE_LINK7"/>
             <w:r>
               <w:rPr>
                 <w:rFonts w:ascii="Courier New" w:eastAsia="Arial Unicode MS" w:hAnsi="Courier New" w:cs="Courier New"/>
                 <w:sz w:val="24"/>
                 <w:szCs w:val="24"/>
               </w:rPr>
-              <w:t>&gt;(A,B</w:t>
+              <w:t>&gt;</w:t>
+            </w:r>
+            <w:bookmarkEnd w:id="15"/>
+            <w:bookmarkEnd w:id="16"/>
+            <w:r>
+              <w:rPr>
+                <w:rFonts w:ascii="Courier New" w:eastAsia="Arial Unicode MS" w:hAnsi="Courier New" w:cs="Courier New"/>
+                <w:sz w:val="24"/>
+                <w:szCs w:val="24"/>
+              </w:rPr>
+              <w:t>(A,B</w:t>
             </w:r>
             <w:r>
               <w:rPr>
@@ -4007,6 +3943,8 @@
               </w:rPr>
               <w:t xml:space="preserve"> </w:t>
             </w:r>
+            <w:bookmarkStart w:id="17" w:name="OLE_LINK17"/>
+            <w:bookmarkStart w:id="18" w:name="OLE_LINK18"/>
             <w:r>
               <w:rPr>
                 <w:rFonts w:ascii="Cambria Math" w:eastAsia="Arial Unicode MS" w:hAnsi="Cambria Math" w:cs="Cambria Math"/>
@@ -4015,6 +3953,8 @@
               </w:rPr>
               <w:t>⇔</w:t>
             </w:r>
+            <w:bookmarkEnd w:id="17"/>
+            <w:bookmarkEnd w:id="18"/>
             <w:r>
               <w:rPr>
                 <w:rFonts w:ascii="Courier New" w:eastAsia="Arial Unicode MS" w:hAnsi="Courier New" w:cs="Courier New"/>
@@ -4045,13 +3985,25 @@
                 <w:szCs w:val="24"/>
               </w:rPr>
             </w:pPr>
+            <w:bookmarkStart w:id="19" w:name="OLE_LINK8"/>
+            <w:bookmarkStart w:id="20" w:name="OLE_LINK9"/>
             <w:r>
               <w:rPr>
                 <w:rFonts w:ascii="Courier New" w:eastAsia="Arial Unicode MS" w:hAnsi="Courier New" w:cs="Courier New"/>
                 <w:sz w:val="24"/>
                 <w:szCs w:val="24"/>
               </w:rPr>
-              <w:t>=(A,B</w:t>
+              <w:t>=</w:t>
+            </w:r>
+            <w:bookmarkEnd w:id="19"/>
+            <w:bookmarkEnd w:id="20"/>
+            <w:r>
+              <w:rPr>
+                <w:rFonts w:ascii="Courier New" w:eastAsia="Arial Unicode MS" w:hAnsi="Courier New" w:cs="Courier New"/>
+                <w:sz w:val="24"/>
+                <w:szCs w:val="24"/>
+              </w:rPr>
+              <w:t>(A,B</w:t>
             </w:r>
             <w:r>
               <w:rPr>
@@ -4096,6 +4048,7 @@
               </w:rPr>
               <w:t xml:space="preserve"> </w:t>
             </w:r>
+            <w:bookmarkStart w:id="21" w:name="OLE_LINK19"/>
             <w:r>
               <w:rPr>
                 <w:rFonts w:ascii="Cambria Math" w:eastAsia="Arial Unicode MS" w:hAnsi="Cambria Math" w:cs="Cambria Math"/>
@@ -4104,6 +4057,7 @@
               </w:rPr>
               <w:t>⋀</w:t>
             </w:r>
+            <w:bookmarkEnd w:id="21"/>
             <w:r>
               <w:rPr>
                 <w:rFonts w:ascii="Courier New" w:eastAsia="Arial Unicode MS" w:hAnsi="Courier New" w:cs="Courier New"/>
@@ -4126,13 +4080,23 @@
                 <w:szCs w:val="24"/>
               </w:rPr>
             </w:pPr>
+            <w:bookmarkStart w:id="22" w:name="OLE_LINK10"/>
             <w:r>
               <w:rPr>
                 <w:rFonts w:ascii="Courier New" w:eastAsia="Arial Unicode MS" w:hAnsi="Courier New" w:cs="Courier New"/>
                 <w:sz w:val="24"/>
                 <w:szCs w:val="24"/>
               </w:rPr>
-              <w:t>&amp;(A,B</w:t>
+              <w:t>&amp;</w:t>
+            </w:r>
+            <w:bookmarkEnd w:id="22"/>
+            <w:r>
+              <w:rPr>
+                <w:rFonts w:ascii="Courier New" w:eastAsia="Arial Unicode MS" w:hAnsi="Courier New" w:cs="Courier New"/>
+                <w:sz w:val="24"/>
+                <w:szCs w:val="24"/>
+              </w:rPr>
+              <w:t>(A,B</w:t>
             </w:r>
             <w:r>
               <w:rPr>
@@ -4177,6 +4141,8 @@
               </w:rPr>
               <w:t xml:space="preserve"> </w:t>
             </w:r>
+            <w:bookmarkStart w:id="23" w:name="OLE_LINK20"/>
+            <w:bookmarkStart w:id="24" w:name="OLE_LINK21"/>
             <w:r>
               <w:rPr>
                 <w:rFonts w:ascii="Cambria Math" w:eastAsia="Arial Unicode MS" w:hAnsi="Cambria Math" w:cs="Cambria Math"/>
@@ -4185,6 +4151,8 @@
               </w:rPr>
               <w:t>⋁</w:t>
             </w:r>
+            <w:bookmarkEnd w:id="23"/>
+            <w:bookmarkEnd w:id="24"/>
             <w:r>
               <w:rPr>
                 <w:rFonts w:ascii="Courier New" w:eastAsia="Arial Unicode MS" w:hAnsi="Courier New" w:cs="Courier New"/>
@@ -4207,13 +4175,25 @@
                 <w:szCs w:val="24"/>
               </w:rPr>
             </w:pPr>
+            <w:bookmarkStart w:id="25" w:name="OLE_LINK11"/>
+            <w:bookmarkStart w:id="26" w:name="OLE_LINK12"/>
             <w:r>
               <w:rPr>
                 <w:rFonts w:ascii="Courier New" w:eastAsia="Arial Unicode MS" w:hAnsi="Courier New" w:cs="Courier New"/>
                 <w:sz w:val="24"/>
                 <w:szCs w:val="24"/>
               </w:rPr>
-              <w:t>|(A,B</w:t>
+              <w:t>|</w:t>
+            </w:r>
+            <w:bookmarkEnd w:id="25"/>
+            <w:bookmarkEnd w:id="26"/>
+            <w:r>
+              <w:rPr>
+                <w:rFonts w:ascii="Courier New" w:eastAsia="Arial Unicode MS" w:hAnsi="Courier New" w:cs="Courier New"/>
+                <w:sz w:val="24"/>
+                <w:szCs w:val="24"/>
+              </w:rPr>
+              <w:t>(A,B</w:t>
             </w:r>
             <w:r>
               <w:rPr>
@@ -4283,6 +4263,7 @@
         </w:rPr>
         <w:t>⇒</w:t>
       </w:r>
+      <w:proofErr w:type="gramStart"/>
       <w:r>
         <w:rPr>
           <w:rFonts w:ascii="Courier New" w:eastAsia="Arial Unicode MS" w:hAnsi="Courier New" w:cs="Courier New"/>
@@ -4301,7 +4282,6 @@
         </w:rPr>
         <w:t>)</w:t>
       </w:r>
-      <w:proofErr w:type="gramStart"/>
       <w:r>
         <w:rPr>
           <w:rFonts w:ascii="Cambria Math" w:eastAsia="Arial Unicode MS" w:hAnsi="Cambria Math" w:cs="Cambria Math"/>
@@ -4311,6 +4291,7 @@
         </w:rPr>
         <w:t>⇔</w:t>
       </w:r>
+      <w:proofErr w:type="gramEnd"/>
       <w:r>
         <w:rPr>
           <w:rFonts w:ascii="Courier New" w:eastAsia="Arial Unicode MS" w:hAnsi="Courier New" w:cs="Courier New"/>
@@ -4320,7 +4301,9 @@
         </w:rPr>
         <w:t>(</w:t>
       </w:r>
-      <w:proofErr w:type="gramEnd"/>
+      <w:bookmarkStart w:id="27" w:name="OLE_LINK22"/>
+      <w:bookmarkStart w:id="28" w:name="OLE_LINK23"/>
+      <w:bookmarkStart w:id="29" w:name="_GoBack"/>
       <w:r>
         <w:rPr>
           <w:rFonts w:ascii="Courier New" w:eastAsia="Arial Unicode MS" w:hAnsi="Courier New" w:cs="Courier New"/>
@@ -4328,7 +4311,19 @@
           <w:szCs w:val="24"/>
           <w:lang w:val="en-US"/>
         </w:rPr>
-        <w:t>¬A</w:t>
+        <w:t>¬</w:t>
+      </w:r>
+      <w:bookmarkEnd w:id="27"/>
+      <w:bookmarkEnd w:id="28"/>
+      <w:bookmarkEnd w:id="29"/>
+      <w:r>
+        <w:rPr>
+          <w:rFonts w:ascii="Courier New" w:eastAsia="Arial Unicode MS" w:hAnsi="Courier New" w:cs="Courier New"/>
+          <w:sz w:val="24"/>
+          <w:szCs w:val="24"/>
+          <w:lang w:val="en-US"/>
+        </w:rPr>
+        <w:t>A</w:t>
       </w:r>
       <w:r>
         <w:rPr>
@@ -4367,7 +4362,6 @@
           <w:lang w:val="en-US"/>
         </w:rPr>
       </w:pPr>
-      <w:proofErr w:type="gramStart"/>
       <w:r>
         <w:rPr>
           <w:rFonts w:ascii="Arial" w:eastAsia="Arial Unicode MS" w:hAnsi="Arial" w:cs="Arial"/>
@@ -4375,17 +4369,7 @@
           <w:szCs w:val="24"/>
           <w:lang w:val="en-US"/>
         </w:rPr>
-        <w:t>will</w:t>
-      </w:r>
-      <w:proofErr w:type="gramEnd"/>
-      <w:r>
-        <w:rPr>
-          <w:rFonts w:ascii="Arial" w:eastAsia="Arial Unicode MS" w:hAnsi="Arial" w:cs="Arial"/>
-          <w:sz w:val="24"/>
-          <w:szCs w:val="24"/>
-          <w:lang w:val="en-US"/>
-        </w:rPr>
-        <w:t xml:space="preserve"> be written as</w:t>
+        <w:t>will be written as</w:t>
       </w:r>
     </w:p>
     <w:p>
@@ -4516,7 +4500,6 @@
         </w:rPr>
         <w:t xml:space="preserve">: </w:t>
       </w:r>
-      <w:proofErr w:type="gramStart"/>
       <w:r>
         <w:rPr>
           <w:rFonts w:ascii="Courier New" w:hAnsi="Courier New" w:cs="Courier New"/>
@@ -4526,7 +4509,6 @@
         </w:rPr>
         <w:t>0</w:t>
       </w:r>
-      <w:proofErr w:type="gramEnd"/>
       <w:r>
         <w:rPr>
           <w:rFonts w:ascii="Arial" w:hAnsi="Arial" w:cs="Arial"/>
@@ -4661,27 +4643,7 @@
           <w:szCs w:val="24"/>
           <w:lang w:val="en-US"/>
         </w:rPr>
-        <w:t xml:space="preserve">Spaces </w:t>
-      </w:r>
-      <w:proofErr w:type="gramStart"/>
-      <w:r>
-        <w:rPr>
-          <w:rFonts w:ascii="Arial" w:hAnsi="Arial" w:cs="Arial"/>
-          <w:sz w:val="24"/>
-          <w:szCs w:val="24"/>
-          <w:lang w:val="en-US"/>
-        </w:rPr>
-        <w:t>are allowed</w:t>
-      </w:r>
-      <w:proofErr w:type="gramEnd"/>
-      <w:r>
-        <w:rPr>
-          <w:rFonts w:ascii="Arial" w:hAnsi="Arial" w:cs="Arial"/>
-          <w:sz w:val="24"/>
-          <w:szCs w:val="24"/>
-          <w:lang w:val="en-US"/>
-        </w:rPr>
-        <w:t xml:space="preserve"> in proposition</w:t>
+        <w:t>Spaces are allowed in proposition</w:t>
       </w:r>
       <w:r>
         <w:rPr>
@@ -4709,14 +4671,14 @@
           <w:lang w:val="en-US"/>
         </w:rPr>
       </w:pPr>
-      <w:bookmarkStart w:id="6" w:name="_Toc19471234"/>
+      <w:bookmarkStart w:id="30" w:name="_Toc19471234"/>
       <w:r>
         <w:rPr>
           <w:lang w:val="en-US"/>
         </w:rPr>
         <w:t>Tips</w:t>
       </w:r>
-      <w:bookmarkEnd w:id="6"/>
+      <w:bookmarkEnd w:id="30"/>
     </w:p>
     <w:p>
       <w:pPr>
@@ -4807,56 +4769,16 @@
           <w:szCs w:val="24"/>
           <w:lang w:val="en-US"/>
         </w:rPr>
-        <w:t xml:space="preserve">, and the results </w:t>
-      </w:r>
-      <w:proofErr w:type="gramStart"/>
-      <w:r>
-        <w:rPr>
-          <w:rFonts w:ascii="Arial" w:hAnsi="Arial" w:cs="Arial"/>
-          <w:sz w:val="24"/>
-          <w:szCs w:val="24"/>
-          <w:lang w:val="en-US"/>
-        </w:rPr>
-        <w:t>will be put</w:t>
-      </w:r>
-      <w:proofErr w:type="gramEnd"/>
-      <w:r>
-        <w:rPr>
-          <w:rFonts w:ascii="Arial" w:hAnsi="Arial" w:cs="Arial"/>
-          <w:sz w:val="24"/>
-          <w:szCs w:val="24"/>
-          <w:lang w:val="en-US"/>
-        </w:rPr>
-        <w:t xml:space="preserve"> in another text box. </w:t>
-      </w:r>
-      <w:r>
-        <w:rPr>
-          <w:rFonts w:ascii="Arial" w:hAnsi="Arial" w:cs="Arial"/>
-          <w:sz w:val="24"/>
-          <w:szCs w:val="24"/>
-          <w:lang w:val="en-US"/>
-        </w:rPr>
-        <w:t xml:space="preserve">For all next assignments, </w:t>
-      </w:r>
-      <w:proofErr w:type="gramStart"/>
-      <w:r>
-        <w:rPr>
-          <w:rFonts w:ascii="Arial" w:hAnsi="Arial" w:cs="Arial"/>
-          <w:sz w:val="24"/>
-          <w:szCs w:val="24"/>
-          <w:lang w:val="en-US"/>
-        </w:rPr>
-        <w:t>it's</w:t>
-      </w:r>
-      <w:proofErr w:type="gramEnd"/>
-      <w:r>
-        <w:rPr>
-          <w:rFonts w:ascii="Arial" w:hAnsi="Arial" w:cs="Arial"/>
-          <w:sz w:val="24"/>
-          <w:szCs w:val="24"/>
-          <w:lang w:val="en-US"/>
-        </w:rPr>
-        <w:t xml:space="preserve"> convenient to </w:t>
+        <w:t xml:space="preserve">, and the results will be put in another text box. </w:t>
+      </w:r>
+      <w:r>
+        <w:rPr>
+          <w:rFonts w:ascii="Arial" w:hAnsi="Arial" w:cs="Arial"/>
+          <w:sz w:val="24"/>
+          <w:szCs w:val="24"/>
+          <w:lang w:val="en-US"/>
+        </w:rPr>
+        <w:t xml:space="preserve">For all next assignments, it's convenient to </w:t>
       </w:r>
       <w:r>
         <w:rPr>
@@ -4884,7 +4806,7 @@
           <w:lang w:val="en-US"/>
         </w:rPr>
       </w:pPr>
-      <w:bookmarkStart w:id="7" w:name="_Toc19471235"/>
+      <w:bookmarkStart w:id="31" w:name="_Toc19471235"/>
       <w:r>
         <w:rPr>
           <w:lang w:val="en-US"/>
@@ -4897,7 +4819,7 @@
         </w:rPr>
         <w:t>examples</w:t>
       </w:r>
-      <w:bookmarkEnd w:id="7"/>
+      <w:bookmarkEnd w:id="31"/>
     </w:p>
     <w:p>
       <w:pPr>
@@ -4915,27 +4837,7 @@
           <w:szCs w:val="24"/>
           <w:lang w:val="en-US"/>
         </w:rPr>
-        <w:t xml:space="preserve">Propositions </w:t>
-      </w:r>
-      <w:proofErr w:type="gramStart"/>
-      <w:r>
-        <w:rPr>
-          <w:rFonts w:ascii="Arial" w:hAnsi="Arial" w:cs="Arial"/>
-          <w:sz w:val="24"/>
-          <w:szCs w:val="24"/>
-          <w:lang w:val="en-US"/>
-        </w:rPr>
-        <w:t>can be realized</w:t>
-      </w:r>
-      <w:proofErr w:type="gramEnd"/>
-      <w:r>
-        <w:rPr>
-          <w:rFonts w:ascii="Arial" w:hAnsi="Arial" w:cs="Arial"/>
-          <w:sz w:val="24"/>
-          <w:szCs w:val="24"/>
-          <w:lang w:val="en-US"/>
-        </w:rPr>
-        <w:t xml:space="preserve"> with electronic logic circuits. In this way, a complete processor can be build. NAND circuits (see</w:t>
+        <w:t>Propositions can be realized with electronic logic circuits. In this way, a complete processor can be build. NAND circuits (see</w:t>
       </w:r>
       <w:r>
         <w:rPr>
@@ -5001,25 +4903,14 @@
         </w:rPr>
         <w:t xml:space="preserve">) </w:t>
       </w:r>
-      <w:proofErr w:type="gramStart"/>
-      <w:r>
-        <w:rPr>
-          <w:rFonts w:ascii="Arial" w:hAnsi="Arial" w:cs="Arial"/>
-          <w:sz w:val="24"/>
-          <w:szCs w:val="24"/>
-          <w:lang w:val="en-US"/>
-        </w:rPr>
-        <w:t>are used</w:t>
-      </w:r>
-      <w:proofErr w:type="gramEnd"/>
-      <w:r>
-        <w:rPr>
-          <w:rFonts w:ascii="Arial" w:hAnsi="Arial" w:cs="Arial"/>
-          <w:sz w:val="24"/>
-          <w:szCs w:val="24"/>
-          <w:lang w:val="en-US"/>
-        </w:rPr>
-        <w:t xml:space="preserve"> in chip development because they are smaller than other circuits (and they use less energy)</w:t>
+      <w:r>
+        <w:rPr>
+          <w:rFonts w:ascii="Arial" w:hAnsi="Arial" w:cs="Arial"/>
+          <w:sz w:val="24"/>
+          <w:szCs w:val="24"/>
+          <w:lang w:val="en-US"/>
+        </w:rPr>
+        <w:t>are used in chip development because they are smaller than other circuits (and they use less energy)</w:t>
       </w:r>
       <w:r>
         <w:rPr>
@@ -5120,7 +5011,71 @@
           <w:lang w:val="en-US"/>
         </w:rPr>
       </w:pPr>
-      <w:hyperlink r:id="rId13" w:history="1">
+      <w:r>
+        <w:rPr>
+          <w:noProof/>
+        </w:rPr>
+        <mc:AlternateContent>
+          <mc:Choice Requires="wpi">
+            <w:drawing>
+              <wp:anchor distT="0" distB="0" distL="114300" distR="114300" simplePos="0" relativeHeight="251659264" behindDoc="0" locked="0" layoutInCell="1" allowOverlap="1">
+                <wp:simplePos x="0" y="0"/>
+                <wp:positionH relativeFrom="column">
+                  <wp:posOffset>9092081</wp:posOffset>
+                </wp:positionH>
+                <wp:positionV relativeFrom="paragraph">
+                  <wp:posOffset>367601</wp:posOffset>
+                </wp:positionV>
+                <wp:extent cx="2880" cy="360"/>
+                <wp:effectExtent l="57150" t="38100" r="54610" b="57150"/>
+                <wp:wrapNone/>
+                <wp:docPr id="2" name="Ink 2"/>
+                <wp:cNvGraphicFramePr/>
+                <a:graphic xmlns:a="http://schemas.openxmlformats.org/drawingml/2006/main">
+                  <a:graphicData uri="http://schemas.microsoft.com/office/word/2010/wordprocessingInk">
+                    <w14:contentPart bwMode="auto" r:id="rId13">
+                      <w14:nvContentPartPr>
+                        <w14:cNvContentPartPr/>
+                      </w14:nvContentPartPr>
+                      <w14:xfrm>
+                        <a:off x="0" y="0"/>
+                        <a:ext cx="2880" cy="360"/>
+                      </w14:xfrm>
+                    </w14:contentPart>
+                  </a:graphicData>
+                </a:graphic>
+              </wp:anchor>
+            </w:drawing>
+          </mc:Choice>
+          <mc:Fallback>
+            <w:pict>
+              <v:shapetype w14:anchorId="1E4182CC" id="_x0000_t75" coordsize="21600,21600" o:spt="75" o:preferrelative="t" path="m@4@5l@4@11@9@11@9@5xe" filled="f" stroked="f">
+                <v:stroke joinstyle="miter"/>
+                <v:formulas>
+                  <v:f eqn="if lineDrawn pixelLineWidth 0"/>
+                  <v:f eqn="sum @0 1 0"/>
+                  <v:f eqn="sum 0 0 @1"/>
+                  <v:f eqn="prod @2 1 2"/>
+                  <v:f eqn="prod @3 21600 pixelWidth"/>
+                  <v:f eqn="prod @3 21600 pixelHeight"/>
+                  <v:f eqn="sum @0 0 1"/>
+                  <v:f eqn="prod @6 1 2"/>
+                  <v:f eqn="prod @7 21600 pixelWidth"/>
+                  <v:f eqn="sum @8 21600 0"/>
+                  <v:f eqn="prod @7 21600 pixelHeight"/>
+                  <v:f eqn="sum @10 21600 0"/>
+                </v:formulas>
+                <v:path o:extrusionok="f" gradientshapeok="t" o:connecttype="rect"/>
+                <o:lock v:ext="edit" aspectratio="t"/>
+              </v:shapetype>
+              <v:shape id="Ink 2" o:spid="_x0000_s1026" type="#_x0000_t75" style="position:absolute;margin-left:715.1pt;margin-top:28.25pt;width:1.85pt;height:1.45pt;z-index:251659264;visibility:visible;mso-wrap-style:square;mso-wrap-distance-left:9pt;mso-wrap-distance-top:0;mso-wrap-distance-right:9pt;mso-wrap-distance-bottom:0;mso-position-horizontal:absolute;mso-position-horizontal-relative:text;mso-position-vertical:absolute;mso-position-vertical-relative:text" o:gfxdata="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">
+                <v:imagedata r:id="rId14" o:title=""/>
+              </v:shape>
+            </w:pict>
+          </mc:Fallback>
+        </mc:AlternateContent>
+      </w:r>
+      <w:hyperlink r:id="rId15" w:history="1">
         <w:r>
           <w:rPr>
             <w:rStyle w:val="Hyperlink"/>
@@ -5167,7 +5122,7 @@
           <w:lang w:val="en-US"/>
         </w:rPr>
       </w:pPr>
-      <w:bookmarkStart w:id="8" w:name="_Toc19471236"/>
+      <w:bookmarkStart w:id="32" w:name="_Toc19471236"/>
       <w:r>
         <w:rPr>
           <w:lang w:val="en-US"/>
@@ -5180,7 +5135,7 @@
         </w:rPr>
         <w:t>s</w:t>
       </w:r>
-      <w:bookmarkEnd w:id="8"/>
+      <w:bookmarkEnd w:id="32"/>
     </w:p>
     <w:p>
       <w:pPr>
@@ -5198,27 +5153,7 @@
           <w:szCs w:val="24"/>
           <w:lang w:val="en-US"/>
         </w:rPr>
-        <w:t xml:space="preserve">For a proper test of your </w:t>
-      </w:r>
-      <w:proofErr w:type="gramStart"/>
-      <w:r>
-        <w:rPr>
-          <w:rFonts w:ascii="Arial" w:hAnsi="Arial" w:cs="Arial"/>
-          <w:sz w:val="24"/>
-          <w:szCs w:val="24"/>
-          <w:lang w:val="en-US"/>
-        </w:rPr>
-        <w:t>system</w:t>
-      </w:r>
-      <w:proofErr w:type="gramEnd"/>
-      <w:r>
-        <w:rPr>
-          <w:rFonts w:ascii="Arial" w:hAnsi="Arial" w:cs="Arial"/>
-          <w:sz w:val="24"/>
-          <w:szCs w:val="24"/>
-          <w:lang w:val="en-US"/>
-        </w:rPr>
-        <w:t xml:space="preserve"> </w:t>
+        <w:t xml:space="preserve">For a proper test of your system </w:t>
       </w:r>
       <w:r>
         <w:rPr>
@@ -5264,7 +5199,7 @@
           <w:szCs w:val="24"/>
           <w:lang w:val="en-US"/>
         </w:rPr>
-        <w:t xml:space="preserve">Testing can be done by module tests, but in this </w:t>
+        <w:t xml:space="preserve">Testing can be done by module tests, but in this case every participant of this course </w:t>
       </w:r>
       <w:proofErr w:type="gramStart"/>
       <w:r>
@@ -5274,7 +5209,7 @@
           <w:szCs w:val="24"/>
           <w:lang w:val="en-US"/>
         </w:rPr>
-        <w:t>case</w:t>
+        <w:t>has to</w:t>
       </w:r>
       <w:proofErr w:type="gramEnd"/>
       <w:r>
@@ -5284,36 +5219,7 @@
           <w:szCs w:val="24"/>
           <w:lang w:val="en-US"/>
         </w:rPr>
-        <w:t xml:space="preserve"> every participant of this course </w:t>
-      </w:r>
-      <w:r>
-        <w:rPr>
-          <w:rFonts w:ascii="Arial" w:hAnsi="Arial" w:cs="Arial"/>
-          <w:sz w:val="24"/>
-          <w:szCs w:val="24"/>
-          <w:lang w:val="en-US"/>
-        </w:rPr>
-        <w:t xml:space="preserve">has to write the tests again. It would be better if you all have a system, in which you can exchange your test formulas (and their results) with each other. This system should be easily extendible with new formulas and </w:t>
-      </w:r>
-      <w:proofErr w:type="gramStart"/>
-      <w:r>
-        <w:rPr>
-          <w:rFonts w:ascii="Arial" w:hAnsi="Arial" w:cs="Arial"/>
-          <w:sz w:val="24"/>
-          <w:szCs w:val="24"/>
-          <w:lang w:val="en-US"/>
-        </w:rPr>
-        <w:t>can be executed</w:t>
-      </w:r>
-      <w:proofErr w:type="gramEnd"/>
-      <w:r>
-        <w:rPr>
-          <w:rFonts w:ascii="Arial" w:hAnsi="Arial" w:cs="Arial"/>
-          <w:sz w:val="24"/>
-          <w:szCs w:val="24"/>
-          <w:lang w:val="en-US"/>
-        </w:rPr>
-        <w:t xml:space="preserve"> by each implementation.</w:t>
+        <w:t xml:space="preserve"> write the tests again. It would be better if you all have a system, in which you can exchange your test formulas (and their results) with each other. This system should be easily extendible with new formulas and can be executed by each implementation.</w:t>
       </w:r>
     </w:p>
     <w:p>
@@ -5332,27 +5238,7 @@
           <w:szCs w:val="24"/>
           <w:lang w:val="en-US"/>
         </w:rPr>
-        <w:t xml:space="preserve">Develop such a system within your group (for </w:t>
-      </w:r>
-      <w:proofErr w:type="gramStart"/>
-      <w:r>
-        <w:rPr>
-          <w:rFonts w:ascii="Arial" w:hAnsi="Arial" w:cs="Arial"/>
-          <w:sz w:val="24"/>
-          <w:szCs w:val="24"/>
-          <w:lang w:val="en-US"/>
-        </w:rPr>
-        <w:t>example:</w:t>
-      </w:r>
-      <w:proofErr w:type="gramEnd"/>
-      <w:r>
-        <w:rPr>
-          <w:rFonts w:ascii="Arial" w:hAnsi="Arial" w:cs="Arial"/>
-          <w:sz w:val="24"/>
-          <w:szCs w:val="24"/>
-          <w:lang w:val="en-US"/>
-        </w:rPr>
-        <w:t xml:space="preserve"> a common </w:t>
+        <w:t xml:space="preserve">Develop such a system within your group (for example: a common </w:t>
       </w:r>
       <w:r>
         <w:rPr>
@@ -5380,8 +5266,8 @@
           <w:lang w:val="en-US"/>
         </w:rPr>
       </w:pPr>
-      <w:bookmarkStart w:id="9" w:name="_Ref441403551"/>
-      <w:bookmarkStart w:id="10" w:name="_Toc19471237"/>
+      <w:bookmarkStart w:id="33" w:name="_Ref441403551"/>
+      <w:bookmarkStart w:id="34" w:name="_Toc19471237"/>
       <w:r>
         <w:rPr>
           <w:lang w:val="en-US"/>
@@ -5394,8 +5280,8 @@
         </w:rPr>
         <w:t xml:space="preserve"> 1</w:t>
       </w:r>
-      <w:bookmarkEnd w:id="9"/>
-      <w:bookmarkEnd w:id="10"/>
+      <w:bookmarkEnd w:id="33"/>
+      <w:bookmarkEnd w:id="34"/>
     </w:p>
     <w:p>
       <w:pPr>
@@ -5409,31 +5295,60 @@
       <w:r>
         <w:rPr>
           <w:rFonts w:ascii="Arial" w:hAnsi="Arial" w:cs="Arial"/>
-          <w:sz w:val="24"/>
-          <w:szCs w:val="24"/>
-          <w:lang w:val="en-US"/>
-        </w:rPr>
-        <w:t xml:space="preserve">In the Logic and Set Theory </w:t>
-      </w:r>
-      <w:proofErr w:type="gramStart"/>
-      <w:r>
-        <w:rPr>
-          <w:rFonts w:ascii="Arial" w:hAnsi="Arial" w:cs="Arial"/>
-          <w:sz w:val="24"/>
-          <w:szCs w:val="24"/>
-          <w:lang w:val="en-US"/>
-        </w:rPr>
-        <w:t>course</w:t>
-      </w:r>
-      <w:proofErr w:type="gramEnd"/>
-      <w:r>
-        <w:rPr>
-          <w:rFonts w:ascii="Arial" w:hAnsi="Arial" w:cs="Arial"/>
-          <w:sz w:val="24"/>
-          <w:szCs w:val="24"/>
-          <w:lang w:val="en-US"/>
-        </w:rPr>
-        <w:t xml:space="preserve"> you have learnt that formulas are in fact tree structures. </w:t>
+          <w:noProof/>
+          <w:sz w:val="24"/>
+          <w:szCs w:val="24"/>
+          <w:lang w:val="en-US"/>
+        </w:rPr>
+        <mc:AlternateContent>
+          <mc:Choice Requires="wpi">
+            <w:drawing>
+              <wp:anchor distT="0" distB="0" distL="114300" distR="114300" simplePos="0" relativeHeight="251660288" behindDoc="0" locked="0" layoutInCell="1" allowOverlap="1">
+                <wp:simplePos x="0" y="0"/>
+                <wp:positionH relativeFrom="column">
+                  <wp:posOffset>-370879</wp:posOffset>
+                </wp:positionH>
+                <wp:positionV relativeFrom="paragraph">
+                  <wp:posOffset>155001</wp:posOffset>
+                </wp:positionV>
+                <wp:extent cx="178200" cy="470520"/>
+                <wp:effectExtent l="38100" t="38100" r="50800" b="44450"/>
+                <wp:wrapNone/>
+                <wp:docPr id="5" name="Ink 5"/>
+                <wp:cNvGraphicFramePr/>
+                <a:graphic xmlns:a="http://schemas.openxmlformats.org/drawingml/2006/main">
+                  <a:graphicData uri="http://schemas.microsoft.com/office/word/2010/wordprocessingInk">
+                    <w14:contentPart bwMode="auto" r:id="rId16">
+                      <w14:nvContentPartPr>
+                        <w14:cNvContentPartPr/>
+                      </w14:nvContentPartPr>
+                      <w14:xfrm>
+                        <a:off x="0" y="0"/>
+                        <a:ext cx="178200" cy="470520"/>
+                      </w14:xfrm>
+                    </w14:contentPart>
+                  </a:graphicData>
+                </a:graphic>
+              </wp:anchor>
+            </w:drawing>
+          </mc:Choice>
+          <mc:Fallback>
+            <w:pict>
+              <v:shape w14:anchorId="1D309B1B" id="Ink 5" o:spid="_x0000_s1026" type="#_x0000_t75" style="position:absolute;margin-left:-29.9pt;margin-top:11.5pt;width:15.45pt;height:38.5pt;z-index:251660288;visibility:visible;mso-wrap-style:square;mso-wrap-distance-left:9pt;mso-wrap-distance-top:0;mso-wrap-distance-right:9pt;mso-wrap-distance-bottom:0;mso-position-horizontal:absolute;mso-position-horizontal-relative:text;mso-position-vertical:absolute;mso-position-vertical-relative:text" o:gfxdata="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">
+                <v:imagedata r:id="rId17" o:title=""/>
+              </v:shape>
+            </w:pict>
+          </mc:Fallback>
+        </mc:AlternateContent>
+      </w:r>
+      <w:r>
+        <w:rPr>
+          <w:rFonts w:ascii="Arial" w:hAnsi="Arial" w:cs="Arial"/>
+          <w:sz w:val="24"/>
+          <w:szCs w:val="24"/>
+          <w:lang w:val="en-US"/>
+        </w:rPr>
+        <w:t xml:space="preserve">In the Logic and Set Theory course you have learnt that formulas are in fact tree structures. </w:t>
       </w:r>
       <w:r>
         <w:rPr>
@@ -5501,27 +5416,7 @@
           <w:szCs w:val="24"/>
           <w:lang w:val="en-US"/>
         </w:rPr>
-        <w:t xml:space="preserve">) and builds a tree of objects internally. Note: spaces </w:t>
-      </w:r>
-      <w:proofErr w:type="gramStart"/>
-      <w:r>
-        <w:rPr>
-          <w:rFonts w:ascii="Arial" w:hAnsi="Arial" w:cs="Arial"/>
-          <w:sz w:val="24"/>
-          <w:szCs w:val="24"/>
-          <w:lang w:val="en-US"/>
-        </w:rPr>
-        <w:t>are allowed</w:t>
-      </w:r>
-      <w:proofErr w:type="gramEnd"/>
-      <w:r>
-        <w:rPr>
-          <w:rFonts w:ascii="Arial" w:hAnsi="Arial" w:cs="Arial"/>
-          <w:sz w:val="24"/>
-          <w:szCs w:val="24"/>
-          <w:lang w:val="en-US"/>
-        </w:rPr>
-        <w:t xml:space="preserve"> but must be ignored.</w:t>
+        <w:t>) and builds a tree of objects internally. Note: spaces are allowed but must be ignored.</w:t>
       </w:r>
     </w:p>
     <w:p>
@@ -5551,25 +5446,14 @@
         </w:rPr>
         <w:t xml:space="preserve">a </w:t>
       </w:r>
-      <w:proofErr w:type="gramStart"/>
-      <w:r>
-        <w:rPr>
-          <w:rFonts w:ascii="Arial" w:hAnsi="Arial" w:cs="Arial"/>
-          <w:sz w:val="24"/>
-          <w:szCs w:val="24"/>
-          <w:lang w:val="en-US"/>
-        </w:rPr>
-        <w:t>method which</w:t>
-      </w:r>
-      <w:proofErr w:type="gramEnd"/>
-      <w:r>
-        <w:rPr>
-          <w:rFonts w:ascii="Arial" w:hAnsi="Arial" w:cs="Arial"/>
-          <w:sz w:val="24"/>
-          <w:szCs w:val="24"/>
-          <w:lang w:val="en-US"/>
-        </w:rPr>
-        <w:t xml:space="preserve"> returns a list of all </w:t>
+      <w:r>
+        <w:rPr>
+          <w:rFonts w:ascii="Arial" w:hAnsi="Arial" w:cs="Arial"/>
+          <w:sz w:val="24"/>
+          <w:szCs w:val="24"/>
+          <w:lang w:val="en-US"/>
+        </w:rPr>
+        <w:t xml:space="preserve">method which returns a list of all </w:t>
       </w:r>
       <w:r>
         <w:rPr>
@@ -5599,25 +5483,14 @@
           <w:lang w:val="en-US"/>
         </w:rPr>
       </w:pPr>
-      <w:proofErr w:type="gramStart"/>
-      <w:r>
-        <w:rPr>
-          <w:rFonts w:ascii="Arial" w:hAnsi="Arial" w:cs="Arial"/>
-          <w:sz w:val="24"/>
-          <w:szCs w:val="24"/>
-          <w:lang w:val="en-US"/>
-        </w:rPr>
-        <w:t>And</w:t>
-      </w:r>
-      <w:proofErr w:type="gramEnd"/>
-      <w:r>
-        <w:rPr>
-          <w:rFonts w:ascii="Arial" w:hAnsi="Arial" w:cs="Arial"/>
-          <w:sz w:val="24"/>
-          <w:szCs w:val="24"/>
-          <w:lang w:val="en-US"/>
-        </w:rPr>
-        <w:t xml:space="preserve"> show a picture of the tree </w:t>
+      <w:r>
+        <w:rPr>
+          <w:rFonts w:ascii="Arial" w:hAnsi="Arial" w:cs="Arial"/>
+          <w:sz w:val="24"/>
+          <w:szCs w:val="24"/>
+          <w:lang w:val="en-US"/>
+        </w:rPr>
+        <w:t xml:space="preserve">And show a picture of the tree </w:t>
       </w:r>
       <w:r>
         <w:rPr>
@@ -5865,7 +5738,7 @@
           <w:lang w:val="en-US"/>
         </w:rPr>
       </w:pPr>
-      <w:bookmarkStart w:id="11" w:name="_Toc19471238"/>
+      <w:bookmarkStart w:id="35" w:name="_Toc19471238"/>
       <w:r>
         <w:rPr>
           <w:lang w:val="en-US"/>
@@ -5878,7 +5751,7 @@
         </w:rPr>
         <w:t>2</w:t>
       </w:r>
-      <w:bookmarkEnd w:id="11"/>
+      <w:bookmarkEnd w:id="35"/>
     </w:p>
     <w:p>
       <w:pPr>
@@ -6931,7 +6804,6 @@
         </w:rPr>
         <w:t xml:space="preserve">: 10100010, </w:t>
       </w:r>
-      <w:proofErr w:type="gramStart"/>
       <w:r>
         <w:rPr>
           <w:rFonts w:ascii="Arial" w:hAnsi="Arial" w:cs="Arial"/>
@@ -6941,7 +6813,6 @@
         </w:rPr>
         <w:t>or:</w:t>
       </w:r>
-      <w:proofErr w:type="gramEnd"/>
       <w:r>
         <w:rPr>
           <w:rFonts w:ascii="Arial" w:hAnsi="Arial" w:cs="Arial"/>
@@ -6969,7 +6840,7 @@
         </w:rPr>
         <w:t xml:space="preserve"> </w:t>
       </w:r>
-      <w:hyperlink r:id="rId14" w:history="1">
+      <w:hyperlink r:id="rId18" w:history="1">
         <w:r>
           <w:rPr>
             <w:rStyle w:val="Hyperlink"/>
@@ -6998,7 +6869,7 @@
           <w:lang w:val="en-US"/>
         </w:rPr>
       </w:pPr>
-      <w:bookmarkStart w:id="12" w:name="_Toc19471239"/>
+      <w:bookmarkStart w:id="36" w:name="_Toc19471239"/>
       <w:r>
         <w:rPr>
           <w:lang w:val="en-US"/>
@@ -7011,7 +6882,7 @@
         </w:rPr>
         <w:t>3</w:t>
       </w:r>
-      <w:bookmarkEnd w:id="12"/>
+      <w:bookmarkEnd w:id="36"/>
     </w:p>
     <w:p>
       <w:pPr>
@@ -7056,7 +6927,7 @@
           <w:szCs w:val="24"/>
           <w:lang w:val="en-US"/>
         </w:rPr>
-        <w:t xml:space="preserve">with the same </w:t>
+        <w:t xml:space="preserve">with the same truth value where all-but-one variables have the same </w:t>
       </w:r>
       <w:proofErr w:type="gramStart"/>
       <w:r>
@@ -7066,7 +6937,7 @@
           <w:szCs w:val="24"/>
           <w:lang w:val="en-US"/>
         </w:rPr>
-        <w:t>truth value</w:t>
+        <w:t>value</w:t>
       </w:r>
       <w:proofErr w:type="gramEnd"/>
       <w:r>
@@ -7076,7 +6947,7 @@
           <w:szCs w:val="24"/>
           <w:lang w:val="en-US"/>
         </w:rPr>
-        <w:t xml:space="preserve"> where all-but-one variables have the same value then the value of this predicate with the different values is not important. Both </w:t>
+        <w:t xml:space="preserve"> then the value of this predicate with the different values is not important. Both </w:t>
       </w:r>
       <w:r>
         <w:rPr>
@@ -8849,36 +8720,16 @@
           <w:szCs w:val="24"/>
           <w:lang w:val="en-US"/>
         </w:rPr>
-        <w:t xml:space="preserve"> </w:t>
-      </w:r>
-      <w:proofErr w:type="gramStart"/>
-      <w:r>
-        <w:rPr>
-          <w:rFonts w:ascii="Arial" w:hAnsi="Arial" w:cs="Arial"/>
-          <w:sz w:val="24"/>
-          <w:szCs w:val="24"/>
-          <w:lang w:val="en-US"/>
-        </w:rPr>
-        <w:t>is</w:t>
-      </w:r>
-      <w:r>
-        <w:rPr>
-          <w:rFonts w:ascii="Arial" w:hAnsi="Arial" w:cs="Arial"/>
-          <w:sz w:val="24"/>
-          <w:szCs w:val="24"/>
-          <w:lang w:val="en-US"/>
-        </w:rPr>
-        <w:t xml:space="preserve"> shown</w:t>
-      </w:r>
-      <w:proofErr w:type="gramEnd"/>
-      <w:r>
-        <w:rPr>
-          <w:rFonts w:ascii="Arial" w:hAnsi="Arial" w:cs="Arial"/>
-          <w:sz w:val="24"/>
-          <w:szCs w:val="24"/>
-          <w:lang w:val="en-US"/>
-        </w:rPr>
-        <w:t xml:space="preserve"> as well</w:t>
+        <w:t xml:space="preserve"> is</w:t>
+      </w:r>
+      <w:r>
+        <w:rPr>
+          <w:rFonts w:ascii="Arial" w:hAnsi="Arial" w:cs="Arial"/>
+          <w:sz w:val="24"/>
+          <w:szCs w:val="24"/>
+          <w:lang w:val="en-US"/>
+        </w:rPr>
+        <w:t xml:space="preserve"> shown as well</w:t>
       </w:r>
       <w:r>
         <w:rPr>
@@ -8897,7 +8748,7 @@
           <w:lang w:val="en-US"/>
         </w:rPr>
       </w:pPr>
-      <w:bookmarkStart w:id="13" w:name="_Toc19471240"/>
+      <w:bookmarkStart w:id="37" w:name="_Toc19471240"/>
       <w:r>
         <w:rPr>
           <w:lang w:val="en-US"/>
@@ -8910,7 +8761,7 @@
         </w:rPr>
         <w:t>4</w:t>
       </w:r>
-      <w:bookmarkEnd w:id="13"/>
+      <w:bookmarkEnd w:id="37"/>
     </w:p>
     <w:p>
       <w:pPr>
@@ -8927,27 +8778,7 @@
           <w:szCs w:val="24"/>
           <w:lang w:val="en-US"/>
         </w:rPr>
-        <w:t xml:space="preserve">From a truth </w:t>
-      </w:r>
-      <w:proofErr w:type="gramStart"/>
-      <w:r>
-        <w:rPr>
-          <w:rFonts w:ascii="Arial" w:hAnsi="Arial" w:cs="Arial"/>
-          <w:sz w:val="24"/>
-          <w:szCs w:val="24"/>
-          <w:lang w:val="en-US"/>
-        </w:rPr>
-        <w:t>table</w:t>
-      </w:r>
-      <w:proofErr w:type="gramEnd"/>
-      <w:r>
-        <w:rPr>
-          <w:rFonts w:ascii="Arial" w:hAnsi="Arial" w:cs="Arial"/>
-          <w:sz w:val="24"/>
-          <w:szCs w:val="24"/>
-          <w:lang w:val="en-US"/>
-        </w:rPr>
-        <w:t xml:space="preserve"> you can construct unambiguously a disjunctive normal form of the formula</w:t>
+        <w:t>From a truth table you can construct unambiguously a disjunctive normal form of the formula</w:t>
       </w:r>
       <w:r>
         <w:rPr>
@@ -8974,27 +8805,7 @@
           <w:szCs w:val="24"/>
           <w:lang w:val="en-US"/>
         </w:rPr>
-        <w:t xml:space="preserve">Take for every line with a </w:t>
-      </w:r>
-      <w:proofErr w:type="gramStart"/>
-      <w:r>
-        <w:rPr>
-          <w:rFonts w:ascii="Arial" w:hAnsi="Arial" w:cs="Arial"/>
-          <w:sz w:val="24"/>
-          <w:szCs w:val="24"/>
-          <w:lang w:val="en-US"/>
-        </w:rPr>
-        <w:t>truth value</w:t>
-      </w:r>
-      <w:proofErr w:type="gramEnd"/>
-      <w:r>
-        <w:rPr>
-          <w:rFonts w:ascii="Arial" w:hAnsi="Arial" w:cs="Arial"/>
-          <w:sz w:val="24"/>
-          <w:szCs w:val="24"/>
-          <w:lang w:val="en-US"/>
-        </w:rPr>
-        <w:t xml:space="preserve"> of 1 </w:t>
+        <w:t xml:space="preserve">Take for every line with a truth value of 1 </w:t>
       </w:r>
       <w:r>
         <w:rPr>
@@ -10380,9 +10191,8 @@
           <w:szCs w:val="24"/>
           <w:lang w:val="en-US"/>
         </w:rPr>
-        <w:t xml:space="preserve">junctive normal form </w:t>
-      </w:r>
-      <w:proofErr w:type="gramStart"/>
+        <w:t xml:space="preserve">junctive normal form is displayed (for both original and simplified truth tables). Those disjunctive normal forms can be read again by your program </w:t>
+      </w:r>
       <w:r>
         <w:rPr>
           <w:rFonts w:ascii="Arial" w:eastAsia="Arial Unicode MS" w:hAnsi="Arial" w:cs="Arial"/>
@@ -10390,46 +10200,7 @@
           <w:szCs w:val="24"/>
           <w:lang w:val="en-US"/>
         </w:rPr>
-        <w:t>is displayed</w:t>
-      </w:r>
-      <w:proofErr w:type="gramEnd"/>
-      <w:r>
-        <w:rPr>
-          <w:rFonts w:ascii="Arial" w:eastAsia="Arial Unicode MS" w:hAnsi="Arial" w:cs="Arial"/>
-          <w:sz w:val="24"/>
-          <w:szCs w:val="24"/>
-          <w:lang w:val="en-US"/>
-        </w:rPr>
-        <w:t xml:space="preserve"> (for both original and simplified truth tables). Those disjunctive </w:t>
-      </w:r>
-      <w:proofErr w:type="gramStart"/>
-      <w:r>
-        <w:rPr>
-          <w:rFonts w:ascii="Arial" w:eastAsia="Arial Unicode MS" w:hAnsi="Arial" w:cs="Arial"/>
-          <w:sz w:val="24"/>
-          <w:szCs w:val="24"/>
-          <w:lang w:val="en-US"/>
-        </w:rPr>
-        <w:t xml:space="preserve">normal forms can be read again by your program </w:t>
-      </w:r>
-      <w:r>
-        <w:rPr>
-          <w:rFonts w:ascii="Arial" w:eastAsia="Arial Unicode MS" w:hAnsi="Arial" w:cs="Arial"/>
-          <w:sz w:val="24"/>
-          <w:szCs w:val="24"/>
-          <w:lang w:val="en-US"/>
-        </w:rPr>
-        <w:t>into another proposition</w:t>
-      </w:r>
-      <w:proofErr w:type="gramEnd"/>
-      <w:r>
-        <w:rPr>
-          <w:rFonts w:ascii="Arial" w:eastAsia="Arial Unicode MS" w:hAnsi="Arial" w:cs="Arial"/>
-          <w:sz w:val="24"/>
-          <w:szCs w:val="24"/>
-          <w:lang w:val="en-US"/>
-        </w:rPr>
-        <w:t xml:space="preserve"> tree </w:t>
+        <w:t xml:space="preserve">into another proposition tree </w:t>
       </w:r>
       <w:r>
         <w:rPr>
@@ -10512,8 +10283,8 @@
           <w:lang w:val="en-US"/>
         </w:rPr>
       </w:pPr>
-      <w:bookmarkStart w:id="14" w:name="_Ref441140109"/>
-      <w:bookmarkStart w:id="15" w:name="_Toc19471241"/>
+      <w:bookmarkStart w:id="38" w:name="_Ref441140109"/>
+      <w:bookmarkStart w:id="39" w:name="_Toc19471241"/>
       <w:r>
         <w:rPr>
           <w:lang w:val="en-US"/>
@@ -10526,8 +10297,8 @@
         </w:rPr>
         <w:t>5</w:t>
       </w:r>
-      <w:bookmarkEnd w:id="14"/>
-      <w:bookmarkEnd w:id="15"/>
+      <w:bookmarkEnd w:id="38"/>
+      <w:bookmarkEnd w:id="39"/>
     </w:p>
     <w:p>
       <w:pPr>
@@ -11360,6 +11131,141 @@
         </w:rPr>
         <w:t xml:space="preserve"> </w:t>
       </w:r>
+      <w:r>
+        <w:rPr>
+          <w:rFonts w:ascii="Courier New" w:hAnsi="Courier New" w:cs="Courier New"/>
+          <w:sz w:val="24"/>
+          <w:szCs w:val="24"/>
+          <w:lang w:val="en-US"/>
+        </w:rPr>
+        <w:t>¬(A</w:t>
+      </w:r>
+      <w:r>
+        <w:rPr>
+          <w:rFonts w:ascii="Cambria Math" w:eastAsia="Arial Unicode MS" w:hAnsi="Cambria Math" w:cs="Cambria Math"/>
+          <w:sz w:val="24"/>
+          <w:szCs w:val="24"/>
+          <w:lang w:val="en-US"/>
+        </w:rPr>
+        <w:t>⋀</w:t>
+      </w:r>
+      <w:r>
+        <w:rPr>
+          <w:rFonts w:ascii="Courier New" w:hAnsi="Courier New" w:cs="Courier New"/>
+          <w:sz w:val="24"/>
+          <w:szCs w:val="24"/>
+          <w:lang w:val="en-US"/>
+        </w:rPr>
+        <w:t>B</w:t>
+      </w:r>
+      <w:r>
+        <w:rPr>
+          <w:rFonts w:ascii="Courier New" w:hAnsi="Courier New" w:cs="Courier New"/>
+          <w:sz w:val="24"/>
+          <w:szCs w:val="24"/>
+          <w:lang w:val="en-US"/>
+        </w:rPr>
+        <w:t>)</w:t>
+      </w:r>
+      <w:r>
+        <w:rPr>
+          <w:rFonts w:ascii="Arial" w:hAnsi="Arial" w:cs="Arial"/>
+          <w:sz w:val="24"/>
+          <w:szCs w:val="24"/>
+          <w:lang w:val="en-US"/>
+        </w:rPr>
+        <w:t xml:space="preserve">, </w:t>
+      </w:r>
+      <w:r>
+        <w:rPr>
+          <w:rFonts w:ascii="Arial" w:hAnsi="Arial" w:cs="Arial"/>
+          <w:sz w:val="24"/>
+          <w:szCs w:val="24"/>
+          <w:lang w:val="en-US"/>
+        </w:rPr>
+        <w:t xml:space="preserve">then we can create </w:t>
+      </w:r>
+      <w:r>
+        <w:rPr>
+          <w:rFonts w:ascii="Arial" w:hAnsi="Arial" w:cs="Arial"/>
+          <w:sz w:val="24"/>
+          <w:szCs w:val="24"/>
+          <w:lang w:val="en-US"/>
+        </w:rPr>
+        <w:t>all truth tables only with this connective</w:t>
+      </w:r>
+      <w:r>
+        <w:rPr>
+          <w:rFonts w:ascii="Arial" w:hAnsi="Arial" w:cs="Arial"/>
+          <w:sz w:val="24"/>
+          <w:szCs w:val="24"/>
+          <w:lang w:val="en-US"/>
+        </w:rPr>
+        <w:t>.</w:t>
+      </w:r>
+      <w:r>
+        <w:rPr>
+          <w:rFonts w:ascii="Arial" w:hAnsi="Arial" w:cs="Arial"/>
+          <w:sz w:val="24"/>
+          <w:szCs w:val="24"/>
+          <w:lang w:val="en-US"/>
+        </w:rPr>
+        <w:t xml:space="preserve"> </w:t>
+      </w:r>
+      <w:r>
+        <w:rPr>
+          <w:rFonts w:ascii="Arial" w:hAnsi="Arial" w:cs="Arial"/>
+          <w:sz w:val="24"/>
+          <w:szCs w:val="24"/>
+          <w:lang w:val="en-US"/>
+        </w:rPr>
+        <w:t>We use the following</w:t>
+      </w:r>
+      <w:r>
+        <w:rPr>
+          <w:rFonts w:ascii="Arial" w:hAnsi="Arial" w:cs="Arial"/>
+          <w:sz w:val="24"/>
+          <w:szCs w:val="24"/>
+          <w:lang w:val="en-US"/>
+        </w:rPr>
+        <w:t xml:space="preserve"> ASCII </w:t>
+      </w:r>
+      <w:r>
+        <w:rPr>
+          <w:rFonts w:ascii="Arial" w:hAnsi="Arial" w:cs="Arial"/>
+          <w:sz w:val="24"/>
+          <w:szCs w:val="24"/>
+          <w:lang w:val="en-US"/>
+        </w:rPr>
+        <w:t>notation:</w:t>
+      </w:r>
+      <w:r>
+        <w:rPr>
+          <w:rFonts w:ascii="Arial" w:hAnsi="Arial" w:cs="Arial"/>
+          <w:sz w:val="24"/>
+          <w:szCs w:val="24"/>
+          <w:lang w:val="en-US"/>
+        </w:rPr>
+        <w:t xml:space="preserve"> </w:t>
+      </w:r>
+      <w:r>
+        <w:rPr>
+          <w:rFonts w:ascii="Courier New" w:hAnsi="Courier New" w:cs="Courier New"/>
+          <w:sz w:val="24"/>
+          <w:szCs w:val="24"/>
+          <w:lang w:val="en-US"/>
+        </w:rPr>
+        <w:t>%</w:t>
+      </w:r>
+      <w:r>
+        <w:rPr>
+          <w:rFonts w:ascii="Courier New" w:hAnsi="Courier New" w:cs="Courier New"/>
+          <w:sz w:val="24"/>
+          <w:szCs w:val="24"/>
+          <w:lang w:val="en-US"/>
+        </w:rPr>
+        <w:t>(</w:t>
+      </w:r>
       <w:proofErr w:type="gramStart"/>
       <w:r>
         <w:rPr>
@@ -11368,144 +11274,7 @@
           <w:szCs w:val="24"/>
           <w:lang w:val="en-US"/>
         </w:rPr>
-        <w:t>¬(</w:t>
-      </w:r>
-      <w:proofErr w:type="gramEnd"/>
-      <w:r>
-        <w:rPr>
-          <w:rFonts w:ascii="Courier New" w:hAnsi="Courier New" w:cs="Courier New"/>
-          <w:sz w:val="24"/>
-          <w:szCs w:val="24"/>
-          <w:lang w:val="en-US"/>
-        </w:rPr>
         <w:t>A</w:t>
-      </w:r>
-      <w:r>
-        <w:rPr>
-          <w:rFonts w:ascii="Cambria Math" w:eastAsia="Arial Unicode MS" w:hAnsi="Cambria Math" w:cs="Cambria Math"/>
-          <w:sz w:val="24"/>
-          <w:szCs w:val="24"/>
-          <w:lang w:val="en-US"/>
-        </w:rPr>
-        <w:t>⋀</w:t>
-      </w:r>
-      <w:r>
-        <w:rPr>
-          <w:rFonts w:ascii="Courier New" w:hAnsi="Courier New" w:cs="Courier New"/>
-          <w:sz w:val="24"/>
-          <w:szCs w:val="24"/>
-          <w:lang w:val="en-US"/>
-        </w:rPr>
-        <w:t>B</w:t>
-      </w:r>
-      <w:r>
-        <w:rPr>
-          <w:rFonts w:ascii="Courier New" w:hAnsi="Courier New" w:cs="Courier New"/>
-          <w:sz w:val="24"/>
-          <w:szCs w:val="24"/>
-          <w:lang w:val="en-US"/>
-        </w:rPr>
-        <w:t>)</w:t>
-      </w:r>
-      <w:r>
-        <w:rPr>
-          <w:rFonts w:ascii="Arial" w:hAnsi="Arial" w:cs="Arial"/>
-          <w:sz w:val="24"/>
-          <w:szCs w:val="24"/>
-          <w:lang w:val="en-US"/>
-        </w:rPr>
-        <w:t xml:space="preserve">, </w:t>
-      </w:r>
-      <w:r>
-        <w:rPr>
-          <w:rFonts w:ascii="Arial" w:hAnsi="Arial" w:cs="Arial"/>
-          <w:sz w:val="24"/>
-          <w:szCs w:val="24"/>
-          <w:lang w:val="en-US"/>
-        </w:rPr>
-        <w:t xml:space="preserve">then we can create </w:t>
-      </w:r>
-      <w:r>
-        <w:rPr>
-          <w:rFonts w:ascii="Arial" w:hAnsi="Arial" w:cs="Arial"/>
-          <w:sz w:val="24"/>
-          <w:szCs w:val="24"/>
-          <w:lang w:val="en-US"/>
-        </w:rPr>
-        <w:t>all truth tables only with this connective</w:t>
-      </w:r>
-      <w:r>
-        <w:rPr>
-          <w:rFonts w:ascii="Arial" w:hAnsi="Arial" w:cs="Arial"/>
-          <w:sz w:val="24"/>
-          <w:szCs w:val="24"/>
-          <w:lang w:val="en-US"/>
-        </w:rPr>
-        <w:t>.</w:t>
-      </w:r>
-      <w:r>
-        <w:rPr>
-          <w:rFonts w:ascii="Arial" w:hAnsi="Arial" w:cs="Arial"/>
-          <w:sz w:val="24"/>
-          <w:szCs w:val="24"/>
-          <w:lang w:val="en-US"/>
-        </w:rPr>
-        <w:t xml:space="preserve"> </w:t>
-      </w:r>
-      <w:r>
-        <w:rPr>
-          <w:rFonts w:ascii="Arial" w:hAnsi="Arial" w:cs="Arial"/>
-          <w:sz w:val="24"/>
-          <w:szCs w:val="24"/>
-          <w:lang w:val="en-US"/>
-        </w:rPr>
-        <w:t>We use the following</w:t>
-      </w:r>
-      <w:r>
-        <w:rPr>
-          <w:rFonts w:ascii="Arial" w:hAnsi="Arial" w:cs="Arial"/>
-          <w:sz w:val="24"/>
-          <w:szCs w:val="24"/>
-          <w:lang w:val="en-US"/>
-        </w:rPr>
-        <w:t xml:space="preserve"> ASCII </w:t>
-      </w:r>
-      <w:r>
-        <w:rPr>
-          <w:rFonts w:ascii="Arial" w:hAnsi="Arial" w:cs="Arial"/>
-          <w:sz w:val="24"/>
-          <w:szCs w:val="24"/>
-          <w:lang w:val="en-US"/>
-        </w:rPr>
-        <w:t>notation:</w:t>
-      </w:r>
-      <w:r>
-        <w:rPr>
-          <w:rFonts w:ascii="Arial" w:hAnsi="Arial" w:cs="Arial"/>
-          <w:sz w:val="24"/>
-          <w:szCs w:val="24"/>
-          <w:lang w:val="en-US"/>
-        </w:rPr>
-        <w:t xml:space="preserve"> </w:t>
-      </w:r>
-      <w:r>
-        <w:rPr>
-          <w:rFonts w:ascii="Courier New" w:hAnsi="Courier New" w:cs="Courier New"/>
-          <w:sz w:val="24"/>
-          <w:szCs w:val="24"/>
-          <w:lang w:val="en-US"/>
-        </w:rPr>
-        <w:t>%</w:t>
-      </w:r>
-      <w:proofErr w:type="gramStart"/>
-      <w:r>
-        <w:rPr>
-          <w:rFonts w:ascii="Courier New" w:hAnsi="Courier New" w:cs="Courier New"/>
-          <w:sz w:val="24"/>
-          <w:szCs w:val="24"/>
-          <w:lang w:val="en-US"/>
-        </w:rPr>
-        <w:t>(A</w:t>
       </w:r>
       <w:r>
         <w:rPr>
@@ -11661,14 +11430,14 @@
           <w:lang w:val="en-US"/>
         </w:rPr>
       </w:pPr>
-      <w:bookmarkStart w:id="16" w:name="_Toc19471242"/>
+      <w:bookmarkStart w:id="40" w:name="_Toc19471242"/>
       <w:r>
         <w:rPr>
           <w:lang w:val="en-US"/>
         </w:rPr>
         <w:t>Recapitulation</w:t>
       </w:r>
-      <w:bookmarkEnd w:id="16"/>
+      <w:bookmarkEnd w:id="40"/>
     </w:p>
     <w:p>
       <w:pPr>
@@ -11713,27 +11482,7 @@
           <w:szCs w:val="24"/>
           <w:lang w:val="en-US"/>
         </w:rPr>
-        <w:t xml:space="preserve"> data structures: a proposition tree and a truth table. In the </w:t>
-      </w:r>
-      <w:proofErr w:type="gramStart"/>
-      <w:r>
-        <w:rPr>
-          <w:rFonts w:ascii="Arial" w:hAnsi="Arial" w:cs="Arial"/>
-          <w:sz w:val="24"/>
-          <w:szCs w:val="24"/>
-          <w:lang w:val="en-US"/>
-        </w:rPr>
-        <w:t>assignments</w:t>
-      </w:r>
-      <w:proofErr w:type="gramEnd"/>
-      <w:r>
-        <w:rPr>
-          <w:rFonts w:ascii="Arial" w:hAnsi="Arial" w:cs="Arial"/>
-          <w:sz w:val="24"/>
-          <w:szCs w:val="24"/>
-          <w:lang w:val="en-US"/>
-        </w:rPr>
-        <w:t xml:space="preserve"> you might have written methods to convert one data structure into the other. Perhaps you have different names, but you might see the following relationships between data structures and methods: </w:t>
+        <w:t xml:space="preserve"> data structures: a proposition tree and a truth table. In the assignments you might have written methods to convert one data structure into the other. Perhaps you have different names, but you might see the following relationships between data structures and methods: </w:t>
       </w:r>
     </w:p>
     <w:p>
@@ -11819,7 +11568,6 @@
                                   <w:jc w:val="center"/>
                                 </w:pPr>
                                 <w:proofErr w:type="spellStart"/>
-                                <w:proofErr w:type="gramStart"/>
                                 <w:r>
                                   <w:rPr>
                                     <w:rFonts w:eastAsia="Calibri"/>
@@ -11829,7 +11577,6 @@
                                   <w:t>nandify</w:t>
                                 </w:r>
                                 <w:proofErr w:type="spellEnd"/>
-                                <w:proofErr w:type="gramEnd"/>
                               </w:p>
                             </w:txbxContent>
                           </wps:txbx>
@@ -11901,7 +11648,6 @@
                                       <w:spacing w:before="0" w:beforeAutospacing="0" w:after="200" w:afterAutospacing="0" w:line="276" w:lineRule="auto"/>
                                       <w:jc w:val="center"/>
                                     </w:pPr>
-                                    <w:proofErr w:type="gramStart"/>
                                     <w:r>
                                       <w:rPr>
                                         <w:rFonts w:eastAsia="Calibri"/>
@@ -11910,7 +11656,6 @@
                                       </w:rPr>
                                       <w:t>normalize</w:t>
                                     </w:r>
-                                    <w:proofErr w:type="gramEnd"/>
                                   </w:p>
                                 </w:txbxContent>
                               </wps:txbx>
@@ -11971,7 +11716,6 @@
                                         <w:spacing w:before="0" w:beforeAutospacing="0" w:after="200" w:afterAutospacing="0" w:line="276" w:lineRule="auto"/>
                                         <w:jc w:val="center"/>
                                       </w:pPr>
-                                      <w:proofErr w:type="gramStart"/>
                                       <w:r>
                                         <w:rPr>
                                           <w:rFonts w:eastAsia="Calibri"/>
@@ -11980,7 +11724,6 @@
                                         </w:rPr>
                                         <w:t>evaluate</w:t>
                                       </w:r>
-                                      <w:proofErr w:type="gramEnd"/>
                                     </w:p>
                                   </w:txbxContent>
                                 </wps:txbx>
@@ -12047,7 +11790,6 @@
                                             <w:spacing w:before="0" w:beforeAutospacing="0" w:after="0" w:afterAutospacing="0" w:line="276" w:lineRule="auto"/>
                                             <w:jc w:val="center"/>
                                           </w:pPr>
-                                          <w:proofErr w:type="gramStart"/>
                                           <w:r>
                                             <w:rPr>
                                               <w:rFonts w:eastAsia="Calibri"/>
@@ -12056,18 +11798,7 @@
                                               <w:sz w:val="22"/>
                                               <w:szCs w:val="22"/>
                                             </w:rPr>
-                                            <w:t>proposition</w:t>
-                                          </w:r>
-                                          <w:proofErr w:type="gramEnd"/>
-                                          <w:r>
-                                            <w:rPr>
-                                              <w:rFonts w:eastAsia="Calibri"/>
-                                              <w:b/>
-                                              <w:bCs/>
-                                              <w:sz w:val="22"/>
-                                              <w:szCs w:val="22"/>
-                                            </w:rPr>
-                                            <w:t xml:space="preserve"> tree</w:t>
+                                            <w:t>proposition tree</w:t>
                                           </w:r>
                                         </w:p>
                                       </w:txbxContent>
@@ -12113,7 +11844,6 @@
                                             <w:spacing w:before="0" w:beforeAutospacing="0" w:after="0" w:afterAutospacing="0" w:line="276" w:lineRule="auto"/>
                                             <w:jc w:val="center"/>
                                           </w:pPr>
-                                          <w:proofErr w:type="gramStart"/>
                                           <w:r>
                                             <w:rPr>
                                               <w:rFonts w:eastAsia="Calibri"/>
@@ -12122,18 +11852,7 @@
                                               <w:sz w:val="22"/>
                                               <w:szCs w:val="22"/>
                                             </w:rPr>
-                                            <w:t>truth</w:t>
-                                          </w:r>
-                                          <w:proofErr w:type="gramEnd"/>
-                                          <w:r>
-                                            <w:rPr>
-                                              <w:rFonts w:eastAsia="Calibri"/>
-                                              <w:b/>
-                                              <w:bCs/>
-                                              <w:sz w:val="22"/>
-                                              <w:szCs w:val="22"/>
-                                            </w:rPr>
-                                            <w:t xml:space="preserve"> </w:t>
+                                            <w:t xml:space="preserve">truth </w:t>
                                           </w:r>
                                           <w:r>
                                             <w:rPr>
@@ -12569,7 +12288,6 @@
                                     <w:spacing w:before="0" w:beforeAutospacing="0" w:after="200" w:afterAutospacing="0" w:line="276" w:lineRule="auto"/>
                                     <w:jc w:val="center"/>
                                   </w:pPr>
-                                  <w:proofErr w:type="gramStart"/>
                                   <w:r>
                                     <w:rPr>
                                       <w:rFonts w:eastAsia="Calibri"/>
@@ -12578,7 +12296,6 @@
                                     </w:rPr>
                                     <w:t>simplify</w:t>
                                   </w:r>
-                                  <w:proofErr w:type="gramEnd"/>
                                 </w:p>
                               </w:txbxContent>
                             </wps:txbx>
@@ -12630,7 +12347,6 @@
                                 <w:spacing w:before="0" w:beforeAutospacing="0" w:after="200" w:afterAutospacing="0" w:line="276" w:lineRule="auto"/>
                                 <w:jc w:val="center"/>
                               </w:pPr>
-                              <w:proofErr w:type="gramStart"/>
                               <w:r>
                                 <w:rPr>
                                   <w:rFonts w:eastAsia="Calibri"/>
@@ -12639,7 +12355,6 @@
                                 </w:rPr>
                                 <w:t>parse</w:t>
                               </w:r>
-                              <w:proofErr w:type="gramEnd"/>
                             </w:p>
                           </w:txbxContent>
                         </wps:txbx>
@@ -12696,25 +12411,6 @@
           <mc:Fallback>
             <w:pict>
               <v:group w14:anchorId="0CD37872" id="Canvas 1" o:spid="_x0000_s1026" editas="canvas" style="width:449.25pt;height:159pt;mso-position-horizontal-relative:char;mso-position-vertical-relative:line" coordsize="57054,20193" o:gfxdata="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">
-                <v:shapetype id="_x0000_t75" coordsize="21600,21600" o:spt="75" o:preferrelative="t" path="m@4@5l@4@11@9@11@9@5xe" filled="f" stroked="f">
-                  <v:stroke joinstyle="miter"/>
-                  <v:formulas>
-                    <v:f eqn="if lineDrawn pixelLineWidth 0"/>
-                    <v:f eqn="sum @0 1 0"/>
-                    <v:f eqn="sum 0 0 @1"/>
-                    <v:f eqn="prod @2 1 2"/>
-                    <v:f eqn="prod @3 21600 pixelWidth"/>
-                    <v:f eqn="prod @3 21600 pixelHeight"/>
-                    <v:f eqn="sum @0 0 1"/>
-                    <v:f eqn="prod @6 1 2"/>
-                    <v:f eqn="prod @7 21600 pixelWidth"/>
-                    <v:f eqn="sum @8 21600 0"/>
-                    <v:f eqn="prod @7 21600 pixelHeight"/>
-                    <v:f eqn="sum @10 21600 0"/>
-                  </v:formulas>
-                  <v:path o:extrusionok="f" gradientshapeok="t" o:connecttype="rect"/>
-                  <o:lock v:ext="edit" aspectratio="t"/>
-                </v:shapetype>
                 <v:shape id="_x0000_s1027" type="#_x0000_t75" style="position:absolute;width:57054;height:20193;visibility:visible;mso-wrap-style:square">
                   <v:fill o:detectmouseclick="t"/>
                   <v:path o:connecttype="none"/>
@@ -12734,7 +12430,6 @@
                             <w:jc w:val="center"/>
                           </w:pPr>
                           <w:proofErr w:type="spellStart"/>
-                          <w:proofErr w:type="gramStart"/>
                           <w:r>
                             <w:rPr>
                               <w:rFonts w:eastAsia="Calibri"/>
@@ -12744,7 +12439,6 @@
                             <w:t>nandify</w:t>
                           </w:r>
                           <w:proofErr w:type="spellEnd"/>
-                          <w:proofErr w:type="gramEnd"/>
                         </w:p>
                       </w:txbxContent>
                     </v:textbox>
@@ -12760,7 +12454,6 @@
                                 <w:spacing w:before="0" w:beforeAutospacing="0" w:after="200" w:afterAutospacing="0" w:line="276" w:lineRule="auto"/>
                                 <w:jc w:val="center"/>
                               </w:pPr>
-                              <w:proofErr w:type="gramStart"/>
                               <w:r>
                                 <w:rPr>
                                   <w:rFonts w:eastAsia="Calibri"/>
@@ -12769,7 +12462,6 @@
                                 </w:rPr>
                                 <w:t>normalize</w:t>
                               </w:r>
-                              <w:proofErr w:type="gramEnd"/>
                             </w:p>
                           </w:txbxContent>
                         </v:textbox>
@@ -12784,7 +12476,6 @@
                                   <w:spacing w:before="0" w:beforeAutospacing="0" w:after="200" w:afterAutospacing="0" w:line="276" w:lineRule="auto"/>
                                   <w:jc w:val="center"/>
                                 </w:pPr>
-                                <w:proofErr w:type="gramStart"/>
                                 <w:r>
                                   <w:rPr>
                                     <w:rFonts w:eastAsia="Calibri"/>
@@ -12793,7 +12484,6 @@
                                   </w:rPr>
                                   <w:t>evaluate</w:t>
                                 </w:r>
-                                <w:proofErr w:type="gramEnd"/>
                               </w:p>
                             </w:txbxContent>
                           </v:textbox>
@@ -12811,7 +12501,6 @@
                                       <w:spacing w:before="0" w:beforeAutospacing="0" w:after="0" w:afterAutospacing="0" w:line="276" w:lineRule="auto"/>
                                       <w:jc w:val="center"/>
                                     </w:pPr>
-                                    <w:proofErr w:type="gramStart"/>
                                     <w:r>
                                       <w:rPr>
                                         <w:rFonts w:eastAsia="Calibri"/>
@@ -12820,18 +12509,7 @@
                                         <w:sz w:val="22"/>
                                         <w:szCs w:val="22"/>
                                       </w:rPr>
-                                      <w:t>proposition</w:t>
-                                    </w:r>
-                                    <w:proofErr w:type="gramEnd"/>
-                                    <w:r>
-                                      <w:rPr>
-                                        <w:rFonts w:eastAsia="Calibri"/>
-                                        <w:b/>
-                                        <w:bCs/>
-                                        <w:sz w:val="22"/>
-                                        <w:szCs w:val="22"/>
-                                      </w:rPr>
-                                      <w:t xml:space="preserve"> tree</w:t>
+                                      <w:t>proposition tree</w:t>
                                     </w:r>
                                   </w:p>
                                 </w:txbxContent>
@@ -12848,7 +12526,6 @@
                                       <w:spacing w:before="0" w:beforeAutospacing="0" w:after="0" w:afterAutospacing="0" w:line="276" w:lineRule="auto"/>
                                       <w:jc w:val="center"/>
                                     </w:pPr>
-                                    <w:proofErr w:type="gramStart"/>
                                     <w:r>
                                       <w:rPr>
                                         <w:rFonts w:eastAsia="Calibri"/>
@@ -12857,18 +12534,7 @@
                                         <w:sz w:val="22"/>
                                         <w:szCs w:val="22"/>
                                       </w:rPr>
-                                      <w:t>truth</w:t>
-                                    </w:r>
-                                    <w:proofErr w:type="gramEnd"/>
-                                    <w:r>
-                                      <w:rPr>
-                                        <w:rFonts w:eastAsia="Calibri"/>
-                                        <w:b/>
-                                        <w:bCs/>
-                                        <w:sz w:val="22"/>
-                                        <w:szCs w:val="22"/>
-                                      </w:rPr>
-                                      <w:t xml:space="preserve"> </w:t>
+                                      <w:t xml:space="preserve">truth </w:t>
                                     </w:r>
                                     <w:r>
                                       <w:rPr>
@@ -12953,7 +12619,6 @@
                               <w:spacing w:before="0" w:beforeAutospacing="0" w:after="200" w:afterAutospacing="0" w:line="276" w:lineRule="auto"/>
                               <w:jc w:val="center"/>
                             </w:pPr>
-                            <w:proofErr w:type="gramStart"/>
                             <w:r>
                               <w:rPr>
                                 <w:rFonts w:eastAsia="Calibri"/>
@@ -12962,7 +12627,6 @@
                               </w:rPr>
                               <w:t>simplify</w:t>
                             </w:r>
-                            <w:proofErr w:type="gramEnd"/>
                           </w:p>
                         </w:txbxContent>
                       </v:textbox>
@@ -12978,7 +12642,6 @@
                           <w:spacing w:before="0" w:beforeAutospacing="0" w:after="200" w:afterAutospacing="0" w:line="276" w:lineRule="auto"/>
                           <w:jc w:val="center"/>
                         </w:pPr>
-                        <w:proofErr w:type="gramStart"/>
                         <w:r>
                           <w:rPr>
                             <w:rFonts w:eastAsia="Calibri"/>
@@ -12987,7 +12650,6 @@
                           </w:rPr>
                           <w:t>parse</w:t>
                         </w:r>
-                        <w:proofErr w:type="gramEnd"/>
                       </w:p>
                     </w:txbxContent>
                   </v:textbox>
@@ -13031,27 +12693,7 @@
           <w:szCs w:val="24"/>
           <w:lang w:val="en-US"/>
         </w:rPr>
-        <w:t xml:space="preserve">the hash code of </w:t>
-      </w:r>
-      <w:proofErr w:type="gramStart"/>
-      <w:r>
-        <w:rPr>
-          <w:rFonts w:ascii="Arial" w:hAnsi="Arial" w:cs="Arial"/>
-          <w:sz w:val="24"/>
-          <w:szCs w:val="24"/>
-          <w:lang w:val="en-US"/>
-        </w:rPr>
-        <w:t>6</w:t>
-      </w:r>
-      <w:proofErr w:type="gramEnd"/>
-      <w:r>
-        <w:rPr>
-          <w:rFonts w:ascii="Arial" w:hAnsi="Arial" w:cs="Arial"/>
-          <w:sz w:val="24"/>
-          <w:szCs w:val="24"/>
-          <w:lang w:val="en-US"/>
-        </w:rPr>
-        <w:t xml:space="preserve"> truth tables which are constructed as follows:</w:t>
+        <w:t>the hash code of 6 truth tables which are constructed as follows:</w:t>
       </w:r>
     </w:p>
     <w:p>
@@ -13264,14 +12906,14 @@
           <w:lang w:val="en-US"/>
         </w:rPr>
       </w:pPr>
-      <w:bookmarkStart w:id="17" w:name="_Toc19471243"/>
+      <w:bookmarkStart w:id="41" w:name="_Toc19471243"/>
       <w:r>
         <w:rPr>
           <w:lang w:val="en-US"/>
         </w:rPr>
         <w:t>Semantic Tableaux</w:t>
       </w:r>
-      <w:bookmarkEnd w:id="17"/>
+      <w:bookmarkEnd w:id="41"/>
     </w:p>
     <w:p>
       <w:pPr>
@@ -13280,7 +12922,7 @@
           <w:lang w:val="en-US"/>
         </w:rPr>
       </w:pPr>
-      <w:bookmarkStart w:id="18" w:name="_Toc19471244"/>
+      <w:bookmarkStart w:id="42" w:name="_Toc19471244"/>
       <w:r>
         <w:rPr>
           <w:lang w:val="en-US"/>
@@ -13293,7 +12935,7 @@
         </w:rPr>
         <w:t>6</w:t>
       </w:r>
-      <w:bookmarkEnd w:id="18"/>
+      <w:bookmarkEnd w:id="42"/>
     </w:p>
     <w:p>
       <w:pPr>
@@ -13357,14 +12999,14 @@
           <w:lang w:val="en-US"/>
         </w:rPr>
       </w:pPr>
-      <w:bookmarkStart w:id="19" w:name="_Toc19471245"/>
+      <w:bookmarkStart w:id="43" w:name="_Toc19471245"/>
       <w:r>
         <w:rPr>
           <w:lang w:val="en-US"/>
         </w:rPr>
         <w:t>Input format for predicate logic</w:t>
       </w:r>
-      <w:bookmarkEnd w:id="19"/>
+      <w:bookmarkEnd w:id="43"/>
     </w:p>
     <w:p>
       <w:pPr>
@@ -13382,27 +13024,7 @@
           <w:szCs w:val="24"/>
           <w:lang w:val="en-US"/>
         </w:rPr>
-        <w:t xml:space="preserve">Besides proposition </w:t>
-      </w:r>
-      <w:proofErr w:type="gramStart"/>
-      <w:r>
-        <w:rPr>
-          <w:rFonts w:ascii="Arial" w:hAnsi="Arial" w:cs="Arial"/>
-          <w:sz w:val="24"/>
-          <w:szCs w:val="24"/>
-          <w:lang w:val="en-US"/>
-        </w:rPr>
-        <w:t>logic</w:t>
-      </w:r>
-      <w:proofErr w:type="gramEnd"/>
-      <w:r>
-        <w:rPr>
-          <w:rFonts w:ascii="Arial" w:hAnsi="Arial" w:cs="Arial"/>
-          <w:sz w:val="24"/>
-          <w:szCs w:val="24"/>
-          <w:lang w:val="en-US"/>
-        </w:rPr>
-        <w:t xml:space="preserve"> we are going to work with predicate l</w:t>
+        <w:t>Besides proposition logic we are going to work with predicate l</w:t>
       </w:r>
       <w:r>
         <w:rPr>
@@ -13441,6 +13063,34 @@
         </w:rPr>
         <w:t>A predicate is an uppercase letter with 1 or more object variables listed in parenthesis, like: (</w:t>
       </w:r>
+      <w:r>
+        <w:rPr>
+          <w:rFonts w:ascii="Courier New" w:hAnsi="Courier New" w:cs="Courier New"/>
+          <w:sz w:val="24"/>
+          <w:szCs w:val="24"/>
+          <w:lang w:val="en-US"/>
+        </w:rPr>
+        <w:t>P(a)</w:t>
+      </w:r>
+      <w:r>
+        <w:rPr>
+          <w:rFonts w:ascii="Arial" w:hAnsi="Arial" w:cs="Arial"/>
+          <w:sz w:val="24"/>
+          <w:szCs w:val="24"/>
+          <w:lang w:val="en-US"/>
+        </w:rPr>
+        <w:t xml:space="preserve"> or </w:t>
+      </w:r>
+      <w:r>
+        <w:rPr>
+          <w:rFonts w:ascii="Courier New" w:hAnsi="Courier New" w:cs="Courier New"/>
+          <w:sz w:val="24"/>
+          <w:szCs w:val="24"/>
+          <w:lang w:val="en-US"/>
+        </w:rPr>
+        <w:t>Q(</w:t>
+      </w:r>
+      <w:proofErr w:type="spellStart"/>
       <w:proofErr w:type="gramStart"/>
       <w:r>
         <w:rPr>
@@ -13449,8 +13099,9 @@
           <w:szCs w:val="24"/>
           <w:lang w:val="en-US"/>
         </w:rPr>
-        <w:t>P(</w:t>
-      </w:r>
+        <w:t>x,y</w:t>
+      </w:r>
+      <w:proofErr w:type="spellEnd"/>
       <w:proofErr w:type="gramEnd"/>
       <w:r>
         <w:rPr>
@@ -13459,167 +13110,111 @@
           <w:szCs w:val="24"/>
           <w:lang w:val="en-US"/>
         </w:rPr>
-        <w:t>a)</w:t>
-      </w:r>
-      <w:r>
-        <w:rPr>
-          <w:rFonts w:ascii="Arial" w:hAnsi="Arial" w:cs="Arial"/>
-          <w:sz w:val="24"/>
-          <w:szCs w:val="24"/>
-          <w:lang w:val="en-US"/>
-        </w:rPr>
-        <w:t xml:space="preserve"> or </w:t>
-      </w:r>
-      <w:r>
-        <w:rPr>
-          <w:rFonts w:ascii="Courier New" w:hAnsi="Courier New" w:cs="Courier New"/>
-          <w:sz w:val="24"/>
-          <w:szCs w:val="24"/>
-          <w:lang w:val="en-US"/>
-        </w:rPr>
-        <w:t>Q(</w:t>
+        <w:t>)</w:t>
+      </w:r>
+      <w:r>
+        <w:rPr>
+          <w:rFonts w:ascii="Arial" w:hAnsi="Arial" w:cs="Arial"/>
+          <w:sz w:val="24"/>
+          <w:szCs w:val="24"/>
+          <w:lang w:val="en-US"/>
+        </w:rPr>
+        <w:t xml:space="preserve">). An object </w:t>
+      </w:r>
+      <w:r>
+        <w:rPr>
+          <w:rFonts w:ascii="Arial" w:hAnsi="Arial" w:cs="Arial"/>
+          <w:sz w:val="24"/>
+          <w:szCs w:val="24"/>
+          <w:lang w:val="en-US"/>
+        </w:rPr>
+        <w:t>variable</w:t>
+      </w:r>
+      <w:r>
+        <w:rPr>
+          <w:rFonts w:ascii="Arial" w:hAnsi="Arial" w:cs="Arial"/>
+          <w:sz w:val="24"/>
+          <w:szCs w:val="24"/>
+          <w:lang w:val="en-US"/>
+        </w:rPr>
+        <w:t xml:space="preserve"> is a lower case letter</w:t>
+      </w:r>
+      <w:r>
+        <w:rPr>
+          <w:rFonts w:ascii="Arial" w:hAnsi="Arial" w:cs="Arial"/>
+          <w:sz w:val="24"/>
+          <w:szCs w:val="24"/>
+          <w:lang w:val="en-US"/>
+        </w:rPr>
+        <w:t xml:space="preserve">. The number of variables for a predicate symbol is not pre-determined, but it stays the same in the formula (so: </w:t>
+      </w:r>
+      <w:r>
+        <w:rPr>
+          <w:rFonts w:ascii="Arial" w:hAnsi="Arial" w:cs="Arial"/>
+          <w:sz w:val="24"/>
+          <w:szCs w:val="24"/>
+          <w:lang w:val="en-US"/>
+        </w:rPr>
+        <w:t>it</w:t>
+      </w:r>
+      <w:r>
+        <w:rPr>
+          <w:rFonts w:ascii="Arial" w:hAnsi="Arial" w:cs="Arial"/>
+          <w:sz w:val="24"/>
+          <w:szCs w:val="24"/>
+          <w:lang w:val="en-US"/>
+        </w:rPr>
+        <w:t>'s not allowed to have both</w:t>
+      </w:r>
+      <w:r>
+        <w:rPr>
+          <w:rFonts w:ascii="Courier New" w:hAnsi="Courier New" w:cs="Courier New"/>
+          <w:sz w:val="24"/>
+          <w:szCs w:val="24"/>
+          <w:lang w:val="en-US"/>
+        </w:rPr>
+        <w:t xml:space="preserve"> P(a)</w:t>
+      </w:r>
+      <w:r>
+        <w:rPr>
+          <w:rFonts w:ascii="Arial" w:hAnsi="Arial" w:cs="Arial"/>
+          <w:sz w:val="24"/>
+          <w:szCs w:val="24"/>
+          <w:lang w:val="en-US"/>
+        </w:rPr>
+        <w:t xml:space="preserve"> </w:t>
+      </w:r>
+      <w:r>
+        <w:rPr>
+          <w:rFonts w:ascii="Arial" w:hAnsi="Arial" w:cs="Arial"/>
+          <w:sz w:val="24"/>
+          <w:szCs w:val="24"/>
+          <w:lang w:val="en-US"/>
+        </w:rPr>
+        <w:t>and</w:t>
+      </w:r>
+      <w:r>
+        <w:rPr>
+          <w:rFonts w:ascii="Courier New" w:hAnsi="Courier New" w:cs="Courier New"/>
+          <w:sz w:val="24"/>
+          <w:szCs w:val="24"/>
+          <w:lang w:val="en-US"/>
+        </w:rPr>
+        <w:t xml:space="preserve"> P(</w:t>
       </w:r>
       <w:proofErr w:type="spellStart"/>
-      <w:r>
-        <w:rPr>
-          <w:rFonts w:ascii="Courier New" w:hAnsi="Courier New" w:cs="Courier New"/>
-          <w:sz w:val="24"/>
-          <w:szCs w:val="24"/>
-          <w:lang w:val="en-US"/>
-        </w:rPr>
-        <w:t>x,y</w:t>
+      <w:proofErr w:type="gramStart"/>
+      <w:r>
+        <w:rPr>
+          <w:rFonts w:ascii="Courier New" w:hAnsi="Courier New" w:cs="Courier New"/>
+          <w:sz w:val="24"/>
+          <w:szCs w:val="24"/>
+          <w:lang w:val="en-US"/>
+        </w:rPr>
+        <w:t>b,c</w:t>
       </w:r>
       <w:proofErr w:type="spellEnd"/>
-      <w:r>
-        <w:rPr>
-          <w:rFonts w:ascii="Courier New" w:hAnsi="Courier New" w:cs="Courier New"/>
-          <w:sz w:val="24"/>
-          <w:szCs w:val="24"/>
-          <w:lang w:val="en-US"/>
-        </w:rPr>
-        <w:t>)</w:t>
-      </w:r>
-      <w:r>
-        <w:rPr>
-          <w:rFonts w:ascii="Arial" w:hAnsi="Arial" w:cs="Arial"/>
-          <w:sz w:val="24"/>
-          <w:szCs w:val="24"/>
-          <w:lang w:val="en-US"/>
-        </w:rPr>
-        <w:t xml:space="preserve">). An object </w:t>
-      </w:r>
-      <w:r>
-        <w:rPr>
-          <w:rFonts w:ascii="Arial" w:hAnsi="Arial" w:cs="Arial"/>
-          <w:sz w:val="24"/>
-          <w:szCs w:val="24"/>
-          <w:lang w:val="en-US"/>
-        </w:rPr>
-        <w:t>variable</w:t>
-      </w:r>
-      <w:r>
-        <w:rPr>
-          <w:rFonts w:ascii="Arial" w:hAnsi="Arial" w:cs="Arial"/>
-          <w:sz w:val="24"/>
-          <w:szCs w:val="24"/>
-          <w:lang w:val="en-US"/>
-        </w:rPr>
-        <w:t xml:space="preserve"> is a lower case letter</w:t>
-      </w:r>
-      <w:r>
-        <w:rPr>
-          <w:rFonts w:ascii="Arial" w:hAnsi="Arial" w:cs="Arial"/>
-          <w:sz w:val="24"/>
-          <w:szCs w:val="24"/>
-          <w:lang w:val="en-US"/>
-        </w:rPr>
-        <w:t xml:space="preserve">. The number of variables for a predicate symbol is not pre-determined, but it stays the same in the formula (so: </w:t>
-      </w:r>
-      <w:r>
-        <w:rPr>
-          <w:rFonts w:ascii="Arial" w:hAnsi="Arial" w:cs="Arial"/>
-          <w:sz w:val="24"/>
-          <w:szCs w:val="24"/>
-          <w:lang w:val="en-US"/>
-        </w:rPr>
-        <w:t>it</w:t>
-      </w:r>
-      <w:r>
-        <w:rPr>
-          <w:rFonts w:ascii="Arial" w:hAnsi="Arial" w:cs="Arial"/>
-          <w:sz w:val="24"/>
-          <w:szCs w:val="24"/>
-          <w:lang w:val="en-US"/>
-        </w:rPr>
-        <w:t>'s not allowed to have both</w:t>
-      </w:r>
-      <w:r>
-        <w:rPr>
-          <w:rFonts w:ascii="Courier New" w:hAnsi="Courier New" w:cs="Courier New"/>
-          <w:sz w:val="24"/>
-          <w:szCs w:val="24"/>
-          <w:lang w:val="en-US"/>
-        </w:rPr>
-        <w:t xml:space="preserve"> </w:t>
-      </w:r>
-      <w:proofErr w:type="gramStart"/>
-      <w:r>
-        <w:rPr>
-          <w:rFonts w:ascii="Courier New" w:hAnsi="Courier New" w:cs="Courier New"/>
-          <w:sz w:val="24"/>
-          <w:szCs w:val="24"/>
-          <w:lang w:val="en-US"/>
-        </w:rPr>
-        <w:t>P(</w:t>
-      </w:r>
       <w:proofErr w:type="gramEnd"/>
-      <w:r>
-        <w:rPr>
-          <w:rFonts w:ascii="Courier New" w:hAnsi="Courier New" w:cs="Courier New"/>
-          <w:sz w:val="24"/>
-          <w:szCs w:val="24"/>
-          <w:lang w:val="en-US"/>
-        </w:rPr>
-        <w:t>a)</w:t>
-      </w:r>
-      <w:r>
-        <w:rPr>
-          <w:rFonts w:ascii="Arial" w:hAnsi="Arial" w:cs="Arial"/>
-          <w:sz w:val="24"/>
-          <w:szCs w:val="24"/>
-          <w:lang w:val="en-US"/>
-        </w:rPr>
-        <w:t xml:space="preserve"> </w:t>
-      </w:r>
-      <w:r>
-        <w:rPr>
-          <w:rFonts w:ascii="Arial" w:hAnsi="Arial" w:cs="Arial"/>
-          <w:sz w:val="24"/>
-          <w:szCs w:val="24"/>
-          <w:lang w:val="en-US"/>
-        </w:rPr>
-        <w:t>and</w:t>
-      </w:r>
-      <w:r>
-        <w:rPr>
-          <w:rFonts w:ascii="Courier New" w:hAnsi="Courier New" w:cs="Courier New"/>
-          <w:sz w:val="24"/>
-          <w:szCs w:val="24"/>
-          <w:lang w:val="en-US"/>
-        </w:rPr>
-        <w:t xml:space="preserve"> P(</w:t>
-      </w:r>
-      <w:proofErr w:type="spellStart"/>
-      <w:r>
-        <w:rPr>
-          <w:rFonts w:ascii="Courier New" w:hAnsi="Courier New" w:cs="Courier New"/>
-          <w:sz w:val="24"/>
-          <w:szCs w:val="24"/>
-          <w:lang w:val="en-US"/>
-        </w:rPr>
-        <w:t>b,c</w:t>
-      </w:r>
-      <w:proofErr w:type="spellEnd"/>
       <w:r>
         <w:rPr>
           <w:rFonts w:ascii="Courier New" w:hAnsi="Courier New" w:cs="Courier New"/>
@@ -14015,7 +13610,6 @@
           <w:lang w:val="en-US"/>
         </w:rPr>
       </w:pPr>
-      <w:proofErr w:type="gramStart"/>
       <w:r>
         <w:rPr>
           <w:rFonts w:ascii="Arial" w:hAnsi="Arial" w:cs="Arial"/>
@@ -14025,7 +13619,6 @@
         </w:rPr>
         <w:t>if</w:t>
       </w:r>
-      <w:proofErr w:type="gramEnd"/>
       <w:r>
         <w:rPr>
           <w:rFonts w:ascii="Arial" w:hAnsi="Arial" w:cs="Arial"/>
@@ -14704,7 +14297,7 @@
       <w:pPr>
         <w:pStyle w:val="Heading2"/>
       </w:pPr>
-      <w:bookmarkStart w:id="20" w:name="_Toc19471246"/>
+      <w:bookmarkStart w:id="44" w:name="_Toc19471246"/>
       <w:r>
         <w:t>Assignment</w:t>
       </w:r>
@@ -14714,7 +14307,7 @@
       <w:r>
         <w:t>7</w:t>
       </w:r>
-      <w:bookmarkEnd w:id="20"/>
+      <w:bookmarkEnd w:id="44"/>
     </w:p>
     <w:p>
       <w:pPr>
@@ -14741,27 +14334,7 @@
           <w:szCs w:val="24"/>
           <w:lang w:val="en-US"/>
         </w:rPr>
-        <w:t xml:space="preserve">rogram such that predicate formulas can </w:t>
-      </w:r>
-      <w:proofErr w:type="gramStart"/>
-      <w:r>
-        <w:rPr>
-          <w:rFonts w:ascii="Arial" w:hAnsi="Arial" w:cs="Arial"/>
-          <w:sz w:val="24"/>
-          <w:szCs w:val="24"/>
-          <w:lang w:val="en-US"/>
-        </w:rPr>
-        <w:t>be read</w:t>
-      </w:r>
-      <w:proofErr w:type="gramEnd"/>
-      <w:r>
-        <w:rPr>
-          <w:rFonts w:ascii="Arial" w:hAnsi="Arial" w:cs="Arial"/>
-          <w:sz w:val="24"/>
-          <w:szCs w:val="24"/>
-          <w:lang w:val="en-US"/>
-        </w:rPr>
-        <w:t xml:space="preserve"> </w:t>
+        <w:t xml:space="preserve">rogram such that predicate formulas can be read </w:t>
       </w:r>
       <w:r>
         <w:rPr>
@@ -15130,7 +14703,7 @@
           <w:lang w:val="en-US"/>
         </w:rPr>
       </w:pPr>
-      <w:bookmarkStart w:id="21" w:name="_Toc19471247"/>
+      <w:bookmarkStart w:id="45" w:name="_Toc19471247"/>
       <w:r>
         <w:rPr>
           <w:lang w:val="en-US"/>
@@ -15143,7 +14716,7 @@
         </w:rPr>
         <w:t xml:space="preserve"> 8</w:t>
       </w:r>
-      <w:bookmarkEnd w:id="21"/>
+      <w:bookmarkEnd w:id="45"/>
     </w:p>
     <w:p>
       <w:pPr>
@@ -15198,17 +14771,17 @@
           <w:lang w:val="en-US"/>
         </w:rPr>
       </w:pPr>
-      <w:bookmarkStart w:id="22" w:name="_Toc19471248"/>
-      <w:bookmarkStart w:id="23" w:name="_Toc444105071"/>
-      <w:bookmarkStart w:id="24" w:name="_Ref454459333"/>
-      <w:bookmarkStart w:id="25" w:name="_Ref454459403"/>
+      <w:bookmarkStart w:id="46" w:name="_Toc19471248"/>
+      <w:bookmarkStart w:id="47" w:name="_Toc444105071"/>
+      <w:bookmarkStart w:id="48" w:name="_Ref454459333"/>
+      <w:bookmarkStart w:id="49" w:name="_Ref454459403"/>
       <w:r>
         <w:rPr>
           <w:lang w:val="en-US"/>
         </w:rPr>
         <w:t>Additional assignments</w:t>
       </w:r>
-      <w:bookmarkEnd w:id="22"/>
+      <w:bookmarkEnd w:id="46"/>
     </w:p>
     <w:p>
       <w:pPr>
@@ -15217,14 +14790,14 @@
           <w:lang w:val="en-US"/>
         </w:rPr>
       </w:pPr>
-      <w:bookmarkStart w:id="26" w:name="_Toc19471249"/>
+      <w:bookmarkStart w:id="50" w:name="_Toc19471249"/>
       <w:r>
         <w:rPr>
           <w:lang w:val="en-US"/>
         </w:rPr>
         <w:t>Assignment A</w:t>
       </w:r>
-      <w:bookmarkEnd w:id="26"/>
+      <w:bookmarkEnd w:id="50"/>
     </w:p>
     <w:p>
       <w:pPr>
@@ -15413,25 +14986,14 @@
           <w:lang w:val="en-US"/>
         </w:rPr>
       </w:pPr>
-      <w:proofErr w:type="gramStart"/>
-      <w:r>
-        <w:rPr>
-          <w:rFonts w:ascii="Arial" w:hAnsi="Arial" w:cs="Arial"/>
-          <w:sz w:val="24"/>
-          <w:szCs w:val="24"/>
-          <w:lang w:val="en-US"/>
-        </w:rPr>
-        <w:t>is</w:t>
-      </w:r>
-      <w:proofErr w:type="gramEnd"/>
-      <w:r>
-        <w:rPr>
-          <w:rFonts w:ascii="Arial" w:hAnsi="Arial" w:cs="Arial"/>
-          <w:sz w:val="24"/>
-          <w:szCs w:val="24"/>
-          <w:lang w:val="en-US"/>
-        </w:rPr>
-        <w:t xml:space="preserve"> converted into:</w:t>
+      <w:r>
+        <w:rPr>
+          <w:rFonts w:ascii="Arial" w:hAnsi="Arial" w:cs="Arial"/>
+          <w:sz w:val="24"/>
+          <w:szCs w:val="24"/>
+          <w:lang w:val="en-US"/>
+        </w:rPr>
+        <w:t>is converted into:</w:t>
       </w:r>
     </w:p>
     <w:p>
@@ -15697,6 +15259,36 @@
         </w:rPr>
         <w:t xml:space="preserve">like: </w:t>
       </w:r>
+      <w:r>
+        <w:rPr>
+          <w:rFonts w:ascii="Courier New" w:hAnsi="Courier New" w:cs="Courier New"/>
+          <w:sz w:val="24"/>
+          <w:szCs w:val="24"/>
+          <w:lang w:val="en-US"/>
+        </w:rPr>
+        <w:t xml:space="preserve">[ </w:t>
+      </w:r>
+      <w:proofErr w:type="spellStart"/>
+      <w:r>
+        <w:rPr>
+          <w:rFonts w:ascii="Courier New" w:hAnsi="Courier New" w:cs="Courier New"/>
+          <w:sz w:val="24"/>
+          <w:szCs w:val="24"/>
+          <w:lang w:val="en-US"/>
+        </w:rPr>
+        <w:t>aBc</w:t>
+      </w:r>
+      <w:proofErr w:type="spellEnd"/>
+      <w:r>
+        <w:rPr>
+          <w:rFonts w:ascii="Courier New" w:hAnsi="Courier New" w:cs="Courier New"/>
+          <w:sz w:val="24"/>
+          <w:szCs w:val="24"/>
+          <w:lang w:val="en-US"/>
+        </w:rPr>
+        <w:t xml:space="preserve">, E, </w:t>
+      </w:r>
+      <w:proofErr w:type="spellStart"/>
       <w:proofErr w:type="gramStart"/>
       <w:r>
         <w:rPr>
@@ -15705,49 +15297,19 @@
           <w:szCs w:val="24"/>
           <w:lang w:val="en-US"/>
         </w:rPr>
-        <w:t xml:space="preserve">[ </w:t>
-      </w:r>
-      <w:proofErr w:type="spellStart"/>
-      <w:r>
-        <w:rPr>
-          <w:rFonts w:ascii="Courier New" w:hAnsi="Courier New" w:cs="Courier New"/>
-          <w:sz w:val="24"/>
-          <w:szCs w:val="24"/>
-          <w:lang w:val="en-US"/>
-        </w:rPr>
-        <w:t>aBc</w:t>
+        <w:t>aCD</w:t>
       </w:r>
       <w:proofErr w:type="spellEnd"/>
+      <w:r>
+        <w:rPr>
+          <w:rFonts w:ascii="Courier New" w:hAnsi="Courier New" w:cs="Courier New"/>
+          <w:sz w:val="24"/>
+          <w:szCs w:val="24"/>
+          <w:lang w:val="en-US"/>
+        </w:rPr>
+        <w:t xml:space="preserve"> ]</w:t>
+      </w:r>
       <w:proofErr w:type="gramEnd"/>
-      <w:r>
-        <w:rPr>
-          <w:rFonts w:ascii="Courier New" w:hAnsi="Courier New" w:cs="Courier New"/>
-          <w:sz w:val="24"/>
-          <w:szCs w:val="24"/>
-          <w:lang w:val="en-US"/>
-        </w:rPr>
-        <w:t xml:space="preserve">, E, </w:t>
-      </w:r>
-      <w:proofErr w:type="spellStart"/>
-      <w:r>
-        <w:rPr>
-          <w:rFonts w:ascii="Courier New" w:hAnsi="Courier New" w:cs="Courier New"/>
-          <w:sz w:val="24"/>
-          <w:szCs w:val="24"/>
-          <w:lang w:val="en-US"/>
-        </w:rPr>
-        <w:t>aCD</w:t>
-      </w:r>
-      <w:proofErr w:type="spellEnd"/>
-      <w:r>
-        <w:rPr>
-          <w:rFonts w:ascii="Courier New" w:hAnsi="Courier New" w:cs="Courier New"/>
-          <w:sz w:val="24"/>
-          <w:szCs w:val="24"/>
-          <w:lang w:val="en-US"/>
-        </w:rPr>
-        <w:t xml:space="preserve"> ]</w:t>
-      </w:r>
       <w:r>
         <w:rPr>
           <w:rFonts w:ascii="Arial" w:hAnsi="Arial" w:cs="Arial"/>
@@ -16026,7 +15588,7 @@
           <w:lang w:val="en-US"/>
         </w:rPr>
       </w:pPr>
-      <w:bookmarkStart w:id="27" w:name="_Toc19471250"/>
+      <w:bookmarkStart w:id="51" w:name="_Toc19471250"/>
       <w:r>
         <w:rPr>
           <w:lang w:val="en-US"/>
@@ -16136,7 +15698,6 @@
           <w:lang w:val="en-US"/>
         </w:rPr>
       </w:pPr>
-      <w:proofErr w:type="gramStart"/>
       <w:r>
         <w:rPr>
           <w:rFonts w:ascii="Arial" w:hAnsi="Arial" w:cs="Arial"/>
@@ -16164,7 +15725,6 @@
         </w:rPr>
         <w:t>:</w:t>
       </w:r>
-      <w:proofErr w:type="gramEnd"/>
       <w:r>
         <w:rPr>
           <w:rFonts w:ascii="Arial" w:hAnsi="Arial" w:cs="Arial"/>
@@ -16191,27 +15751,7 @@
           <w:szCs w:val="24"/>
           <w:lang w:val="en-US"/>
         </w:rPr>
-        <w:t xml:space="preserve">Provide at least </w:t>
-      </w:r>
-      <w:proofErr w:type="gramStart"/>
-      <w:r>
-        <w:rPr>
-          <w:rFonts w:ascii="Arial" w:hAnsi="Arial" w:cs="Arial"/>
-          <w:sz w:val="24"/>
-          <w:szCs w:val="24"/>
-          <w:lang w:val="en-US"/>
-        </w:rPr>
-        <w:t>5</w:t>
-      </w:r>
-      <w:proofErr w:type="gramEnd"/>
-      <w:r>
-        <w:rPr>
-          <w:rFonts w:ascii="Arial" w:hAnsi="Arial" w:cs="Arial"/>
-          <w:sz w:val="24"/>
-          <w:szCs w:val="24"/>
-          <w:lang w:val="en-US"/>
-        </w:rPr>
-        <w:t xml:space="preserve"> </w:t>
+        <w:t xml:space="preserve">Provide at least 5 </w:t>
       </w:r>
       <w:proofErr w:type="spellStart"/>
       <w:r>
@@ -16299,7 +15839,7 @@
         </w:rPr>
         <w:t xml:space="preserve">Assignment </w:t>
       </w:r>
-      <w:bookmarkEnd w:id="27"/>
+      <w:bookmarkEnd w:id="51"/>
       <w:r>
         <w:rPr>
           <w:lang w:val="en-US"/>
@@ -16361,27 +15901,7 @@
           <w:szCs w:val="24"/>
           <w:lang w:val="en-US"/>
         </w:rPr>
-        <w:t xml:space="preserve">You may consider an upper bound of max </w:t>
-      </w:r>
-      <w:proofErr w:type="gramStart"/>
-      <w:r>
-        <w:rPr>
-          <w:rFonts w:ascii="Arial" w:hAnsi="Arial" w:cs="Arial"/>
-          <w:sz w:val="24"/>
-          <w:szCs w:val="24"/>
-          <w:lang w:val="en-US"/>
-        </w:rPr>
-        <w:t>5</w:t>
-      </w:r>
-      <w:proofErr w:type="gramEnd"/>
-      <w:r>
-        <w:rPr>
-          <w:rFonts w:ascii="Arial" w:hAnsi="Arial" w:cs="Arial"/>
-          <w:sz w:val="24"/>
-          <w:szCs w:val="24"/>
-          <w:lang w:val="en-US"/>
-        </w:rPr>
-        <w:t xml:space="preserve"> variables.</w:t>
+        <w:t>You may consider an upper bound of max 5 variables.</w:t>
       </w:r>
     </w:p>
     <w:p>
@@ -16422,8 +15942,6 @@
         </w:rPr>
         <w:t xml:space="preserve"> generating random propositions for an endurance test.</w:t>
       </w:r>
-      <w:bookmarkStart w:id="28" w:name="_GoBack"/>
-      <w:bookmarkEnd w:id="28"/>
     </w:p>
     <w:p>
       <w:pPr>
@@ -16432,7 +15950,7 @@
           <w:lang w:val="en-US"/>
         </w:rPr>
       </w:pPr>
-      <w:bookmarkStart w:id="29" w:name="_Toc19471251"/>
+      <w:bookmarkStart w:id="52" w:name="_Toc19471251"/>
       <w:r>
         <w:rPr>
           <w:lang w:val="en-US"/>
@@ -16445,16 +15963,16 @@
         </w:rPr>
         <w:t>of a</w:t>
       </w:r>
-      <w:bookmarkEnd w:id="23"/>
-      <w:bookmarkEnd w:id="24"/>
+      <w:bookmarkEnd w:id="47"/>
+      <w:bookmarkEnd w:id="48"/>
       <w:r>
         <w:rPr>
           <w:lang w:val="en-US"/>
         </w:rPr>
         <w:t xml:space="preserve"> logic formula</w:t>
       </w:r>
-      <w:bookmarkEnd w:id="25"/>
-      <w:bookmarkEnd w:id="29"/>
+      <w:bookmarkEnd w:id="49"/>
+      <w:bookmarkEnd w:id="52"/>
     </w:p>
     <w:p>
       <w:pPr>
@@ -16700,25 +16218,14 @@
           <w:lang w:val="en-US"/>
         </w:rPr>
       </w:pPr>
-      <w:proofErr w:type="gramStart"/>
-      <w:r>
-        <w:rPr>
-          <w:rFonts w:ascii="Courier New" w:hAnsi="Courier New" w:cs="Courier New"/>
-          <w:sz w:val="24"/>
-          <w:szCs w:val="24"/>
-          <w:lang w:val="en-US"/>
-        </w:rPr>
-        <w:t>graph</w:t>
-      </w:r>
-      <w:proofErr w:type="gramEnd"/>
-      <w:r>
-        <w:rPr>
-          <w:rFonts w:ascii="Courier New" w:hAnsi="Courier New" w:cs="Courier New"/>
-          <w:sz w:val="24"/>
-          <w:szCs w:val="24"/>
-          <w:lang w:val="en-US"/>
-        </w:rPr>
-        <w:t xml:space="preserve"> logic {</w:t>
+      <w:r>
+        <w:rPr>
+          <w:rFonts w:ascii="Courier New" w:hAnsi="Courier New" w:cs="Courier New"/>
+          <w:sz w:val="24"/>
+          <w:szCs w:val="24"/>
+          <w:lang w:val="en-US"/>
+        </w:rPr>
+        <w:t>graph logic {</w:t>
       </w:r>
     </w:p>
     <w:p>
@@ -16740,7 +16247,7 @@
           <w:lang w:val="en-US"/>
         </w:rPr>
         <w:lastRenderedPageBreak/>
-        <w:t xml:space="preserve">   </w:t>
+        <w:t xml:space="preserve">   node [ fontname = "Arial</w:t>
       </w:r>
       <w:proofErr w:type="gramStart"/>
       <w:r>
@@ -16750,18 +16257,9 @@
           <w:szCs w:val="24"/>
           <w:lang w:val="en-US"/>
         </w:rPr>
-        <w:t>node</w:t>
+        <w:t>" ]</w:t>
       </w:r>
       <w:proofErr w:type="gramEnd"/>
-      <w:r>
-        <w:rPr>
-          <w:rFonts w:ascii="Courier New" w:hAnsi="Courier New" w:cs="Courier New"/>
-          <w:sz w:val="24"/>
-          <w:szCs w:val="24"/>
-          <w:lang w:val="en-US"/>
-        </w:rPr>
-        <w:t xml:space="preserve"> [ fontname = "Arial" ]</w:t>
-      </w:r>
     </w:p>
     <w:p>
       <w:pPr>
@@ -17263,7 +16761,7 @@
                     </pic:cNvPicPr>
                   </pic:nvPicPr>
                   <pic:blipFill>
-                    <a:blip r:embed="rId15">
+                    <a:blip r:embed="rId19">
                       <a:extLst>
                         <a:ext uri="{28A0092B-C50C-407E-A947-70E740481C1C}">
                           <a14:useLocalDpi xmlns:a14="http://schemas.microsoft.com/office/drawing/2010/main" val="0"/>
@@ -17381,6 +16879,43 @@
         </w:rPr>
       </w:pPr>
       <w:proofErr w:type="spellStart"/>
+      <w:r>
+        <w:rPr>
+          <w:rFonts w:ascii="Courier New" w:hAnsi="Courier New" w:cs="Courier New"/>
+          <w:sz w:val="20"/>
+          <w:szCs w:val="24"/>
+          <w:lang w:val="en-US"/>
+        </w:rPr>
+        <w:t>WriteDot</w:t>
+      </w:r>
+      <w:proofErr w:type="spellEnd"/>
+      <w:r>
+        <w:rPr>
+          <w:rFonts w:ascii="Courier New" w:hAnsi="Courier New" w:cs="Courier New"/>
+          <w:sz w:val="20"/>
+          <w:szCs w:val="24"/>
+          <w:lang w:val="en-US"/>
+        </w:rPr>
+        <w:t>("</w:t>
+      </w:r>
+      <w:r>
+        <w:rPr>
+          <w:rFonts w:ascii="Courier New" w:hAnsi="Courier New" w:cs="Courier New"/>
+          <w:sz w:val="20"/>
+          <w:szCs w:val="24"/>
+          <w:lang w:val="en-US"/>
+        </w:rPr>
+        <w:t>abc</w:t>
+      </w:r>
+      <w:r>
+        <w:rPr>
+          <w:rFonts w:ascii="Courier New" w:hAnsi="Courier New" w:cs="Courier New"/>
+          <w:sz w:val="20"/>
+          <w:szCs w:val="24"/>
+          <w:lang w:val="en-US"/>
+        </w:rPr>
+        <w:t>.dot"</w:t>
+      </w:r>
       <w:proofErr w:type="gramStart"/>
       <w:r>
         <w:rPr>
@@ -17389,9 +16924,8 @@
           <w:szCs w:val="24"/>
           <w:lang w:val="en-US"/>
         </w:rPr>
-        <w:t>WriteDot</w:t>
-      </w:r>
-      <w:proofErr w:type="spellEnd"/>
+        <w:t>);</w:t>
+      </w:r>
       <w:r>
         <w:rPr>
           <w:rFonts w:ascii="Courier New" w:hAnsi="Courier New" w:cs="Courier New"/>
@@ -17399,7 +16933,7 @@
           <w:szCs w:val="24"/>
           <w:lang w:val="en-US"/>
         </w:rPr>
-        <w:t>(</w:t>
+        <w:t xml:space="preserve">  /</w:t>
       </w:r>
       <w:proofErr w:type="gramEnd"/>
       <w:r>
@@ -17409,34 +16943,7 @@
           <w:szCs w:val="24"/>
           <w:lang w:val="en-US"/>
         </w:rPr>
-        <w:t>"</w:t>
-      </w:r>
-      <w:r>
-        <w:rPr>
-          <w:rFonts w:ascii="Courier New" w:hAnsi="Courier New" w:cs="Courier New"/>
-          <w:sz w:val="20"/>
-          <w:szCs w:val="24"/>
-          <w:lang w:val="en-US"/>
-        </w:rPr>
-        <w:t>abc</w:t>
-      </w:r>
-      <w:r>
-        <w:rPr>
-          <w:rFonts w:ascii="Courier New" w:hAnsi="Courier New" w:cs="Courier New"/>
-          <w:sz w:val="20"/>
-          <w:szCs w:val="24"/>
-          <w:lang w:val="en-US"/>
-        </w:rPr>
-        <w:t>.dot");</w:t>
-      </w:r>
-      <w:r>
-        <w:rPr>
-          <w:rFonts w:ascii="Courier New" w:hAnsi="Courier New" w:cs="Courier New"/>
-          <w:sz w:val="20"/>
-          <w:szCs w:val="24"/>
-          <w:lang w:val="en-US"/>
-        </w:rPr>
-        <w:t xml:space="preserve">  // your method to write a proposition tree </w:t>
+        <w:t xml:space="preserve">/ your method to write a proposition tree </w:t>
       </w:r>
     </w:p>
     <w:p>
@@ -17644,6 +17151,7 @@
         <w:t>dot.Start</w:t>
       </w:r>
       <w:proofErr w:type="spellEnd"/>
+      <w:proofErr w:type="gramEnd"/>
       <w:r>
         <w:rPr>
           <w:rFonts w:ascii="Courier New" w:hAnsi="Courier New" w:cs="Courier New"/>
@@ -17651,17 +17159,7 @@
           <w:szCs w:val="24"/>
           <w:lang w:val="en-US"/>
         </w:rPr>
-        <w:t>(</w:t>
-      </w:r>
-      <w:proofErr w:type="gramEnd"/>
-      <w:r>
-        <w:rPr>
-          <w:rFonts w:ascii="Courier New" w:hAnsi="Courier New" w:cs="Courier New"/>
-          <w:sz w:val="20"/>
-          <w:szCs w:val="24"/>
-          <w:lang w:val="en-US"/>
-        </w:rPr>
-        <w:t>);</w:t>
+        <w:t>();</w:t>
       </w:r>
     </w:p>
     <w:p>
@@ -17687,6 +17185,7 @@
         <w:t>dot.WaitForExit</w:t>
       </w:r>
       <w:proofErr w:type="spellEnd"/>
+      <w:proofErr w:type="gramEnd"/>
       <w:r>
         <w:rPr>
           <w:rFonts w:ascii="Courier New" w:hAnsi="Courier New" w:cs="Courier New"/>
@@ -17694,17 +17193,7 @@
           <w:szCs w:val="24"/>
           <w:lang w:val="en-US"/>
         </w:rPr>
-        <w:t>(</w:t>
-      </w:r>
-      <w:proofErr w:type="gramEnd"/>
-      <w:r>
-        <w:rPr>
-          <w:rFonts w:ascii="Courier New" w:hAnsi="Courier New" w:cs="Courier New"/>
-          <w:sz w:val="20"/>
-          <w:szCs w:val="24"/>
-          <w:lang w:val="en-US"/>
-        </w:rPr>
-        <w:t>);</w:t>
+        <w:t>();</w:t>
       </w:r>
     </w:p>
     <w:p>
@@ -17952,6 +17441,25 @@
         <w:t xml:space="preserve">Process p = </w:t>
       </w:r>
       <w:proofErr w:type="spellStart"/>
+      <w:r>
+        <w:rPr>
+          <w:rFonts w:ascii="Courier New" w:hAnsi="Courier New" w:cs="Courier New"/>
+          <w:sz w:val="20"/>
+          <w:szCs w:val="24"/>
+          <w:lang w:val="en-US"/>
+        </w:rPr>
+        <w:t>Runtime.getRuntime</w:t>
+      </w:r>
+      <w:proofErr w:type="spellEnd"/>
+      <w:r>
+        <w:rPr>
+          <w:rFonts w:ascii="Courier New" w:hAnsi="Courier New" w:cs="Courier New"/>
+          <w:sz w:val="20"/>
+          <w:szCs w:val="24"/>
+          <w:lang w:val="en-US"/>
+        </w:rPr>
+        <w:t>(</w:t>
+      </w:r>
       <w:proofErr w:type="gramStart"/>
       <w:r>
         <w:rPr>
@@ -17960,9 +17468,9 @@
           <w:szCs w:val="24"/>
           <w:lang w:val="en-US"/>
         </w:rPr>
-        <w:t>Runtime.getRuntime</w:t>
-      </w:r>
-      <w:proofErr w:type="spellEnd"/>
+        <w:t>).exec</w:t>
+      </w:r>
+      <w:proofErr w:type="gramEnd"/>
       <w:r>
         <w:rPr>
           <w:rFonts w:ascii="Courier New" w:hAnsi="Courier New" w:cs="Courier New"/>
@@ -17971,16 +17479,6 @@
           <w:lang w:val="en-US"/>
         </w:rPr>
         <w:t>(</w:t>
-      </w:r>
-      <w:proofErr w:type="gramEnd"/>
-      <w:r>
-        <w:rPr>
-          <w:rFonts w:ascii="Courier New" w:hAnsi="Courier New" w:cs="Courier New"/>
-          <w:sz w:val="20"/>
-          <w:szCs w:val="24"/>
-          <w:lang w:val="en-US"/>
-        </w:rPr>
-        <w:t>).exec(</w:t>
       </w:r>
       <w:proofErr w:type="spellStart"/>
       <w:r>
@@ -18026,6 +17524,7 @@
         <w:t>p.waitFor</w:t>
       </w:r>
       <w:proofErr w:type="spellEnd"/>
+      <w:proofErr w:type="gramEnd"/>
       <w:r>
         <w:rPr>
           <w:rFonts w:ascii="Courier New" w:hAnsi="Courier New" w:cs="Courier New"/>
@@ -18033,17 +17532,7 @@
           <w:szCs w:val="24"/>
           <w:lang w:val="en-US"/>
         </w:rPr>
-        <w:t>(</w:t>
-      </w:r>
-      <w:proofErr w:type="gramEnd"/>
-      <w:r>
-        <w:rPr>
-          <w:rFonts w:ascii="Courier New" w:hAnsi="Courier New" w:cs="Courier New"/>
-          <w:sz w:val="20"/>
-          <w:szCs w:val="24"/>
-          <w:lang w:val="en-US"/>
-        </w:rPr>
-        <w:t>);</w:t>
+        <w:t>();</w:t>
       </w:r>
     </w:p>
     <w:p>
@@ -18084,27 +17573,7 @@
           <w:szCs w:val="24"/>
           <w:lang w:val="en-US"/>
         </w:rPr>
-        <w:t xml:space="preserve"> = new </w:t>
-      </w:r>
-      <w:proofErr w:type="gramStart"/>
-      <w:r>
-        <w:rPr>
-          <w:rFonts w:ascii="Courier New" w:hAnsi="Courier New" w:cs="Courier New"/>
-          <w:sz w:val="20"/>
-          <w:szCs w:val="24"/>
-          <w:lang w:val="en-US"/>
-        </w:rPr>
-        <w:t>File(</w:t>
-      </w:r>
-      <w:proofErr w:type="gramEnd"/>
-      <w:r>
-        <w:rPr>
-          <w:rFonts w:ascii="Courier New" w:hAnsi="Courier New" w:cs="Courier New"/>
-          <w:sz w:val="20"/>
-          <w:szCs w:val="24"/>
-          <w:lang w:val="en-US"/>
-        </w:rPr>
-        <w:t>"abc.png");</w:t>
+        <w:t xml:space="preserve"> = new File("abc.png");</w:t>
       </w:r>
     </w:p>
     <w:p>
@@ -18145,8 +17614,9 @@
           <w:szCs w:val="24"/>
           <w:lang w:val="en-US"/>
         </w:rPr>
-        <w:t xml:space="preserve"> = new </w:t>
-      </w:r>
+        <w:t xml:space="preserve"> = new Image(</w:t>
+      </w:r>
+      <w:proofErr w:type="spellStart"/>
       <w:proofErr w:type="gramStart"/>
       <w:r>
         <w:rPr>
@@ -18155,20 +17625,10 @@
           <w:szCs w:val="24"/>
           <w:lang w:val="en-US"/>
         </w:rPr>
-        <w:t>Image(</w:t>
-      </w:r>
-      <w:proofErr w:type="spellStart"/>
+        <w:t>file.toURL</w:t>
+      </w:r>
+      <w:proofErr w:type="spellEnd"/>
       <w:proofErr w:type="gramEnd"/>
-      <w:r>
-        <w:rPr>
-          <w:rFonts w:ascii="Courier New" w:hAnsi="Courier New" w:cs="Courier New"/>
-          <w:sz w:val="20"/>
-          <w:szCs w:val="24"/>
-          <w:lang w:val="en-US"/>
-        </w:rPr>
-        <w:t>file.toURL</w:t>
-      </w:r>
-      <w:proofErr w:type="spellEnd"/>
       <w:r>
         <w:rPr>
           <w:rFonts w:ascii="Courier New" w:hAnsi="Courier New" w:cs="Courier New"/>
@@ -18211,7 +17671,6 @@
         </w:rPr>
       </w:pPr>
       <w:proofErr w:type="spellStart"/>
-      <w:proofErr w:type="gramStart"/>
       <w:r>
         <w:rPr>
           <w:rFonts w:ascii="Courier New" w:hAnsi="Courier New" w:cs="Courier New"/>
@@ -18229,17 +17688,7 @@
           <w:szCs w:val="24"/>
           <w:lang w:val="en-US"/>
         </w:rPr>
-        <w:t>(</w:t>
-      </w:r>
-      <w:proofErr w:type="gramEnd"/>
-      <w:r>
-        <w:rPr>
-          <w:rFonts w:ascii="Courier New" w:hAnsi="Courier New" w:cs="Courier New"/>
-          <w:sz w:val="20"/>
-          <w:szCs w:val="24"/>
-          <w:lang w:val="en-US"/>
-        </w:rPr>
-        <w:t>image);</w:t>
+        <w:t>(image);</w:t>
       </w:r>
     </w:p>
     <w:p>
@@ -18258,27 +17707,7 @@
           <w:szCs w:val="24"/>
           <w:lang w:val="en-US"/>
         </w:rPr>
-        <w:t>(</w:t>
-      </w:r>
-      <w:proofErr w:type="gramStart"/>
-      <w:r>
-        <w:rPr>
-          <w:rFonts w:ascii="Arial" w:hAnsi="Arial" w:cs="Arial"/>
-          <w:sz w:val="24"/>
-          <w:szCs w:val="24"/>
-          <w:lang w:val="en-US"/>
-        </w:rPr>
-        <w:t>you</w:t>
-      </w:r>
-      <w:proofErr w:type="gramEnd"/>
-      <w:r>
-        <w:rPr>
-          <w:rFonts w:ascii="Arial" w:hAnsi="Arial" w:cs="Arial"/>
-          <w:sz w:val="24"/>
-          <w:szCs w:val="24"/>
-          <w:lang w:val="en-US"/>
-        </w:rPr>
-        <w:t xml:space="preserve"> can do some experiments for steps 3.1 - 3.4 in a text editor and on the command line</w:t>
+        <w:t>(you can do some experiments for steps 3.1 - 3.4 in a text editor and on the command line</w:t>
       </w:r>
       <w:r>
         <w:rPr>
@@ -18289,7 +17718,7 @@
         </w:rPr>
         <w:t xml:space="preserve">, or you can check it on </w:t>
       </w:r>
-      <w:hyperlink r:id="rId16" w:history="1">
+      <w:hyperlink r:id="rId20" w:history="1">
         <w:r>
           <w:rPr>
             <w:rStyle w:val="Hyperlink"/>
@@ -18351,7 +17780,7 @@
 </file>
 
 <file path=word/endnotes.xml><?xml version="1.0" encoding="utf-8"?>
-<w:endnotes xmlns:wpc="http://schemas.microsoft.com/office/word/2010/wordprocessingCanvas" xmlns:cx="http://schemas.microsoft.com/office/drawing/2014/chartex" xmlns:cx1="http://schemas.microsoft.com/office/drawing/2015/9/8/chartex" xmlns:mc="http://schemas.openxmlformats.org/markup-compatibility/2006" xmlns:o="urn:schemas-microsoft-com:office:office" xmlns:r="http://schemas.openxmlformats.org/officeDocument/2006/relationships" xmlns:m="http://schemas.openxmlformats.org/officeDocument/2006/math" xmlns:v="urn:schemas-microsoft-com:vml" xmlns:wp14="http://schemas.microsoft.com/office/word/2010/wordprocessingDrawing" xmlns:wp="http://schemas.openxmlformats.org/drawingml/2006/wordprocessingDrawing" xmlns:w10="urn:schemas-microsoft-com:office:word" xmlns:w="http://schemas.openxmlformats.org/wordprocessingml/2006/main" xmlns:w14="http://schemas.microsoft.com/office/word/2010/wordml" xmlns:w15="http://schemas.microsoft.com/office/word/2012/wordml" xmlns:w16se="http://schemas.microsoft.com/office/word/2015/wordml/symex" xmlns:wpg="http://schemas.microsoft.com/office/word/2010/wordprocessingGroup" xmlns:wpi="http://schemas.microsoft.com/office/word/2010/wordprocessingInk" xmlns:wne="http://schemas.microsoft.com/office/word/2006/wordml" xmlns:wps="http://schemas.microsoft.com/office/word/2010/wordprocessingShape" mc:Ignorable="w14 w15 w16se wp14">
+<w:endnotes xmlns:wpc="http://schemas.microsoft.com/office/word/2010/wordprocessingCanvas" xmlns:cx="http://schemas.microsoft.com/office/drawing/2014/chartex" xmlns:cx1="http://schemas.microsoft.com/office/drawing/2015/9/8/chartex" xmlns:cx2="http://schemas.microsoft.com/office/drawing/2015/10/21/chartex" xmlns:cx3="http://schemas.microsoft.com/office/drawing/2016/5/9/chartex" xmlns:cx4="http://schemas.microsoft.com/office/drawing/2016/5/10/chartex" xmlns:cx5="http://schemas.microsoft.com/office/drawing/2016/5/11/chartex" xmlns:cx6="http://schemas.microsoft.com/office/drawing/2016/5/12/chartex" xmlns:cx7="http://schemas.microsoft.com/office/drawing/2016/5/13/chartex" xmlns:cx8="http://schemas.microsoft.com/office/drawing/2016/5/14/chartex" xmlns:mc="http://schemas.openxmlformats.org/markup-compatibility/2006" xmlns:aink="http://schemas.microsoft.com/office/drawing/2016/ink" xmlns:am3d="http://schemas.microsoft.com/office/drawing/2017/model3d" xmlns:o="urn:schemas-microsoft-com:office:office" xmlns:r="http://schemas.openxmlformats.org/officeDocument/2006/relationships" xmlns:m="http://schemas.openxmlformats.org/officeDocument/2006/math" xmlns:v="urn:schemas-microsoft-com:vml" xmlns:wp14="http://schemas.microsoft.com/office/word/2010/wordprocessingDrawing" xmlns:wp="http://schemas.openxmlformats.org/drawingml/2006/wordprocessingDrawing" xmlns:w10="urn:schemas-microsoft-com:office:word" xmlns:w="http://schemas.openxmlformats.org/wordprocessingml/2006/main" xmlns:w14="http://schemas.microsoft.com/office/word/2010/wordml" xmlns:w15="http://schemas.microsoft.com/office/word/2012/wordml" xmlns:w16cid="http://schemas.microsoft.com/office/word/2016/wordml/cid" xmlns:w16se="http://schemas.microsoft.com/office/word/2015/wordml/symex" xmlns:wpg="http://schemas.microsoft.com/office/word/2010/wordprocessingGroup" xmlns:wpi="http://schemas.microsoft.com/office/word/2010/wordprocessingInk" xmlns:wne="http://schemas.microsoft.com/office/word/2006/wordml" xmlns:wps="http://schemas.microsoft.com/office/word/2010/wordprocessingShape" mc:Ignorable="w14 w15 w16se w16cid wp14">
   <w:endnote w:type="separator" w:id="-1">
     <w:p>
       <w:pPr>
@@ -18376,7 +17805,7 @@
 </file>
 
 <file path=word/footnotes.xml><?xml version="1.0" encoding="utf-8"?>
-<w:footnotes xmlns:wpc="http://schemas.microsoft.com/office/word/2010/wordprocessingCanvas" xmlns:cx="http://schemas.microsoft.com/office/drawing/2014/chartex" xmlns:cx1="http://schemas.microsoft.com/office/drawing/2015/9/8/chartex" xmlns:mc="http://schemas.openxmlformats.org/markup-compatibility/2006" xmlns:o="urn:schemas-microsoft-com:office:office" xmlns:r="http://schemas.openxmlformats.org/officeDocument/2006/relationships" xmlns:m="http://schemas.openxmlformats.org/officeDocument/2006/math" xmlns:v="urn:schemas-microsoft-com:vml" xmlns:wp14="http://schemas.microsoft.com/office/word/2010/wordprocessingDrawing" xmlns:wp="http://schemas.openxmlformats.org/drawingml/2006/wordprocessingDrawing" xmlns:w10="urn:schemas-microsoft-com:office:word" xmlns:w="http://schemas.openxmlformats.org/wordprocessingml/2006/main" xmlns:w14="http://schemas.microsoft.com/office/word/2010/wordml" xmlns:w15="http://schemas.microsoft.com/office/word/2012/wordml" xmlns:w16se="http://schemas.microsoft.com/office/word/2015/wordml/symex" xmlns:wpg="http://schemas.microsoft.com/office/word/2010/wordprocessingGroup" xmlns:wpi="http://schemas.microsoft.com/office/word/2010/wordprocessingInk" xmlns:wne="http://schemas.microsoft.com/office/word/2006/wordml" xmlns:wps="http://schemas.microsoft.com/office/word/2010/wordprocessingShape" mc:Ignorable="w14 w15 w16se wp14">
+<w:footnotes xmlns:wpc="http://schemas.microsoft.com/office/word/2010/wordprocessingCanvas" xmlns:cx="http://schemas.microsoft.com/office/drawing/2014/chartex" xmlns:cx1="http://schemas.microsoft.com/office/drawing/2015/9/8/chartex" xmlns:cx2="http://schemas.microsoft.com/office/drawing/2015/10/21/chartex" xmlns:cx3="http://schemas.microsoft.com/office/drawing/2016/5/9/chartex" xmlns:cx4="http://schemas.microsoft.com/office/drawing/2016/5/10/chartex" xmlns:cx5="http://schemas.microsoft.com/office/drawing/2016/5/11/chartex" xmlns:cx6="http://schemas.microsoft.com/office/drawing/2016/5/12/chartex" xmlns:cx7="http://schemas.microsoft.com/office/drawing/2016/5/13/chartex" xmlns:cx8="http://schemas.microsoft.com/office/drawing/2016/5/14/chartex" xmlns:mc="http://schemas.openxmlformats.org/markup-compatibility/2006" xmlns:aink="http://schemas.microsoft.com/office/drawing/2016/ink" xmlns:am3d="http://schemas.microsoft.com/office/drawing/2017/model3d" xmlns:o="urn:schemas-microsoft-com:office:office" xmlns:r="http://schemas.openxmlformats.org/officeDocument/2006/relationships" xmlns:m="http://schemas.openxmlformats.org/officeDocument/2006/math" xmlns:v="urn:schemas-microsoft-com:vml" xmlns:wp14="http://schemas.microsoft.com/office/word/2010/wordprocessingDrawing" xmlns:wp="http://schemas.openxmlformats.org/drawingml/2006/wordprocessingDrawing" xmlns:w10="urn:schemas-microsoft-com:office:word" xmlns:w="http://schemas.openxmlformats.org/wordprocessingml/2006/main" xmlns:w14="http://schemas.microsoft.com/office/word/2010/wordml" xmlns:w15="http://schemas.microsoft.com/office/word/2012/wordml" xmlns:w16cid="http://schemas.microsoft.com/office/word/2016/wordml/cid" xmlns:w16se="http://schemas.microsoft.com/office/word/2015/wordml/symex" xmlns:wpg="http://schemas.microsoft.com/office/word/2010/wordprocessingGroup" xmlns:wpi="http://schemas.microsoft.com/office/word/2010/wordprocessingInk" xmlns:wne="http://schemas.microsoft.com/office/word/2006/wordml" xmlns:wps="http://schemas.microsoft.com/office/word/2010/wordprocessingShape" mc:Ignorable="w14 w15 w16se w16cid wp14">
   <w:footnote w:type="separator" w:id="-1">
     <w:p>
       <w:pPr>
@@ -18441,7 +17870,7 @@
 </file>
 
 <file path=word/numbering.xml><?xml version="1.0" encoding="utf-8"?>
-<w:numbering xmlns:wpc="http://schemas.microsoft.com/office/word/2010/wordprocessingCanvas" xmlns:cx="http://schemas.microsoft.com/office/drawing/2014/chartex" xmlns:cx1="http://schemas.microsoft.com/office/drawing/2015/9/8/chartex" xmlns:mc="http://schemas.openxmlformats.org/markup-compatibility/2006" xmlns:o="urn:schemas-microsoft-com:office:office" xmlns:r="http://schemas.openxmlformats.org/officeDocument/2006/relationships" xmlns:m="http://schemas.openxmlformats.org/officeDocument/2006/math" xmlns:v="urn:schemas-microsoft-com:vml" xmlns:wp14="http://schemas.microsoft.com/office/word/2010/wordprocessingDrawing" xmlns:wp="http://schemas.openxmlformats.org/drawingml/2006/wordprocessingDrawing" xmlns:w10="urn:schemas-microsoft-com:office:word" xmlns:w="http://schemas.openxmlformats.org/wordprocessingml/2006/main" xmlns:w14="http://schemas.microsoft.com/office/word/2010/wordml" xmlns:w15="http://schemas.microsoft.com/office/word/2012/wordml" xmlns:w16se="http://schemas.microsoft.com/office/word/2015/wordml/symex" xmlns:wpg="http://schemas.microsoft.com/office/word/2010/wordprocessingGroup" xmlns:wpi="http://schemas.microsoft.com/office/word/2010/wordprocessingInk" xmlns:wne="http://schemas.microsoft.com/office/word/2006/wordml" xmlns:wps="http://schemas.microsoft.com/office/word/2010/wordprocessingShape" mc:Ignorable="w14 w15 w16se wp14">
+<w:numbering xmlns:wpc="http://schemas.microsoft.com/office/word/2010/wordprocessingCanvas" xmlns:cx="http://schemas.microsoft.com/office/drawing/2014/chartex" xmlns:cx1="http://schemas.microsoft.com/office/drawing/2015/9/8/chartex" xmlns:cx2="http://schemas.microsoft.com/office/drawing/2015/10/21/chartex" xmlns:cx3="http://schemas.microsoft.com/office/drawing/2016/5/9/chartex" xmlns:cx4="http://schemas.microsoft.com/office/drawing/2016/5/10/chartex" xmlns:cx5="http://schemas.microsoft.com/office/drawing/2016/5/11/chartex" xmlns:cx6="http://schemas.microsoft.com/office/drawing/2016/5/12/chartex" xmlns:cx7="http://schemas.microsoft.com/office/drawing/2016/5/13/chartex" xmlns:cx8="http://schemas.microsoft.com/office/drawing/2016/5/14/chartex" xmlns:mc="http://schemas.openxmlformats.org/markup-compatibility/2006" xmlns:aink="http://schemas.microsoft.com/office/drawing/2016/ink" xmlns:am3d="http://schemas.microsoft.com/office/drawing/2017/model3d" xmlns:o="urn:schemas-microsoft-com:office:office" xmlns:r="http://schemas.openxmlformats.org/officeDocument/2006/relationships" xmlns:m="http://schemas.openxmlformats.org/officeDocument/2006/math" xmlns:v="urn:schemas-microsoft-com:vml" xmlns:wp14="http://schemas.microsoft.com/office/word/2010/wordprocessingDrawing" xmlns:wp="http://schemas.openxmlformats.org/drawingml/2006/wordprocessingDrawing" xmlns:w10="urn:schemas-microsoft-com:office:word" xmlns:w="http://schemas.openxmlformats.org/wordprocessingml/2006/main" xmlns:w14="http://schemas.microsoft.com/office/word/2010/wordml" xmlns:w15="http://schemas.microsoft.com/office/word/2012/wordml" xmlns:w16cid="http://schemas.microsoft.com/office/word/2016/wordml/cid" xmlns:w16se="http://schemas.microsoft.com/office/word/2015/wordml/symex" xmlns:wpg="http://schemas.microsoft.com/office/word/2010/wordprocessingGroup" xmlns:wpi="http://schemas.microsoft.com/office/word/2010/wordprocessingInk" xmlns:wne="http://schemas.microsoft.com/office/word/2006/wordml" xmlns:wps="http://schemas.microsoft.com/office/word/2010/wordprocessingShape" mc:Ignorable="w14 w15 w16se w16cid wp14">
   <w:abstractNum w:abstractNumId="0" w15:restartNumberingAfterBreak="0">
     <w:nsid w:val="00A61C43"/>
     <w:multiLevelType w:val="hybridMultilevel"/>
@@ -19757,7 +19186,7 @@
 </file>
 
 <file path=word/styles.xml><?xml version="1.0" encoding="utf-8"?>
-<w:styles xmlns:mc="http://schemas.openxmlformats.org/markup-compatibility/2006" xmlns:r="http://schemas.openxmlformats.org/officeDocument/2006/relationships" xmlns:w="http://schemas.openxmlformats.org/wordprocessingml/2006/main" xmlns:w14="http://schemas.microsoft.com/office/word/2010/wordml" xmlns:w15="http://schemas.microsoft.com/office/word/2012/wordml" xmlns:w16se="http://schemas.microsoft.com/office/word/2015/wordml/symex" mc:Ignorable="w14 w15 w16se">
+<w:styles xmlns:mc="http://schemas.openxmlformats.org/markup-compatibility/2006" xmlns:r="http://schemas.openxmlformats.org/officeDocument/2006/relationships" xmlns:w="http://schemas.openxmlformats.org/wordprocessingml/2006/main" xmlns:w14="http://schemas.microsoft.com/office/word/2010/wordml" xmlns:w15="http://schemas.microsoft.com/office/word/2012/wordml" xmlns:w16cid="http://schemas.microsoft.com/office/word/2016/wordml/cid" xmlns:w16se="http://schemas.microsoft.com/office/word/2015/wordml/symex" mc:Ignorable="w14 w15 w16se w16cid">
   <w:docDefaults>
     <w:rPrDefault>
       <w:rPr>
@@ -19773,7 +19202,7 @@
       </w:pPr>
     </w:pPrDefault>
   </w:docDefaults>
-  <w:latentStyles w:defLockedState="0" w:defUIPriority="99" w:defSemiHidden="0" w:defUnhideWhenUsed="0" w:defQFormat="0" w:count="371">
+  <w:latentStyles w:defLockedState="0" w:defUIPriority="99" w:defSemiHidden="0" w:defUnhideWhenUsed="0" w:defQFormat="0" w:count="377">
     <w:lsdException w:name="Normal" w:uiPriority="0" w:qFormat="1"/>
     <w:lsdException w:name="heading 1" w:uiPriority="9" w:qFormat="1"/>
     <w:lsdException w:name="heading 2" w:semiHidden="1" w:uiPriority="9" w:unhideWhenUsed="1" w:qFormat="1"/>
@@ -20145,6 +19574,12 @@
     <w:lsdException w:name="List Table 5 Dark Accent 6" w:uiPriority="50"/>
     <w:lsdException w:name="List Table 6 Colorful Accent 6" w:uiPriority="51"/>
     <w:lsdException w:name="List Table 7 Colorful Accent 6" w:uiPriority="52"/>
+    <w:lsdException w:name="Mention" w:semiHidden="1" w:unhideWhenUsed="1"/>
+    <w:lsdException w:name="Smart Hyperlink" w:semiHidden="1" w:unhideWhenUsed="1"/>
+    <w:lsdException w:name="Hashtag" w:semiHidden="1" w:unhideWhenUsed="1"/>
+    <w:lsdException w:name="Unresolved Mention" w:semiHidden="1" w:unhideWhenUsed="1"/>
+    <w:lsdException w:name="Smart Link" w:semiHidden="1" w:unhideWhenUsed="1"/>
+    <w:lsdException w:name="Smart Link Error" w:semiHidden="1" w:unhideWhenUsed="1"/>
   </w:latentStyles>
   <w:style w:type="paragraph" w:default="1" w:styleId="Normal">
     <w:name w:val="Normal"/>
@@ -20549,6 +19984,60 @@
     </w:rPr>
   </w:style>
 </w:styles>
+</file>
+
+<file path=word/ink/ink1.xml><?xml version="1.0" encoding="utf-8"?>
+<inkml:ink xmlns:inkml="http://www.w3.org/2003/InkML">
+  <inkml:definitions>
+    <inkml:context xml:id="ctx0">
+      <inkml:inkSource xml:id="inkSrc0">
+        <inkml:traceFormat>
+          <inkml:channel name="X" type="integer" min="-2.14748E9" max="2.14748E9" units="cm"/>
+          <inkml:channel name="Y" type="integer" min="-2.14748E9" max="2.14748E9" units="cm"/>
+        </inkml:traceFormat>
+        <inkml:channelProperties>
+          <inkml:channelProperty channel="X" name="resolution" value="1000" units="1/cm"/>
+          <inkml:channelProperty channel="Y" name="resolution" value="1000" units="1/cm"/>
+        </inkml:channelProperties>
+      </inkml:inkSource>
+      <inkml:timestamp xml:id="ts0" timeString="2020-05-09T16:32:24.163"/>
+    </inkml:context>
+    <inkml:brush xml:id="br0">
+      <inkml:brushProperty name="width" value="0.05" units="cm"/>
+      <inkml:brushProperty name="height" value="0.05" units="cm"/>
+      <inkml:brushProperty name="color" value="#FFC114"/>
+      <inkml:brushProperty name="ignorePressure" value="1"/>
+    </inkml:brush>
+  </inkml:definitions>
+  <inkml:trace contextRef="#ctx0" brushRef="#br0">1 1,'3'0,"0"0</inkml:trace>
+</inkml:ink>
+</file>
+
+<file path=word/ink/ink2.xml><?xml version="1.0" encoding="utf-8"?>
+<inkml:ink xmlns:inkml="http://www.w3.org/2003/InkML">
+  <inkml:definitions>
+    <inkml:context xml:id="ctx0">
+      <inkml:inkSource xml:id="inkSrc0">
+        <inkml:traceFormat>
+          <inkml:channel name="X" type="integer" min="-2.14748E9" max="2.14748E9" units="cm"/>
+          <inkml:channel name="Y" type="integer" min="-2.14748E9" max="2.14748E9" units="cm"/>
+        </inkml:traceFormat>
+        <inkml:channelProperties>
+          <inkml:channelProperty channel="X" name="resolution" value="1000" units="1/cm"/>
+          <inkml:channelProperty channel="Y" name="resolution" value="1000" units="1/cm"/>
+        </inkml:channelProperties>
+      </inkml:inkSource>
+      <inkml:timestamp xml:id="ts0" timeString="2020-05-09T16:33:04.331"/>
+    </inkml:context>
+    <inkml:brush xml:id="br0">
+      <inkml:brushProperty name="width" value="0.05" units="cm"/>
+      <inkml:brushProperty name="height" value="0.05" units="cm"/>
+      <inkml:brushProperty name="color" value="#FFC114"/>
+      <inkml:brushProperty name="ignorePressure" value="1"/>
+    </inkml:brush>
+  </inkml:definitions>
+  <inkml:trace contextRef="#ctx0" brushRef="#br0">0 966,'2'8,"0"0,0 0,1 0,0 0,0-1,1 1,0-1,3 5,-3-5,37 74,-26-49,1-1,2 0,1-2,1 1,-18-28,0 0,-1 0,1 0,0 0,0 0,0 0,0-1,0 1,0-1,1 1,-1-1,1 0,-1 0,3 1,-4-2,0 0,0 0,0-1,0 1,0 0,0 0,0-1,0 1,0 0,0-1,0 1,0-1,0 1,-1-1,1 0,0 1,0-1,-1 0,1 0,0 1,-1-1,1 0,0 0,-1 0,1 0,-1 0,0 0,1 0,-1 0,0 0,0 0,1 0,-1 0,0 0,0-1,13-61,-8 34,1 1,6-18,6-14,-4-2,-2 1,3-54,7-46,12-14,33-89,-16 61,-46 189</inkml:trace>
+</inkml:ink>
 </file>
 
 <file path=word/theme/theme1.xml><?xml version="1.0" encoding="utf-8"?>
@@ -20978,7 +20467,19 @@
 </file>
 
 <file path=customXml/itemProps2.xml><?xml version="1.0" encoding="utf-8"?>
-<ds:datastoreItem xmlns:ds="http://schemas.openxmlformats.org/officeDocument/2006/customXml" ds:itemID="{FF219B58-2A53-4963-8F6D-5D9B15BCFB60}"/>
+<ds:datastoreItem xmlns:ds="http://schemas.openxmlformats.org/officeDocument/2006/customXml" ds:itemID="{FF219B58-2A53-4963-8F6D-5D9B15BCFB60}">
+  <ds:schemaRefs>
+    <ds:schemaRef ds:uri="http://schemas.microsoft.com/office/2006/metadata/contentType"/>
+    <ds:schemaRef ds:uri="http://schemas.microsoft.com/office/2006/metadata/properties/metaAttributes"/>
+    <ds:schemaRef ds:uri="http://www.w3.org/2001/XMLSchema"/>
+    <ds:schemaRef ds:uri="http://schemas.microsoft.com/office/2006/metadata/properties"/>
+    <ds:schemaRef ds:uri="http://schemas.openxmlformats.org/package/2006/metadata/core-properties"/>
+    <ds:schemaRef ds:uri="http://purl.org/dc/elements/1.1/"/>
+    <ds:schemaRef ds:uri="http://purl.org/dc/terms/"/>
+    <ds:schemaRef ds:uri="http://schemas.microsoft.com/internal/obd"/>
+    <ds:schemaRef ds:uri="http://schemas.microsoft.com/office/infopath/2007/PartnerControls"/>
+  </ds:schemaRefs>
+</ds:datastoreItem>
 </file>
 
 <file path=customXml/itemProps3.xml><?xml version="1.0" encoding="utf-8"?>
@@ -20991,7 +20492,7 @@
 </file>
 
 <file path=customXml/itemProps4.xml><?xml version="1.0" encoding="utf-8"?>
-<ds:datastoreItem xmlns:ds="http://schemas.openxmlformats.org/officeDocument/2006/customXml" ds:itemID="{028BD502-4960-40F9-8E0E-288355F945E6}">
+<ds:datastoreItem xmlns:ds="http://schemas.openxmlformats.org/officeDocument/2006/customXml" ds:itemID="{C5AE4B4A-5B01-40EC-8DA0-5C7AD75DFDB3}">
   <ds:schemaRefs>
     <ds:schemaRef ds:uri="http://schemas.openxmlformats.org/officeDocument/2006/bibliography"/>
   </ds:schemaRefs>

</xml_diff>

<commit_message>
Change the Binary tree to use one propositional variable object for the same propositions with same symbol
</commit_message>
<xml_diff>
--- a/Documents/ALE1_LabManual_2.docx
+++ b/Documents/ALE1_LabManual_2.docx
@@ -3179,27 +3179,7 @@
           <w:szCs w:val="24"/>
           <w:lang w:val="en-US"/>
         </w:rPr>
-        <w:t xml:space="preserve">All assignments </w:t>
-      </w:r>
-      <w:proofErr w:type="gramStart"/>
-      <w:r>
-        <w:rPr>
-          <w:rFonts w:ascii="Arial" w:hAnsi="Arial" w:cs="Arial"/>
-          <w:sz w:val="24"/>
-          <w:szCs w:val="24"/>
-          <w:lang w:val="en-US"/>
-        </w:rPr>
-        <w:t>have to</w:t>
-      </w:r>
-      <w:proofErr w:type="gramEnd"/>
-      <w:r>
-        <w:rPr>
-          <w:rFonts w:ascii="Arial" w:hAnsi="Arial" w:cs="Arial"/>
-          <w:sz w:val="24"/>
-          <w:szCs w:val="24"/>
-          <w:lang w:val="en-US"/>
-        </w:rPr>
-        <w:t xml:space="preserve"> be submitted in Canvas before their deadlines. For </w:t>
+        <w:t xml:space="preserve">All assignments have to be submitted in Canvas before their deadlines. For </w:t>
       </w:r>
       <w:r>
         <w:rPr>
@@ -3848,6 +3828,7 @@
             </w:r>
             <w:bookmarkStart w:id="13" w:name="OLE_LINK15"/>
             <w:bookmarkStart w:id="14" w:name="OLE_LINK16"/>
+            <w:bookmarkStart w:id="15" w:name="OLE_LINK26"/>
             <w:r>
               <w:rPr>
                 <w:rFonts w:ascii="Cambria Math" w:eastAsia="Arial Unicode MS" w:hAnsi="Cambria Math" w:cs="Cambria Math"/>
@@ -3858,6 +3839,7 @@
             </w:r>
             <w:bookmarkEnd w:id="13"/>
             <w:bookmarkEnd w:id="14"/>
+            <w:bookmarkEnd w:id="15"/>
             <w:r>
               <w:rPr>
                 <w:rFonts w:ascii="Courier New" w:eastAsia="Arial Unicode MS" w:hAnsi="Courier New" w:cs="Courier New"/>
@@ -3880,8 +3862,8 @@
                 <w:szCs w:val="24"/>
               </w:rPr>
             </w:pPr>
-            <w:bookmarkStart w:id="15" w:name="OLE_LINK6"/>
-            <w:bookmarkStart w:id="16" w:name="OLE_LINK7"/>
+            <w:bookmarkStart w:id="16" w:name="OLE_LINK6"/>
+            <w:bookmarkStart w:id="17" w:name="OLE_LINK7"/>
             <w:r>
               <w:rPr>
                 <w:rFonts w:ascii="Courier New" w:eastAsia="Arial Unicode MS" w:hAnsi="Courier New" w:cs="Courier New"/>
@@ -3890,8 +3872,8 @@
               </w:rPr>
               <w:t>&gt;</w:t>
             </w:r>
-            <w:bookmarkEnd w:id="15"/>
             <w:bookmarkEnd w:id="16"/>
+            <w:bookmarkEnd w:id="17"/>
             <w:r>
               <w:rPr>
                 <w:rFonts w:ascii="Courier New" w:eastAsia="Arial Unicode MS" w:hAnsi="Courier New" w:cs="Courier New"/>
@@ -3943,8 +3925,8 @@
               </w:rPr>
               <w:t xml:space="preserve"> </w:t>
             </w:r>
-            <w:bookmarkStart w:id="17" w:name="OLE_LINK17"/>
-            <w:bookmarkStart w:id="18" w:name="OLE_LINK18"/>
+            <w:bookmarkStart w:id="18" w:name="OLE_LINK17"/>
+            <w:bookmarkStart w:id="19" w:name="OLE_LINK18"/>
             <w:r>
               <w:rPr>
                 <w:rFonts w:ascii="Cambria Math" w:eastAsia="Arial Unicode MS" w:hAnsi="Cambria Math" w:cs="Cambria Math"/>
@@ -3953,8 +3935,8 @@
               </w:rPr>
               <w:t>⇔</w:t>
             </w:r>
-            <w:bookmarkEnd w:id="17"/>
             <w:bookmarkEnd w:id="18"/>
+            <w:bookmarkEnd w:id="19"/>
             <w:r>
               <w:rPr>
                 <w:rFonts w:ascii="Courier New" w:eastAsia="Arial Unicode MS" w:hAnsi="Courier New" w:cs="Courier New"/>
@@ -3985,8 +3967,8 @@
                 <w:szCs w:val="24"/>
               </w:rPr>
             </w:pPr>
-            <w:bookmarkStart w:id="19" w:name="OLE_LINK8"/>
-            <w:bookmarkStart w:id="20" w:name="OLE_LINK9"/>
+            <w:bookmarkStart w:id="20" w:name="OLE_LINK8"/>
+            <w:bookmarkStart w:id="21" w:name="OLE_LINK9"/>
             <w:r>
               <w:rPr>
                 <w:rFonts w:ascii="Courier New" w:eastAsia="Arial Unicode MS" w:hAnsi="Courier New" w:cs="Courier New"/>
@@ -3995,8 +3977,8 @@
               </w:rPr>
               <w:t>=</w:t>
             </w:r>
-            <w:bookmarkEnd w:id="19"/>
             <w:bookmarkEnd w:id="20"/>
+            <w:bookmarkEnd w:id="21"/>
             <w:r>
               <w:rPr>
                 <w:rFonts w:ascii="Courier New" w:eastAsia="Arial Unicode MS" w:hAnsi="Courier New" w:cs="Courier New"/>
@@ -4048,7 +4030,8 @@
               </w:rPr>
               <w:t xml:space="preserve"> </w:t>
             </w:r>
-            <w:bookmarkStart w:id="21" w:name="OLE_LINK19"/>
+            <w:bookmarkStart w:id="22" w:name="OLE_LINK19"/>
+            <w:bookmarkStart w:id="23" w:name="OLE_LINK29"/>
             <w:r>
               <w:rPr>
                 <w:rFonts w:ascii="Cambria Math" w:eastAsia="Arial Unicode MS" w:hAnsi="Cambria Math" w:cs="Cambria Math"/>
@@ -4057,7 +4040,8 @@
               </w:rPr>
               <w:t>⋀</w:t>
             </w:r>
-            <w:bookmarkEnd w:id="21"/>
+            <w:bookmarkEnd w:id="22"/>
+            <w:bookmarkEnd w:id="23"/>
             <w:r>
               <w:rPr>
                 <w:rFonts w:ascii="Courier New" w:eastAsia="Arial Unicode MS" w:hAnsi="Courier New" w:cs="Courier New"/>
@@ -4080,7 +4064,7 @@
                 <w:szCs w:val="24"/>
               </w:rPr>
             </w:pPr>
-            <w:bookmarkStart w:id="22" w:name="OLE_LINK10"/>
+            <w:bookmarkStart w:id="24" w:name="OLE_LINK10"/>
             <w:r>
               <w:rPr>
                 <w:rFonts w:ascii="Courier New" w:eastAsia="Arial Unicode MS" w:hAnsi="Courier New" w:cs="Courier New"/>
@@ -4089,7 +4073,7 @@
               </w:rPr>
               <w:t>&amp;</w:t>
             </w:r>
-            <w:bookmarkEnd w:id="22"/>
+            <w:bookmarkEnd w:id="24"/>
             <w:r>
               <w:rPr>
                 <w:rFonts w:ascii="Courier New" w:eastAsia="Arial Unicode MS" w:hAnsi="Courier New" w:cs="Courier New"/>
@@ -4141,8 +4125,9 @@
               </w:rPr>
               <w:t xml:space="preserve"> </w:t>
             </w:r>
-            <w:bookmarkStart w:id="23" w:name="OLE_LINK20"/>
-            <w:bookmarkStart w:id="24" w:name="OLE_LINK21"/>
+            <w:bookmarkStart w:id="25" w:name="OLE_LINK20"/>
+            <w:bookmarkStart w:id="26" w:name="OLE_LINK21"/>
+            <w:bookmarkStart w:id="27" w:name="OLE_LINK30"/>
             <w:r>
               <w:rPr>
                 <w:rFonts w:ascii="Cambria Math" w:eastAsia="Arial Unicode MS" w:hAnsi="Cambria Math" w:cs="Cambria Math"/>
@@ -4151,8 +4136,9 @@
               </w:rPr>
               <w:t>⋁</w:t>
             </w:r>
-            <w:bookmarkEnd w:id="23"/>
-            <w:bookmarkEnd w:id="24"/>
+            <w:bookmarkEnd w:id="25"/>
+            <w:bookmarkEnd w:id="26"/>
+            <w:bookmarkEnd w:id="27"/>
             <w:r>
               <w:rPr>
                 <w:rFonts w:ascii="Courier New" w:eastAsia="Arial Unicode MS" w:hAnsi="Courier New" w:cs="Courier New"/>
@@ -4175,8 +4161,8 @@
                 <w:szCs w:val="24"/>
               </w:rPr>
             </w:pPr>
-            <w:bookmarkStart w:id="25" w:name="OLE_LINK11"/>
-            <w:bookmarkStart w:id="26" w:name="OLE_LINK12"/>
+            <w:bookmarkStart w:id="28" w:name="OLE_LINK11"/>
+            <w:bookmarkStart w:id="29" w:name="OLE_LINK12"/>
             <w:r>
               <w:rPr>
                 <w:rFonts w:ascii="Courier New" w:eastAsia="Arial Unicode MS" w:hAnsi="Courier New" w:cs="Courier New"/>
@@ -4185,8 +4171,8 @@
               </w:rPr>
               <w:t>|</w:t>
             </w:r>
-            <w:bookmarkEnd w:id="25"/>
-            <w:bookmarkEnd w:id="26"/>
+            <w:bookmarkEnd w:id="28"/>
+            <w:bookmarkEnd w:id="29"/>
             <w:r>
               <w:rPr>
                 <w:rFonts w:ascii="Courier New" w:eastAsia="Arial Unicode MS" w:hAnsi="Courier New" w:cs="Courier New"/>
@@ -4254,6 +4240,8 @@
         </w:rPr>
         <w:t>(A</w:t>
       </w:r>
+      <w:bookmarkStart w:id="30" w:name="OLE_LINK24"/>
+      <w:bookmarkStart w:id="31" w:name="OLE_LINK25"/>
       <w:r>
         <w:rPr>
           <w:rFonts w:ascii="Cambria Math" w:eastAsia="Arial Unicode MS" w:hAnsi="Cambria Math" w:cs="Cambria Math"/>
@@ -4263,7 +4251,8 @@
         </w:rPr>
         <w:t>⇒</w:t>
       </w:r>
-      <w:proofErr w:type="gramStart"/>
+      <w:bookmarkEnd w:id="30"/>
+      <w:bookmarkEnd w:id="31"/>
       <w:r>
         <w:rPr>
           <w:rFonts w:ascii="Courier New" w:eastAsia="Arial Unicode MS" w:hAnsi="Courier New" w:cs="Courier New"/>
@@ -4282,6 +4271,8 @@
         </w:rPr>
         <w:t>)</w:t>
       </w:r>
+      <w:bookmarkStart w:id="32" w:name="OLE_LINK27"/>
+      <w:bookmarkStart w:id="33" w:name="OLE_LINK28"/>
       <w:r>
         <w:rPr>
           <w:rFonts w:ascii="Cambria Math" w:eastAsia="Arial Unicode MS" w:hAnsi="Cambria Math" w:cs="Cambria Math"/>
@@ -4291,7 +4282,8 @@
         </w:rPr>
         <w:t>⇔</w:t>
       </w:r>
-      <w:proofErr w:type="gramEnd"/>
+      <w:bookmarkEnd w:id="32"/>
+      <w:bookmarkEnd w:id="33"/>
       <w:r>
         <w:rPr>
           <w:rFonts w:ascii="Courier New" w:eastAsia="Arial Unicode MS" w:hAnsi="Courier New" w:cs="Courier New"/>
@@ -4301,9 +4293,8 @@
         </w:rPr>
         <w:t>(</w:t>
       </w:r>
-      <w:bookmarkStart w:id="27" w:name="OLE_LINK22"/>
-      <w:bookmarkStart w:id="28" w:name="OLE_LINK23"/>
-      <w:bookmarkStart w:id="29" w:name="_GoBack"/>
+      <w:bookmarkStart w:id="34" w:name="OLE_LINK22"/>
+      <w:bookmarkStart w:id="35" w:name="OLE_LINK23"/>
       <w:r>
         <w:rPr>
           <w:rFonts w:ascii="Courier New" w:eastAsia="Arial Unicode MS" w:hAnsi="Courier New" w:cs="Courier New"/>
@@ -4313,9 +4304,8 @@
         </w:rPr>
         <w:t>¬</w:t>
       </w:r>
-      <w:bookmarkEnd w:id="27"/>
-      <w:bookmarkEnd w:id="28"/>
-      <w:bookmarkEnd w:id="29"/>
+      <w:bookmarkEnd w:id="34"/>
+      <w:bookmarkEnd w:id="35"/>
       <w:r>
         <w:rPr>
           <w:rFonts w:ascii="Courier New" w:eastAsia="Arial Unicode MS" w:hAnsi="Courier New" w:cs="Courier New"/>
@@ -4671,14 +4661,14 @@
           <w:lang w:val="en-US"/>
         </w:rPr>
       </w:pPr>
-      <w:bookmarkStart w:id="30" w:name="_Toc19471234"/>
+      <w:bookmarkStart w:id="36" w:name="_Toc19471234"/>
       <w:r>
         <w:rPr>
           <w:lang w:val="en-US"/>
         </w:rPr>
         <w:t>Tips</w:t>
       </w:r>
-      <w:bookmarkEnd w:id="30"/>
+      <w:bookmarkEnd w:id="36"/>
     </w:p>
     <w:p>
       <w:pPr>
@@ -4806,7 +4796,7 @@
           <w:lang w:val="en-US"/>
         </w:rPr>
       </w:pPr>
-      <w:bookmarkStart w:id="31" w:name="_Toc19471235"/>
+      <w:bookmarkStart w:id="37" w:name="_Toc19471235"/>
       <w:r>
         <w:rPr>
           <w:lang w:val="en-US"/>
@@ -4819,7 +4809,7 @@
         </w:rPr>
         <w:t>examples</w:t>
       </w:r>
-      <w:bookmarkEnd w:id="31"/>
+      <w:bookmarkEnd w:id="37"/>
     </w:p>
     <w:p>
       <w:pPr>
@@ -5049,7 +5039,7 @@
           </mc:Choice>
           <mc:Fallback>
             <w:pict>
-              <v:shapetype w14:anchorId="1E4182CC" id="_x0000_t75" coordsize="21600,21600" o:spt="75" o:preferrelative="t" path="m@4@5l@4@11@9@11@9@5xe" filled="f" stroked="f">
+              <v:shapetype w14:anchorId="22935BF5" id="_x0000_t75" coordsize="21600,21600" o:spt="75" o:preferrelative="t" path="m@4@5l@4@11@9@11@9@5xe" filled="f" stroked="f">
                 <v:stroke joinstyle="miter"/>
                 <v:formulas>
                   <v:f eqn="if lineDrawn pixelLineWidth 0"/>
@@ -5122,7 +5112,7 @@
           <w:lang w:val="en-US"/>
         </w:rPr>
       </w:pPr>
-      <w:bookmarkStart w:id="32" w:name="_Toc19471236"/>
+      <w:bookmarkStart w:id="38" w:name="_Toc19471236"/>
       <w:r>
         <w:rPr>
           <w:lang w:val="en-US"/>
@@ -5135,7 +5125,7 @@
         </w:rPr>
         <w:t>s</w:t>
       </w:r>
-      <w:bookmarkEnd w:id="32"/>
+      <w:bookmarkEnd w:id="38"/>
     </w:p>
     <w:p>
       <w:pPr>
@@ -5201,25 +5191,14 @@
         </w:rPr>
         <w:t xml:space="preserve">Testing can be done by module tests, but in this case every participant of this course </w:t>
       </w:r>
-      <w:proofErr w:type="gramStart"/>
-      <w:r>
-        <w:rPr>
-          <w:rFonts w:ascii="Arial" w:hAnsi="Arial" w:cs="Arial"/>
-          <w:sz w:val="24"/>
-          <w:szCs w:val="24"/>
-          <w:lang w:val="en-US"/>
-        </w:rPr>
-        <w:t>has to</w:t>
-      </w:r>
-      <w:proofErr w:type="gramEnd"/>
-      <w:r>
-        <w:rPr>
-          <w:rFonts w:ascii="Arial" w:hAnsi="Arial" w:cs="Arial"/>
-          <w:sz w:val="24"/>
-          <w:szCs w:val="24"/>
-          <w:lang w:val="en-US"/>
-        </w:rPr>
-        <w:t xml:space="preserve"> write the tests again. It would be better if you all have a system, in which you can exchange your test formulas (and their results) with each other. This system should be easily extendible with new formulas and can be executed by each implementation.</w:t>
+      <w:r>
+        <w:rPr>
+          <w:rFonts w:ascii="Arial" w:hAnsi="Arial" w:cs="Arial"/>
+          <w:sz w:val="24"/>
+          <w:szCs w:val="24"/>
+          <w:lang w:val="en-US"/>
+        </w:rPr>
+        <w:t>has to write the tests again. It would be better if you all have a system, in which you can exchange your test formulas (and their results) with each other. This system should be easily extendible with new formulas and can be executed by each implementation.</w:t>
       </w:r>
     </w:p>
     <w:p>
@@ -5256,7 +5235,18 @@
           <w:szCs w:val="24"/>
           <w:lang w:val="en-US"/>
         </w:rPr>
-        <w:t xml:space="preserve"> or shared Dropbox files with a well described syntax)</w:t>
+        <w:t xml:space="preserve"> or sh</w:t>
+      </w:r>
+      <w:bookmarkStart w:id="39" w:name="_GoBack"/>
+      <w:bookmarkEnd w:id="39"/>
+      <w:r>
+        <w:rPr>
+          <w:rFonts w:ascii="Arial" w:hAnsi="Arial" w:cs="Arial"/>
+          <w:sz w:val="24"/>
+          <w:szCs w:val="24"/>
+          <w:lang w:val="en-US"/>
+        </w:rPr>
+        <w:t>ared Dropbox files with a well described syntax)</w:t>
       </w:r>
     </w:p>
     <w:p>
@@ -5266,8 +5256,8 @@
           <w:lang w:val="en-US"/>
         </w:rPr>
       </w:pPr>
-      <w:bookmarkStart w:id="33" w:name="_Ref441403551"/>
-      <w:bookmarkStart w:id="34" w:name="_Toc19471237"/>
+      <w:bookmarkStart w:id="40" w:name="_Ref441403551"/>
+      <w:bookmarkStart w:id="41" w:name="_Toc19471237"/>
       <w:r>
         <w:rPr>
           <w:lang w:val="en-US"/>
@@ -5280,8 +5270,8 @@
         </w:rPr>
         <w:t xml:space="preserve"> 1</w:t>
       </w:r>
-      <w:bookmarkEnd w:id="33"/>
-      <w:bookmarkEnd w:id="34"/>
+      <w:bookmarkEnd w:id="40"/>
+      <w:bookmarkEnd w:id="41"/>
     </w:p>
     <w:p>
       <w:pPr>
@@ -5334,7 +5324,7 @@
           </mc:Choice>
           <mc:Fallback>
             <w:pict>
-              <v:shape w14:anchorId="1D309B1B" id="Ink 5" o:spid="_x0000_s1026" type="#_x0000_t75" style="position:absolute;margin-left:-29.9pt;margin-top:11.5pt;width:15.45pt;height:38.5pt;z-index:251660288;visibility:visible;mso-wrap-style:square;mso-wrap-distance-left:9pt;mso-wrap-distance-top:0;mso-wrap-distance-right:9pt;mso-wrap-distance-bottom:0;mso-position-horizontal:absolute;mso-position-horizontal-relative:text;mso-position-vertical:absolute;mso-position-vertical-relative:text" o:gfxdata="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">
+              <v:shape w14:anchorId="227F6296" id="Ink 5" o:spid="_x0000_s1026" type="#_x0000_t75" style="position:absolute;margin-left:-29.9pt;margin-top:11.5pt;width:15.45pt;height:38.5pt;z-index:251660288;visibility:visible;mso-wrap-style:square;mso-wrap-distance-left:9pt;mso-wrap-distance-top:0;mso-wrap-distance-right:9pt;mso-wrap-distance-bottom:0;mso-position-horizontal:absolute;mso-position-horizontal-relative:text;mso-position-vertical:absolute;mso-position-vertical-relative:text" o:gfxdata="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">
                 <v:imagedata r:id="rId17" o:title=""/>
               </v:shape>
             </w:pict>
@@ -5431,6 +5421,55 @@
       <w:r>
         <w:rPr>
           <w:rFonts w:ascii="Arial" w:hAnsi="Arial" w:cs="Arial"/>
+          <w:noProof/>
+          <w:sz w:val="24"/>
+          <w:szCs w:val="24"/>
+          <w:lang w:val="en-US"/>
+        </w:rPr>
+        <mc:AlternateContent>
+          <mc:Choice Requires="wpi">
+            <w:drawing>
+              <wp:anchor distT="0" distB="0" distL="114300" distR="114300" simplePos="0" relativeHeight="251662336" behindDoc="0" locked="0" layoutInCell="1" allowOverlap="1">
+                <wp:simplePos x="0" y="0"/>
+                <wp:positionH relativeFrom="column">
+                  <wp:posOffset>-356976</wp:posOffset>
+                </wp:positionH>
+                <wp:positionV relativeFrom="paragraph">
+                  <wp:posOffset>398682</wp:posOffset>
+                </wp:positionV>
+                <wp:extent cx="205200" cy="228960"/>
+                <wp:effectExtent l="57150" t="38100" r="42545" b="57150"/>
+                <wp:wrapNone/>
+                <wp:docPr id="7" name="Ink 7"/>
+                <wp:cNvGraphicFramePr/>
+                <a:graphic xmlns:a="http://schemas.openxmlformats.org/drawingml/2006/main">
+                  <a:graphicData uri="http://schemas.microsoft.com/office/word/2010/wordprocessingInk">
+                    <w14:contentPart bwMode="auto" r:id="rId18">
+                      <w14:nvContentPartPr>
+                        <w14:cNvContentPartPr/>
+                      </w14:nvContentPartPr>
+                      <w14:xfrm>
+                        <a:off x="0" y="0"/>
+                        <a:ext cx="205200" cy="228960"/>
+                      </w14:xfrm>
+                    </w14:contentPart>
+                  </a:graphicData>
+                </a:graphic>
+              </wp:anchor>
+            </w:drawing>
+          </mc:Choice>
+          <mc:Fallback>
+            <w:pict>
+              <v:shape w14:anchorId="66BD9024" id="Ink 7" o:spid="_x0000_s1026" type="#_x0000_t75" style="position:absolute;margin-left:-28.8pt;margin-top:30.7pt;width:17.55pt;height:19.45pt;z-index:251662336;visibility:visible;mso-wrap-style:square;mso-wrap-distance-left:9pt;mso-wrap-distance-top:0;mso-wrap-distance-right:9pt;mso-wrap-distance-bottom:0;mso-position-horizontal:absolute;mso-position-horizontal-relative:text;mso-position-vertical:absolute;mso-position-vertical-relative:text" o:gfxdata="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">
+                <v:imagedata r:id="rId19" o:title=""/>
+              </v:shape>
+            </w:pict>
+          </mc:Fallback>
+        </mc:AlternateContent>
+      </w:r>
+      <w:r>
+        <w:rPr>
+          <w:rFonts w:ascii="Arial" w:hAnsi="Arial" w:cs="Arial"/>
           <w:sz w:val="24"/>
           <w:szCs w:val="24"/>
           <w:lang w:val="en-US"/>
@@ -5486,6 +5525,55 @@
       <w:r>
         <w:rPr>
           <w:rFonts w:ascii="Arial" w:hAnsi="Arial" w:cs="Arial"/>
+          <w:noProof/>
+          <w:sz w:val="24"/>
+          <w:szCs w:val="24"/>
+          <w:lang w:val="en-US"/>
+        </w:rPr>
+        <mc:AlternateContent>
+          <mc:Choice Requires="wpi">
+            <w:drawing>
+              <wp:anchor distT="0" distB="0" distL="114300" distR="114300" simplePos="0" relativeHeight="251661312" behindDoc="0" locked="0" layoutInCell="1" allowOverlap="1">
+                <wp:simplePos x="0" y="0"/>
+                <wp:positionH relativeFrom="column">
+                  <wp:posOffset>-1931463</wp:posOffset>
+                </wp:positionH>
+                <wp:positionV relativeFrom="paragraph">
+                  <wp:posOffset>534080</wp:posOffset>
+                </wp:positionV>
+                <wp:extent cx="360" cy="360"/>
+                <wp:effectExtent l="38100" t="38100" r="57150" b="57150"/>
+                <wp:wrapNone/>
+                <wp:docPr id="6" name="Ink 6"/>
+                <wp:cNvGraphicFramePr/>
+                <a:graphic xmlns:a="http://schemas.openxmlformats.org/drawingml/2006/main">
+                  <a:graphicData uri="http://schemas.microsoft.com/office/word/2010/wordprocessingInk">
+                    <w14:contentPart bwMode="auto" r:id="rId20">
+                      <w14:nvContentPartPr>
+                        <w14:cNvContentPartPr/>
+                      </w14:nvContentPartPr>
+                      <w14:xfrm>
+                        <a:off x="0" y="0"/>
+                        <a:ext cx="360" cy="360"/>
+                      </w14:xfrm>
+                    </w14:contentPart>
+                  </a:graphicData>
+                </a:graphic>
+              </wp:anchor>
+            </w:drawing>
+          </mc:Choice>
+          <mc:Fallback>
+            <w:pict>
+              <v:shape w14:anchorId="44CEEC20" id="Ink 6" o:spid="_x0000_s1026" type="#_x0000_t75" style="position:absolute;margin-left:-152.8pt;margin-top:41.35pt;width:1.45pt;height:1.45pt;z-index:251661312;visibility:visible;mso-wrap-style:square;mso-wrap-distance-left:9pt;mso-wrap-distance-top:0;mso-wrap-distance-right:9pt;mso-wrap-distance-bottom:0;mso-position-horizontal:absolute;mso-position-horizontal-relative:text;mso-position-vertical:absolute;mso-position-vertical-relative:text" o:gfxdata="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">
+                <v:imagedata r:id="rId21" o:title=""/>
+              </v:shape>
+            </w:pict>
+          </mc:Fallback>
+        </mc:AlternateContent>
+      </w:r>
+      <w:r>
+        <w:rPr>
+          <w:rFonts w:ascii="Arial" w:hAnsi="Arial" w:cs="Arial"/>
           <w:sz w:val="24"/>
           <w:szCs w:val="24"/>
           <w:lang w:val="en-US"/>
@@ -5576,6 +5664,55 @@
           <w:lang w:val="en-US"/>
         </w:rPr>
       </w:pPr>
+      <w:r>
+        <w:rPr>
+          <w:rFonts w:ascii="Arial" w:hAnsi="Arial" w:cs="Arial"/>
+          <w:noProof/>
+          <w:sz w:val="24"/>
+          <w:szCs w:val="24"/>
+          <w:lang w:val="en-US"/>
+        </w:rPr>
+        <mc:AlternateContent>
+          <mc:Choice Requires="wpi">
+            <w:drawing>
+              <wp:anchor distT="0" distB="0" distL="114300" distR="114300" simplePos="0" relativeHeight="251663360" behindDoc="0" locked="0" layoutInCell="1" allowOverlap="1">
+                <wp:simplePos x="0" y="0"/>
+                <wp:positionH relativeFrom="column">
+                  <wp:posOffset>83664</wp:posOffset>
+                </wp:positionH>
+                <wp:positionV relativeFrom="paragraph">
+                  <wp:posOffset>189922</wp:posOffset>
+                </wp:positionV>
+                <wp:extent cx="236520" cy="227520"/>
+                <wp:effectExtent l="57150" t="38100" r="49530" b="58420"/>
+                <wp:wrapNone/>
+                <wp:docPr id="8" name="Ink 8"/>
+                <wp:cNvGraphicFramePr/>
+                <a:graphic xmlns:a="http://schemas.openxmlformats.org/drawingml/2006/main">
+                  <a:graphicData uri="http://schemas.microsoft.com/office/word/2010/wordprocessingInk">
+                    <w14:contentPart bwMode="auto" r:id="rId22">
+                      <w14:nvContentPartPr>
+                        <w14:cNvContentPartPr/>
+                      </w14:nvContentPartPr>
+                      <w14:xfrm>
+                        <a:off x="0" y="0"/>
+                        <a:ext cx="236520" cy="227520"/>
+                      </w14:xfrm>
+                    </w14:contentPart>
+                  </a:graphicData>
+                </a:graphic>
+              </wp:anchor>
+            </w:drawing>
+          </mc:Choice>
+          <mc:Fallback>
+            <w:pict>
+              <v:shape w14:anchorId="75FA7F84" id="Ink 8" o:spid="_x0000_s1026" type="#_x0000_t75" style="position:absolute;margin-left:5.9pt;margin-top:14.25pt;width:20pt;height:19.3pt;z-index:251663360;visibility:visible;mso-wrap-style:square;mso-wrap-distance-left:9pt;mso-wrap-distance-top:0;mso-wrap-distance-right:9pt;mso-wrap-distance-bottom:0;mso-position-horizontal:absolute;mso-position-horizontal-relative:text;mso-position-vertical:absolute;mso-position-vertical-relative:text" o:gfxdata="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">
+                <v:imagedata r:id="rId23" o:title=""/>
+              </v:shape>
+            </w:pict>
+          </mc:Fallback>
+        </mc:AlternateContent>
+      </w:r>
       <w:r>
         <w:rPr>
           <w:rFonts w:ascii="Arial" w:hAnsi="Arial" w:cs="Arial"/>
@@ -5664,6 +5801,55 @@
       <w:r>
         <w:rPr>
           <w:rFonts w:ascii="Arial" w:hAnsi="Arial" w:cs="Arial"/>
+          <w:noProof/>
+          <w:sz w:val="24"/>
+          <w:szCs w:val="24"/>
+          <w:lang w:val="en-US"/>
+        </w:rPr>
+        <mc:AlternateContent>
+          <mc:Choice Requires="wpi">
+            <w:drawing>
+              <wp:anchor distT="0" distB="0" distL="114300" distR="114300" simplePos="0" relativeHeight="251664384" behindDoc="0" locked="0" layoutInCell="1" allowOverlap="1">
+                <wp:simplePos x="0" y="0"/>
+                <wp:positionH relativeFrom="column">
+                  <wp:posOffset>74664</wp:posOffset>
+                </wp:positionH>
+                <wp:positionV relativeFrom="paragraph">
+                  <wp:posOffset>-50943</wp:posOffset>
+                </wp:positionV>
+                <wp:extent cx="150480" cy="189360"/>
+                <wp:effectExtent l="38100" t="38100" r="40640" b="58420"/>
+                <wp:wrapNone/>
+                <wp:docPr id="9" name="Ink 9"/>
+                <wp:cNvGraphicFramePr/>
+                <a:graphic xmlns:a="http://schemas.openxmlformats.org/drawingml/2006/main">
+                  <a:graphicData uri="http://schemas.microsoft.com/office/word/2010/wordprocessingInk">
+                    <w14:contentPart bwMode="auto" r:id="rId24">
+                      <w14:nvContentPartPr>
+                        <w14:cNvContentPartPr/>
+                      </w14:nvContentPartPr>
+                      <w14:xfrm>
+                        <a:off x="0" y="0"/>
+                        <a:ext cx="150480" cy="189360"/>
+                      </w14:xfrm>
+                    </w14:contentPart>
+                  </a:graphicData>
+                </a:graphic>
+              </wp:anchor>
+            </w:drawing>
+          </mc:Choice>
+          <mc:Fallback>
+            <w:pict>
+              <v:shape w14:anchorId="00C6ACA6" id="Ink 9" o:spid="_x0000_s1026" type="#_x0000_t75" style="position:absolute;margin-left:5.2pt;margin-top:-4.7pt;width:13.3pt;height:16.3pt;z-index:251664384;visibility:visible;mso-wrap-style:square;mso-wrap-distance-left:9pt;mso-wrap-distance-top:0;mso-wrap-distance-right:9pt;mso-wrap-distance-bottom:0;mso-position-horizontal:absolute;mso-position-horizontal-relative:text;mso-position-vertical:absolute;mso-position-vertical-relative:text" o:gfxdata="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">
+                <v:imagedata r:id="rId25" o:title=""/>
+              </v:shape>
+            </w:pict>
+          </mc:Fallback>
+        </mc:AlternateContent>
+      </w:r>
+      <w:r>
+        <w:rPr>
+          <w:rFonts w:ascii="Arial" w:hAnsi="Arial" w:cs="Arial"/>
           <w:sz w:val="24"/>
           <w:szCs w:val="24"/>
           <w:lang w:val="en-US"/>
@@ -5724,6 +5910,55 @@
       <w:r>
         <w:rPr>
           <w:rFonts w:ascii="Arial" w:hAnsi="Arial" w:cs="Arial"/>
+          <w:noProof/>
+          <w:sz w:val="24"/>
+          <w:szCs w:val="24"/>
+          <w:lang w:val="en-US"/>
+        </w:rPr>
+        <mc:AlternateContent>
+          <mc:Choice Requires="wpi">
+            <w:drawing>
+              <wp:anchor distT="0" distB="0" distL="114300" distR="114300" simplePos="0" relativeHeight="251665408" behindDoc="0" locked="0" layoutInCell="1" allowOverlap="1">
+                <wp:simplePos x="0" y="0"/>
+                <wp:positionH relativeFrom="column">
+                  <wp:posOffset>100944</wp:posOffset>
+                </wp:positionH>
+                <wp:positionV relativeFrom="paragraph">
+                  <wp:posOffset>-34475</wp:posOffset>
+                </wp:positionV>
+                <wp:extent cx="160560" cy="199080"/>
+                <wp:effectExtent l="57150" t="57150" r="49530" b="48895"/>
+                <wp:wrapNone/>
+                <wp:docPr id="10" name="Ink 10"/>
+                <wp:cNvGraphicFramePr/>
+                <a:graphic xmlns:a="http://schemas.openxmlformats.org/drawingml/2006/main">
+                  <a:graphicData uri="http://schemas.microsoft.com/office/word/2010/wordprocessingInk">
+                    <w14:contentPart bwMode="auto" r:id="rId26">
+                      <w14:nvContentPartPr>
+                        <w14:cNvContentPartPr/>
+                      </w14:nvContentPartPr>
+                      <w14:xfrm>
+                        <a:off x="0" y="0"/>
+                        <a:ext cx="160560" cy="199080"/>
+                      </w14:xfrm>
+                    </w14:contentPart>
+                  </a:graphicData>
+                </a:graphic>
+              </wp:anchor>
+            </w:drawing>
+          </mc:Choice>
+          <mc:Fallback>
+            <w:pict>
+              <v:shape w14:anchorId="75C87803" id="Ink 10" o:spid="_x0000_s1026" type="#_x0000_t75" style="position:absolute;margin-left:7.25pt;margin-top:-3.4pt;width:14.1pt;height:17.1pt;z-index:251665408;visibility:visible;mso-wrap-style:square;mso-wrap-distance-left:9pt;mso-wrap-distance-top:0;mso-wrap-distance-right:9pt;mso-wrap-distance-bottom:0;mso-position-horizontal:absolute;mso-position-horizontal-relative:text;mso-position-vertical:absolute;mso-position-vertical-relative:text" o:gfxdata="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">
+                <v:imagedata r:id="rId27" o:title=""/>
+              </v:shape>
+            </w:pict>
+          </mc:Fallback>
+        </mc:AlternateContent>
+      </w:r>
+      <w:r>
+        <w:rPr>
+          <w:rFonts w:ascii="Arial" w:hAnsi="Arial" w:cs="Arial"/>
           <w:sz w:val="24"/>
           <w:szCs w:val="24"/>
           <w:lang w:val="en-US"/>
@@ -5738,7 +5973,7 @@
           <w:lang w:val="en-US"/>
         </w:rPr>
       </w:pPr>
-      <w:bookmarkStart w:id="35" w:name="_Toc19471238"/>
+      <w:bookmarkStart w:id="42" w:name="_Toc19471238"/>
       <w:r>
         <w:rPr>
           <w:lang w:val="en-US"/>
@@ -5751,7 +5986,7 @@
         </w:rPr>
         <w:t>2</w:t>
       </w:r>
-      <w:bookmarkEnd w:id="35"/>
+      <w:bookmarkEnd w:id="42"/>
     </w:p>
     <w:p>
       <w:pPr>
@@ -6840,7 +7075,7 @@
         </w:rPr>
         <w:t xml:space="preserve"> </w:t>
       </w:r>
-      <w:hyperlink r:id="rId18" w:history="1">
+      <w:hyperlink r:id="rId28" w:history="1">
         <w:r>
           <w:rPr>
             <w:rStyle w:val="Hyperlink"/>
@@ -6869,7 +7104,7 @@
           <w:lang w:val="en-US"/>
         </w:rPr>
       </w:pPr>
-      <w:bookmarkStart w:id="36" w:name="_Toc19471239"/>
+      <w:bookmarkStart w:id="43" w:name="_Toc19471239"/>
       <w:r>
         <w:rPr>
           <w:lang w:val="en-US"/>
@@ -6882,7 +7117,7 @@
         </w:rPr>
         <w:t>3</w:t>
       </w:r>
-      <w:bookmarkEnd w:id="36"/>
+      <w:bookmarkEnd w:id="43"/>
     </w:p>
     <w:p>
       <w:pPr>
@@ -6927,27 +7162,7 @@
           <w:szCs w:val="24"/>
           <w:lang w:val="en-US"/>
         </w:rPr>
-        <w:t xml:space="preserve">with the same truth value where all-but-one variables have the same </w:t>
-      </w:r>
-      <w:proofErr w:type="gramStart"/>
-      <w:r>
-        <w:rPr>
-          <w:rFonts w:ascii="Arial" w:hAnsi="Arial" w:cs="Arial"/>
-          <w:sz w:val="24"/>
-          <w:szCs w:val="24"/>
-          <w:lang w:val="en-US"/>
-        </w:rPr>
-        <w:t>value</w:t>
-      </w:r>
-      <w:proofErr w:type="gramEnd"/>
-      <w:r>
-        <w:rPr>
-          <w:rFonts w:ascii="Arial" w:hAnsi="Arial" w:cs="Arial"/>
-          <w:sz w:val="24"/>
-          <w:szCs w:val="24"/>
-          <w:lang w:val="en-US"/>
-        </w:rPr>
-        <w:t xml:space="preserve"> then the value of this predicate with the different values is not important. Both </w:t>
+        <w:t xml:space="preserve">with the same truth value where all-but-one variables have the same value then the value of this predicate with the different values is not important. Both </w:t>
       </w:r>
       <w:r>
         <w:rPr>
@@ -8748,7 +8963,7 @@
           <w:lang w:val="en-US"/>
         </w:rPr>
       </w:pPr>
-      <w:bookmarkStart w:id="37" w:name="_Toc19471240"/>
+      <w:bookmarkStart w:id="44" w:name="_Toc19471240"/>
       <w:r>
         <w:rPr>
           <w:lang w:val="en-US"/>
@@ -8761,7 +8976,7 @@
         </w:rPr>
         <w:t>4</w:t>
       </w:r>
-      <w:bookmarkEnd w:id="37"/>
+      <w:bookmarkEnd w:id="44"/>
     </w:p>
     <w:p>
       <w:pPr>
@@ -10283,8 +10498,8 @@
           <w:lang w:val="en-US"/>
         </w:rPr>
       </w:pPr>
-      <w:bookmarkStart w:id="38" w:name="_Ref441140109"/>
-      <w:bookmarkStart w:id="39" w:name="_Toc19471241"/>
+      <w:bookmarkStart w:id="45" w:name="_Ref441140109"/>
+      <w:bookmarkStart w:id="46" w:name="_Toc19471241"/>
       <w:r>
         <w:rPr>
           <w:lang w:val="en-US"/>
@@ -10297,8 +10512,8 @@
         </w:rPr>
         <w:t>5</w:t>
       </w:r>
-      <w:bookmarkEnd w:id="38"/>
-      <w:bookmarkEnd w:id="39"/>
+      <w:bookmarkEnd w:id="45"/>
+      <w:bookmarkEnd w:id="46"/>
     </w:p>
     <w:p>
       <w:pPr>
@@ -11264,9 +11479,8 @@
           <w:szCs w:val="24"/>
           <w:lang w:val="en-US"/>
         </w:rPr>
-        <w:t>(</w:t>
-      </w:r>
-      <w:proofErr w:type="gramStart"/>
+        <w:t>(A</w:t>
+      </w:r>
       <w:r>
         <w:rPr>
           <w:rFonts w:ascii="Courier New" w:hAnsi="Courier New" w:cs="Courier New"/>
@@ -11274,7 +11488,7 @@
           <w:szCs w:val="24"/>
           <w:lang w:val="en-US"/>
         </w:rPr>
-        <w:t>A</w:t>
+        <w:t>,</w:t>
       </w:r>
       <w:r>
         <w:rPr>
@@ -11283,18 +11497,8 @@
           <w:szCs w:val="24"/>
           <w:lang w:val="en-US"/>
         </w:rPr>
-        <w:t>,</w:t>
-      </w:r>
-      <w:r>
-        <w:rPr>
-          <w:rFonts w:ascii="Courier New" w:hAnsi="Courier New" w:cs="Courier New"/>
-          <w:sz w:val="24"/>
-          <w:szCs w:val="24"/>
-          <w:lang w:val="en-US"/>
-        </w:rPr>
         <w:t>B</w:t>
       </w:r>
-      <w:proofErr w:type="gramEnd"/>
       <w:r>
         <w:rPr>
           <w:rFonts w:ascii="Courier New" w:hAnsi="Courier New" w:cs="Courier New"/>
@@ -11430,14 +11634,14 @@
           <w:lang w:val="en-US"/>
         </w:rPr>
       </w:pPr>
-      <w:bookmarkStart w:id="40" w:name="_Toc19471242"/>
+      <w:bookmarkStart w:id="47" w:name="_Toc19471242"/>
       <w:r>
         <w:rPr>
           <w:lang w:val="en-US"/>
         </w:rPr>
         <w:t>Recapitulation</w:t>
       </w:r>
-      <w:bookmarkEnd w:id="40"/>
+      <w:bookmarkEnd w:id="47"/>
     </w:p>
     <w:p>
       <w:pPr>
@@ -12906,14 +13110,14 @@
           <w:lang w:val="en-US"/>
         </w:rPr>
       </w:pPr>
-      <w:bookmarkStart w:id="41" w:name="_Toc19471243"/>
+      <w:bookmarkStart w:id="48" w:name="_Toc19471243"/>
       <w:r>
         <w:rPr>
           <w:lang w:val="en-US"/>
         </w:rPr>
         <w:t>Semantic Tableaux</w:t>
       </w:r>
-      <w:bookmarkEnd w:id="41"/>
+      <w:bookmarkEnd w:id="48"/>
     </w:p>
     <w:p>
       <w:pPr>
@@ -12922,7 +13126,7 @@
           <w:lang w:val="en-US"/>
         </w:rPr>
       </w:pPr>
-      <w:bookmarkStart w:id="42" w:name="_Toc19471244"/>
+      <w:bookmarkStart w:id="49" w:name="_Toc19471244"/>
       <w:r>
         <w:rPr>
           <w:lang w:val="en-US"/>
@@ -12935,7 +13139,7 @@
         </w:rPr>
         <w:t>6</w:t>
       </w:r>
-      <w:bookmarkEnd w:id="42"/>
+      <w:bookmarkEnd w:id="49"/>
     </w:p>
     <w:p>
       <w:pPr>
@@ -12999,14 +13203,14 @@
           <w:lang w:val="en-US"/>
         </w:rPr>
       </w:pPr>
-      <w:bookmarkStart w:id="43" w:name="_Toc19471245"/>
+      <w:bookmarkStart w:id="50" w:name="_Toc19471245"/>
       <w:r>
         <w:rPr>
           <w:lang w:val="en-US"/>
         </w:rPr>
         <w:t>Input format for predicate logic</w:t>
       </w:r>
-      <w:bookmarkEnd w:id="43"/>
+      <w:bookmarkEnd w:id="50"/>
     </w:p>
     <w:p>
       <w:pPr>
@@ -13020,6 +13224,55 @@
       <w:r>
         <w:rPr>
           <w:rFonts w:ascii="Arial" w:hAnsi="Arial" w:cs="Arial"/>
+          <w:noProof/>
+          <w:sz w:val="24"/>
+          <w:szCs w:val="24"/>
+          <w:lang w:val="en-US"/>
+        </w:rPr>
+        <mc:AlternateContent>
+          <mc:Choice Requires="wpi">
+            <w:drawing>
+              <wp:anchor distT="0" distB="0" distL="114300" distR="114300" simplePos="0" relativeHeight="251666432" behindDoc="0" locked="0" layoutInCell="1" allowOverlap="1">
+                <wp:simplePos x="0" y="0"/>
+                <wp:positionH relativeFrom="column">
+                  <wp:posOffset>3956544</wp:posOffset>
+                </wp:positionH>
+                <wp:positionV relativeFrom="paragraph">
+                  <wp:posOffset>361014</wp:posOffset>
+                </wp:positionV>
+                <wp:extent cx="360" cy="360"/>
+                <wp:effectExtent l="38100" t="38100" r="57150" b="57150"/>
+                <wp:wrapNone/>
+                <wp:docPr id="11" name="Ink 11"/>
+                <wp:cNvGraphicFramePr/>
+                <a:graphic xmlns:a="http://schemas.openxmlformats.org/drawingml/2006/main">
+                  <a:graphicData uri="http://schemas.microsoft.com/office/word/2010/wordprocessingInk">
+                    <w14:contentPart bwMode="auto" r:id="rId29">
+                      <w14:nvContentPartPr>
+                        <w14:cNvContentPartPr/>
+                      </w14:nvContentPartPr>
+                      <w14:xfrm>
+                        <a:off x="0" y="0"/>
+                        <a:ext cx="360" cy="360"/>
+                      </w14:xfrm>
+                    </w14:contentPart>
+                  </a:graphicData>
+                </a:graphic>
+              </wp:anchor>
+            </w:drawing>
+          </mc:Choice>
+          <mc:Fallback>
+            <w:pict>
+              <v:shape w14:anchorId="5C60CF86" id="Ink 11" o:spid="_x0000_s1026" type="#_x0000_t75" style="position:absolute;margin-left:310.85pt;margin-top:27.75pt;width:1.45pt;height:1.45pt;z-index:251666432;visibility:visible;mso-wrap-style:square;mso-wrap-distance-left:9pt;mso-wrap-distance-top:0;mso-wrap-distance-right:9pt;mso-wrap-distance-bottom:0;mso-position-horizontal:absolute;mso-position-horizontal-relative:text;mso-position-vertical:absolute;mso-position-vertical-relative:text" o:gfxdata="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">
+                <v:imagedata r:id="rId21" o:title=""/>
+              </v:shape>
+            </w:pict>
+          </mc:Fallback>
+        </mc:AlternateContent>
+      </w:r>
+      <w:r>
+        <w:rPr>
+          <w:rFonts w:ascii="Arial" w:hAnsi="Arial" w:cs="Arial"/>
           <w:sz w:val="24"/>
           <w:szCs w:val="24"/>
           <w:lang w:val="en-US"/>
@@ -13091,7 +13344,6 @@
         <w:t>Q(</w:t>
       </w:r>
       <w:proofErr w:type="spellStart"/>
-      <w:proofErr w:type="gramStart"/>
       <w:r>
         <w:rPr>
           <w:rFonts w:ascii="Courier New" w:hAnsi="Courier New" w:cs="Courier New"/>
@@ -13102,7 +13354,6 @@
         <w:t>x,y</w:t>
       </w:r>
       <w:proofErr w:type="spellEnd"/>
-      <w:proofErr w:type="gramEnd"/>
       <w:r>
         <w:rPr>
           <w:rFonts w:ascii="Courier New" w:hAnsi="Courier New" w:cs="Courier New"/>
@@ -13203,7 +13454,6 @@
         <w:t xml:space="preserve"> P(</w:t>
       </w:r>
       <w:proofErr w:type="spellStart"/>
-      <w:proofErr w:type="gramStart"/>
       <w:r>
         <w:rPr>
           <w:rFonts w:ascii="Courier New" w:hAnsi="Courier New" w:cs="Courier New"/>
@@ -13214,7 +13464,6 @@
         <w:t>b,c</w:t>
       </w:r>
       <w:proofErr w:type="spellEnd"/>
-      <w:proofErr w:type="gramEnd"/>
       <w:r>
         <w:rPr>
           <w:rFonts w:ascii="Courier New" w:hAnsi="Courier New" w:cs="Courier New"/>
@@ -14297,7 +14546,7 @@
       <w:pPr>
         <w:pStyle w:val="Heading2"/>
       </w:pPr>
-      <w:bookmarkStart w:id="44" w:name="_Toc19471246"/>
+      <w:bookmarkStart w:id="51" w:name="_Toc19471246"/>
       <w:r>
         <w:t>Assignment</w:t>
       </w:r>
@@ -14307,7 +14556,7 @@
       <w:r>
         <w:t>7</w:t>
       </w:r>
-      <w:bookmarkEnd w:id="44"/>
+      <w:bookmarkEnd w:id="51"/>
     </w:p>
     <w:p>
       <w:pPr>
@@ -14703,7 +14952,7 @@
           <w:lang w:val="en-US"/>
         </w:rPr>
       </w:pPr>
-      <w:bookmarkStart w:id="45" w:name="_Toc19471247"/>
+      <w:bookmarkStart w:id="52" w:name="_Toc19471247"/>
       <w:r>
         <w:rPr>
           <w:lang w:val="en-US"/>
@@ -14716,7 +14965,7 @@
         </w:rPr>
         <w:t xml:space="preserve"> 8</w:t>
       </w:r>
-      <w:bookmarkEnd w:id="45"/>
+      <w:bookmarkEnd w:id="52"/>
     </w:p>
     <w:p>
       <w:pPr>
@@ -14771,17 +15020,17 @@
           <w:lang w:val="en-US"/>
         </w:rPr>
       </w:pPr>
-      <w:bookmarkStart w:id="46" w:name="_Toc19471248"/>
-      <w:bookmarkStart w:id="47" w:name="_Toc444105071"/>
-      <w:bookmarkStart w:id="48" w:name="_Ref454459333"/>
-      <w:bookmarkStart w:id="49" w:name="_Ref454459403"/>
+      <w:bookmarkStart w:id="53" w:name="_Toc19471248"/>
+      <w:bookmarkStart w:id="54" w:name="_Toc444105071"/>
+      <w:bookmarkStart w:id="55" w:name="_Ref454459333"/>
+      <w:bookmarkStart w:id="56" w:name="_Ref454459403"/>
       <w:r>
         <w:rPr>
           <w:lang w:val="en-US"/>
         </w:rPr>
         <w:t>Additional assignments</w:t>
       </w:r>
-      <w:bookmarkEnd w:id="46"/>
+      <w:bookmarkEnd w:id="53"/>
     </w:p>
     <w:p>
       <w:pPr>
@@ -14790,14 +15039,14 @@
           <w:lang w:val="en-US"/>
         </w:rPr>
       </w:pPr>
-      <w:bookmarkStart w:id="50" w:name="_Toc19471249"/>
+      <w:bookmarkStart w:id="57" w:name="_Toc19471249"/>
       <w:r>
         <w:rPr>
           <w:lang w:val="en-US"/>
         </w:rPr>
         <w:t>Assignment A</w:t>
       </w:r>
-      <w:bookmarkEnd w:id="50"/>
+      <w:bookmarkEnd w:id="57"/>
     </w:p>
     <w:p>
       <w:pPr>
@@ -15289,7 +15538,6 @@
         <w:t xml:space="preserve">, E, </w:t>
       </w:r>
       <w:proofErr w:type="spellStart"/>
-      <w:proofErr w:type="gramStart"/>
       <w:r>
         <w:rPr>
           <w:rFonts w:ascii="Courier New" w:hAnsi="Courier New" w:cs="Courier New"/>
@@ -15309,7 +15557,6 @@
         </w:rPr>
         <w:t xml:space="preserve"> ]</w:t>
       </w:r>
-      <w:proofErr w:type="gramEnd"/>
       <w:r>
         <w:rPr>
           <w:rFonts w:ascii="Arial" w:hAnsi="Arial" w:cs="Arial"/>
@@ -15588,7 +15835,7 @@
           <w:lang w:val="en-US"/>
         </w:rPr>
       </w:pPr>
-      <w:bookmarkStart w:id="51" w:name="_Toc19471250"/>
+      <w:bookmarkStart w:id="58" w:name="_Toc19471250"/>
       <w:r>
         <w:rPr>
           <w:lang w:val="en-US"/>
@@ -15839,7 +16086,7 @@
         </w:rPr>
         <w:t xml:space="preserve">Assignment </w:t>
       </w:r>
-      <w:bookmarkEnd w:id="51"/>
+      <w:bookmarkEnd w:id="58"/>
       <w:r>
         <w:rPr>
           <w:lang w:val="en-US"/>
@@ -15950,7 +16197,7 @@
           <w:lang w:val="en-US"/>
         </w:rPr>
       </w:pPr>
-      <w:bookmarkStart w:id="52" w:name="_Toc19471251"/>
+      <w:bookmarkStart w:id="59" w:name="_Toc19471251"/>
       <w:r>
         <w:rPr>
           <w:lang w:val="en-US"/>
@@ -15963,16 +16210,16 @@
         </w:rPr>
         <w:t>of a</w:t>
       </w:r>
-      <w:bookmarkEnd w:id="47"/>
-      <w:bookmarkEnd w:id="48"/>
+      <w:bookmarkEnd w:id="54"/>
+      <w:bookmarkEnd w:id="55"/>
       <w:r>
         <w:rPr>
           <w:lang w:val="en-US"/>
         </w:rPr>
         <w:t xml:space="preserve"> logic formula</w:t>
       </w:r>
-      <w:bookmarkEnd w:id="49"/>
-      <w:bookmarkEnd w:id="52"/>
+      <w:bookmarkEnd w:id="56"/>
+      <w:bookmarkEnd w:id="59"/>
     </w:p>
     <w:p>
       <w:pPr>
@@ -16247,19 +16494,8 @@
           <w:lang w:val="en-US"/>
         </w:rPr>
         <w:lastRenderedPageBreak/>
-        <w:t xml:space="preserve">   node [ fontname = "Arial</w:t>
-      </w:r>
-      <w:proofErr w:type="gramStart"/>
-      <w:r>
-        <w:rPr>
-          <w:rFonts w:ascii="Courier New" w:hAnsi="Courier New" w:cs="Courier New"/>
-          <w:sz w:val="24"/>
-          <w:szCs w:val="24"/>
-          <w:lang w:val="en-US"/>
-        </w:rPr>
-        <w:t>" ]</w:t>
-      </w:r>
-      <w:proofErr w:type="gramEnd"/>
+        <w:t xml:space="preserve">   node [ fontname = "Arial" ]</w:t>
+      </w:r>
     </w:p>
     <w:p>
       <w:pPr>
@@ -16761,7 +16997,7 @@
                     </pic:cNvPicPr>
                   </pic:nvPicPr>
                   <pic:blipFill>
-                    <a:blip r:embed="rId19">
+                    <a:blip r:embed="rId30">
                       <a:extLst>
                         <a:ext uri="{28A0092B-C50C-407E-A947-70E740481C1C}">
                           <a14:useLocalDpi xmlns:a14="http://schemas.microsoft.com/office/drawing/2010/main" val="0"/>
@@ -16914,9 +17150,8 @@
           <w:szCs w:val="24"/>
           <w:lang w:val="en-US"/>
         </w:rPr>
-        <w:t>.dot"</w:t>
-      </w:r>
-      <w:proofErr w:type="gramStart"/>
+        <w:t>.dot");</w:t>
+      </w:r>
       <w:r>
         <w:rPr>
           <w:rFonts w:ascii="Courier New" w:hAnsi="Courier New" w:cs="Courier New"/>
@@ -16924,18 +17159,20 @@
           <w:szCs w:val="24"/>
           <w:lang w:val="en-US"/>
         </w:rPr>
-        <w:t>);</w:t>
-      </w:r>
-      <w:r>
+        <w:t xml:space="preserve">  // your method to write a proposition tree </w:t>
+      </w:r>
+    </w:p>
+    <w:p>
+      <w:pPr>
+        <w:pStyle w:val="ListParagraph"/>
+        <w:ind w:left="0" w:firstLine="624"/>
         <w:rPr>
           <w:rFonts w:ascii="Courier New" w:hAnsi="Courier New" w:cs="Courier New"/>
           <w:sz w:val="20"/>
           <w:szCs w:val="24"/>
           <w:lang w:val="en-US"/>
         </w:rPr>
-        <w:t xml:space="preserve">  /</w:t>
-      </w:r>
-      <w:proofErr w:type="gramEnd"/>
+      </w:pPr>
       <w:r>
         <w:rPr>
           <w:rFonts w:ascii="Courier New" w:hAnsi="Courier New" w:cs="Courier New"/>
@@ -16943,7 +17180,7 @@
           <w:szCs w:val="24"/>
           <w:lang w:val="en-US"/>
         </w:rPr>
-        <w:t xml:space="preserve">/ your method to write a proposition tree </w:t>
+        <w:t xml:space="preserve">                      // into a dot-format file</w:t>
       </w:r>
     </w:p>
     <w:p>
@@ -16964,7 +17201,7 @@
           <w:szCs w:val="24"/>
           <w:lang w:val="en-US"/>
         </w:rPr>
-        <w:t xml:space="preserve">                      // into a dot-format file</w:t>
+        <w:t>Process dot = new Process();</w:t>
       </w:r>
     </w:p>
     <w:p>
@@ -16978,6 +17215,7 @@
           <w:lang w:val="en-US"/>
         </w:rPr>
       </w:pPr>
+      <w:proofErr w:type="spellStart"/>
       <w:r>
         <w:rPr>
           <w:rFonts w:ascii="Courier New" w:hAnsi="Courier New" w:cs="Courier New"/>
@@ -16985,9 +17223,9 @@
           <w:szCs w:val="24"/>
           <w:lang w:val="en-US"/>
         </w:rPr>
-        <w:t xml:space="preserve">Process dot = new </w:t>
-      </w:r>
-      <w:proofErr w:type="gramStart"/>
+        <w:t>dot.StartInfo.FileName</w:t>
+      </w:r>
+      <w:proofErr w:type="spellEnd"/>
       <w:r>
         <w:rPr>
           <w:rFonts w:ascii="Courier New" w:hAnsi="Courier New" w:cs="Courier New"/>
@@ -16995,17 +17233,95 @@
           <w:szCs w:val="24"/>
           <w:lang w:val="en-US"/>
         </w:rPr>
-        <w:t>Process(</w:t>
-      </w:r>
-      <w:proofErr w:type="gramEnd"/>
-      <w:r>
+        <w:t xml:space="preserve"> = @"dot.exe";</w:t>
+      </w:r>
+    </w:p>
+    <w:p>
+      <w:pPr>
+        <w:pStyle w:val="ListParagraph"/>
+        <w:ind w:left="0" w:firstLine="624"/>
         <w:rPr>
           <w:rFonts w:ascii="Courier New" w:hAnsi="Courier New" w:cs="Courier New"/>
           <w:sz w:val="20"/>
           <w:szCs w:val="24"/>
           <w:lang w:val="en-US"/>
         </w:rPr>
-        <w:t>);</w:t>
+      </w:pPr>
+      <w:proofErr w:type="spellStart"/>
+      <w:r>
+        <w:rPr>
+          <w:rFonts w:ascii="Courier New" w:hAnsi="Courier New" w:cs="Courier New"/>
+          <w:sz w:val="20"/>
+          <w:szCs w:val="24"/>
+          <w:lang w:val="en-US"/>
+        </w:rPr>
+        <w:t>dot.StartInfo.Arguments</w:t>
+      </w:r>
+      <w:proofErr w:type="spellEnd"/>
+      <w:r>
+        <w:rPr>
+          <w:rFonts w:ascii="Courier New" w:hAnsi="Courier New" w:cs="Courier New"/>
+          <w:sz w:val="20"/>
+          <w:szCs w:val="24"/>
+          <w:lang w:val="en-US"/>
+        </w:rPr>
+        <w:t xml:space="preserve"> = "-</w:t>
+      </w:r>
+      <w:proofErr w:type="spellStart"/>
+      <w:r>
+        <w:rPr>
+          <w:rFonts w:ascii="Courier New" w:hAnsi="Courier New" w:cs="Courier New"/>
+          <w:sz w:val="20"/>
+          <w:szCs w:val="24"/>
+          <w:lang w:val="en-US"/>
+        </w:rPr>
+        <w:t>Tpng</w:t>
+      </w:r>
+      <w:proofErr w:type="spellEnd"/>
+      <w:r>
+        <w:rPr>
+          <w:rFonts w:ascii="Courier New" w:hAnsi="Courier New" w:cs="Courier New"/>
+          <w:sz w:val="20"/>
+          <w:szCs w:val="24"/>
+          <w:lang w:val="en-US"/>
+        </w:rPr>
+        <w:t xml:space="preserve"> -o</w:t>
+      </w:r>
+      <w:r>
+        <w:rPr>
+          <w:rFonts w:ascii="Courier New" w:hAnsi="Courier New" w:cs="Courier New"/>
+          <w:sz w:val="20"/>
+          <w:szCs w:val="24"/>
+          <w:lang w:val="en-US"/>
+        </w:rPr>
+        <w:t>abc</w:t>
+      </w:r>
+      <w:r>
+        <w:rPr>
+          <w:rFonts w:ascii="Courier New" w:hAnsi="Courier New" w:cs="Courier New"/>
+          <w:sz w:val="20"/>
+          <w:szCs w:val="24"/>
+          <w:lang w:val="en-US"/>
+        </w:rPr>
+        <w:t xml:space="preserve">.png </w:t>
+      </w:r>
+      <w:r>
+        <w:rPr>
+          <w:rFonts w:ascii="Courier New" w:hAnsi="Courier New" w:cs="Courier New"/>
+          <w:sz w:val="20"/>
+          <w:szCs w:val="24"/>
+          <w:lang w:val="en-US"/>
+        </w:rPr>
+        <w:t>abc</w:t>
+      </w:r>
+      <w:r>
+        <w:rPr>
+          <w:rFonts w:ascii="Courier New" w:hAnsi="Courier New" w:cs="Courier New"/>
+          <w:sz w:val="20"/>
+          <w:szCs w:val="24"/>
+          <w:lang w:val="en-US"/>
+        </w:rPr>
+        <w:t>.dot";</w:t>
       </w:r>
     </w:p>
     <w:p>
@@ -17027,7 +17343,7 @@
           <w:szCs w:val="24"/>
           <w:lang w:val="en-US"/>
         </w:rPr>
-        <w:t>dot.StartInfo.FileName</w:t>
+        <w:t>dot.Start</w:t>
       </w:r>
       <w:proofErr w:type="spellEnd"/>
       <w:r>
@@ -17037,7 +17353,7 @@
           <w:szCs w:val="24"/>
           <w:lang w:val="en-US"/>
         </w:rPr>
-        <w:t xml:space="preserve"> = @"dot.exe";</w:t>
+        <w:t>();</w:t>
       </w:r>
     </w:p>
     <w:p>
@@ -17059,7 +17375,7 @@
           <w:szCs w:val="24"/>
           <w:lang w:val="en-US"/>
         </w:rPr>
-        <w:t>dot.StartInfo.Arguments</w:t>
+        <w:t>dot.WaitForExit</w:t>
       </w:r>
       <w:proofErr w:type="spellEnd"/>
       <w:r>
@@ -17069,19 +17385,21 @@
           <w:szCs w:val="24"/>
           <w:lang w:val="en-US"/>
         </w:rPr>
-        <w:t xml:space="preserve"> = "-</w:t>
-      </w:r>
-      <w:proofErr w:type="spellStart"/>
-      <w:r>
+        <w:t>();</w:t>
+      </w:r>
+    </w:p>
+    <w:p>
+      <w:pPr>
+        <w:pStyle w:val="ListParagraph"/>
+        <w:ind w:left="0" w:firstLine="624"/>
         <w:rPr>
           <w:rFonts w:ascii="Courier New" w:hAnsi="Courier New" w:cs="Courier New"/>
           <w:sz w:val="20"/>
           <w:szCs w:val="24"/>
           <w:lang w:val="en-US"/>
         </w:rPr>
-        <w:t>Tpng</w:t>
-      </w:r>
-      <w:proofErr w:type="spellEnd"/>
+      </w:pPr>
+      <w:proofErr w:type="spellStart"/>
       <w:r>
         <w:rPr>
           <w:rFonts w:ascii="Courier New" w:hAnsi="Courier New" w:cs="Courier New"/>
@@ -17089,7 +17407,8 @@
           <w:szCs w:val="24"/>
           <w:lang w:val="en-US"/>
         </w:rPr>
-        <w:t xml:space="preserve"> -o</w:t>
+        <w:lastRenderedPageBreak/>
+        <w:t>myP</w:t>
       </w:r>
       <w:r>
         <w:rPr>
@@ -17098,8 +17417,9 @@
           <w:szCs w:val="24"/>
           <w:lang w:val="en-US"/>
         </w:rPr>
-        <w:t>abc</w:t>
-      </w:r>
+        <w:t>ictureBox.ImageLocation</w:t>
+      </w:r>
+      <w:proofErr w:type="spellEnd"/>
       <w:r>
         <w:rPr>
           <w:rFonts w:ascii="Courier New" w:hAnsi="Courier New" w:cs="Courier New"/>
@@ -17107,7 +17427,7 @@
           <w:szCs w:val="24"/>
           <w:lang w:val="en-US"/>
         </w:rPr>
-        <w:t xml:space="preserve">.png </w:t>
+        <w:t xml:space="preserve"> = "</w:t>
       </w:r>
       <w:r>
         <w:rPr>
@@ -17125,11 +17445,49 @@
           <w:szCs w:val="24"/>
           <w:lang w:val="en-US"/>
         </w:rPr>
-        <w:t>.dot";</w:t>
+        <w:t>.png";</w:t>
       </w:r>
     </w:p>
     <w:p>
       <w:pPr>
+        <w:rPr>
+          <w:rFonts w:ascii="Arial" w:hAnsi="Arial" w:cs="Arial"/>
+          <w:sz w:val="24"/>
+          <w:szCs w:val="24"/>
+          <w:lang w:val="en-US"/>
+        </w:rPr>
+      </w:pPr>
+      <w:r>
+        <w:rPr>
+          <w:rFonts w:ascii="Arial" w:hAnsi="Arial" w:cs="Arial"/>
+          <w:sz w:val="24"/>
+          <w:szCs w:val="24"/>
+          <w:lang w:val="en-US"/>
+        </w:rPr>
+        <w:t xml:space="preserve">In Java, the steps </w:t>
+      </w:r>
+      <w:r>
+        <w:rPr>
+          <w:rFonts w:ascii="Arial" w:hAnsi="Arial" w:cs="Arial"/>
+          <w:i/>
+          <w:sz w:val="24"/>
+          <w:szCs w:val="24"/>
+          <w:lang w:val="en-US"/>
+        </w:rPr>
+        <w:t>could</w:t>
+      </w:r>
+      <w:r>
+        <w:rPr>
+          <w:rFonts w:ascii="Arial" w:hAnsi="Arial" w:cs="Arial"/>
+          <w:sz w:val="24"/>
+          <w:szCs w:val="24"/>
+          <w:lang w:val="en-US"/>
+        </w:rPr>
+        <w:t xml:space="preserve"> look like:</w:t>
+      </w:r>
+    </w:p>
+    <w:p>
+      <w:pPr>
         <w:pStyle w:val="ListParagraph"/>
         <w:ind w:left="0" w:firstLine="624"/>
         <w:rPr>
@@ -17139,8 +17497,6 @@
           <w:lang w:val="en-US"/>
         </w:rPr>
       </w:pPr>
-      <w:proofErr w:type="spellStart"/>
-      <w:proofErr w:type="gramStart"/>
       <w:r>
         <w:rPr>
           <w:rFonts w:ascii="Courier New" w:hAnsi="Courier New" w:cs="Courier New"/>
@@ -17148,10 +17504,9 @@
           <w:szCs w:val="24"/>
           <w:lang w:val="en-US"/>
         </w:rPr>
-        <w:t>dot.Start</w:t>
-      </w:r>
-      <w:proofErr w:type="spellEnd"/>
-      <w:proofErr w:type="gramEnd"/>
+        <w:t xml:space="preserve">String[] </w:t>
+      </w:r>
+      <w:proofErr w:type="spellStart"/>
       <w:r>
         <w:rPr>
           <w:rFonts w:ascii="Courier New" w:hAnsi="Courier New" w:cs="Courier New"/>
@@ -17159,7 +17514,91 @@
           <w:szCs w:val="24"/>
           <w:lang w:val="en-US"/>
         </w:rPr>
-        <w:t>();</w:t>
+        <w:t>cmd</w:t>
+      </w:r>
+      <w:proofErr w:type="spellEnd"/>
+      <w:r>
+        <w:rPr>
+          <w:rFonts w:ascii="Courier New" w:hAnsi="Courier New" w:cs="Courier New"/>
+          <w:sz w:val="20"/>
+          <w:szCs w:val="24"/>
+          <w:lang w:val="en-US"/>
+        </w:rPr>
+        <w:t xml:space="preserve"> = { </w:t>
+      </w:r>
+      <w:r>
+        <w:rPr>
+          <w:rFonts w:ascii="Courier New" w:hAnsi="Courier New" w:cs="Courier New"/>
+          <w:sz w:val="20"/>
+          <w:szCs w:val="24"/>
+          <w:lang w:val="en-US"/>
+        </w:rPr>
+        <w:t>dot.exe"</w:t>
+      </w:r>
+      <w:r>
+        <w:rPr>
+          <w:rFonts w:ascii="Courier New" w:hAnsi="Courier New" w:cs="Courier New"/>
+          <w:sz w:val="20"/>
+          <w:szCs w:val="24"/>
+          <w:lang w:val="en-US"/>
+        </w:rPr>
+        <w:t>, "-</w:t>
+      </w:r>
+      <w:proofErr w:type="spellStart"/>
+      <w:r>
+        <w:rPr>
+          <w:rFonts w:ascii="Courier New" w:hAnsi="Courier New" w:cs="Courier New"/>
+          <w:sz w:val="20"/>
+          <w:szCs w:val="24"/>
+          <w:lang w:val="en-US"/>
+        </w:rPr>
+        <w:t>Tpng</w:t>
+      </w:r>
+      <w:proofErr w:type="spellEnd"/>
+      <w:r>
+        <w:rPr>
+          <w:rFonts w:ascii="Courier New" w:hAnsi="Courier New" w:cs="Courier New"/>
+          <w:sz w:val="20"/>
+          <w:szCs w:val="24"/>
+          <w:lang w:val="en-US"/>
+        </w:rPr>
+        <w:t>", "-</w:t>
+      </w:r>
+      <w:r>
+        <w:rPr>
+          <w:rFonts w:ascii="Courier New" w:hAnsi="Courier New" w:cs="Courier New"/>
+          <w:sz w:val="20"/>
+          <w:szCs w:val="24"/>
+          <w:lang w:val="en-US"/>
+        </w:rPr>
+        <w:t>o</w:t>
+      </w:r>
+      <w:r>
+        <w:rPr>
+          <w:rFonts w:ascii="Courier New" w:hAnsi="Courier New" w:cs="Courier New"/>
+          <w:sz w:val="20"/>
+          <w:szCs w:val="24"/>
+          <w:lang w:val="en-US"/>
+        </w:rPr>
+        <w:t>abc.png", "</w:t>
+      </w:r>
+      <w:r>
+        <w:rPr>
+          <w:rFonts w:ascii="Courier New" w:hAnsi="Courier New" w:cs="Courier New"/>
+          <w:sz w:val="20"/>
+          <w:szCs w:val="24"/>
+          <w:lang w:val="en-US"/>
+        </w:rPr>
+        <w:t>abc</w:t>
+      </w:r>
+      <w:r>
+        <w:rPr>
+          <w:rFonts w:ascii="Courier New" w:hAnsi="Courier New" w:cs="Courier New"/>
+          <w:sz w:val="20"/>
+          <w:szCs w:val="24"/>
+          <w:lang w:val="en-US"/>
+        </w:rPr>
+        <w:t>.dot" };</w:t>
       </w:r>
     </w:p>
     <w:p>
@@ -17173,8 +17612,6 @@
           <w:lang w:val="en-US"/>
         </w:rPr>
       </w:pPr>
-      <w:proofErr w:type="spellStart"/>
-      <w:proofErr w:type="gramStart"/>
       <w:r>
         <w:rPr>
           <w:rFonts w:ascii="Courier New" w:hAnsi="Courier New" w:cs="Courier New"/>
@@ -17182,10 +17619,9 @@
           <w:szCs w:val="24"/>
           <w:lang w:val="en-US"/>
         </w:rPr>
-        <w:t>dot.WaitForExit</w:t>
-      </w:r>
-      <w:proofErr w:type="spellEnd"/>
-      <w:proofErr w:type="gramEnd"/>
+        <w:t xml:space="preserve">Process p = </w:t>
+      </w:r>
+      <w:proofErr w:type="spellStart"/>
       <w:r>
         <w:rPr>
           <w:rFonts w:ascii="Courier New" w:hAnsi="Courier New" w:cs="Courier New"/>
@@ -17193,7 +17629,37 @@
           <w:szCs w:val="24"/>
           <w:lang w:val="en-US"/>
         </w:rPr>
-        <w:t>();</w:t>
+        <w:t>Runtime.getRuntime</w:t>
+      </w:r>
+      <w:proofErr w:type="spellEnd"/>
+      <w:r>
+        <w:rPr>
+          <w:rFonts w:ascii="Courier New" w:hAnsi="Courier New" w:cs="Courier New"/>
+          <w:sz w:val="20"/>
+          <w:szCs w:val="24"/>
+          <w:lang w:val="en-US"/>
+        </w:rPr>
+        <w:t>().exec(</w:t>
+      </w:r>
+      <w:proofErr w:type="spellStart"/>
+      <w:r>
+        <w:rPr>
+          <w:rFonts w:ascii="Courier New" w:hAnsi="Courier New" w:cs="Courier New"/>
+          <w:sz w:val="20"/>
+          <w:szCs w:val="24"/>
+          <w:lang w:val="en-US"/>
+        </w:rPr>
+        <w:t>cmd</w:t>
+      </w:r>
+      <w:proofErr w:type="spellEnd"/>
+      <w:r>
+        <w:rPr>
+          <w:rFonts w:ascii="Courier New" w:hAnsi="Courier New" w:cs="Courier New"/>
+          <w:sz w:val="20"/>
+          <w:szCs w:val="24"/>
+          <w:lang w:val="en-US"/>
+        </w:rPr>
+        <w:t>);</w:t>
       </w:r>
     </w:p>
     <w:p>
@@ -17215,9 +17681,9 @@
           <w:szCs w:val="24"/>
           <w:lang w:val="en-US"/>
         </w:rPr>
-        <w:lastRenderedPageBreak/>
-        <w:t>myP</w:t>
-      </w:r>
+        <w:t>p.waitFor</w:t>
+      </w:r>
+      <w:proofErr w:type="spellEnd"/>
       <w:r>
         <w:rPr>
           <w:rFonts w:ascii="Courier New" w:hAnsi="Courier New" w:cs="Courier New"/>
@@ -17225,18 +17691,20 @@
           <w:szCs w:val="24"/>
           <w:lang w:val="en-US"/>
         </w:rPr>
-        <w:t>ictureBox.ImageLocation</w:t>
-      </w:r>
-      <w:proofErr w:type="spellEnd"/>
-      <w:r>
+        <w:t>();</w:t>
+      </w:r>
+    </w:p>
+    <w:p>
+      <w:pPr>
+        <w:pStyle w:val="ListParagraph"/>
+        <w:ind w:left="0" w:firstLine="624"/>
         <w:rPr>
           <w:rFonts w:ascii="Courier New" w:hAnsi="Courier New" w:cs="Courier New"/>
           <w:sz w:val="20"/>
           <w:szCs w:val="24"/>
           <w:lang w:val="en-US"/>
         </w:rPr>
-        <w:t xml:space="preserve"> = "</w:t>
-      </w:r>
+      </w:pPr>
       <w:r>
         <w:rPr>
           <w:rFonts w:ascii="Courier New" w:hAnsi="Courier New" w:cs="Courier New"/>
@@ -17244,8 +17712,9 @@
           <w:szCs w:val="24"/>
           <w:lang w:val="en-US"/>
         </w:rPr>
-        <w:t>abc</w:t>
-      </w:r>
+        <w:t xml:space="preserve">File </w:t>
+      </w:r>
+      <w:proofErr w:type="spellStart"/>
       <w:r>
         <w:rPr>
           <w:rFonts w:ascii="Courier New" w:hAnsi="Courier New" w:cs="Courier New"/>
@@ -17253,45 +17722,98 @@
           <w:szCs w:val="24"/>
           <w:lang w:val="en-US"/>
         </w:rPr>
-        <w:t>.png";</w:t>
+        <w:t>file</w:t>
+      </w:r>
+      <w:proofErr w:type="spellEnd"/>
+      <w:r>
+        <w:rPr>
+          <w:rFonts w:ascii="Courier New" w:hAnsi="Courier New" w:cs="Courier New"/>
+          <w:sz w:val="20"/>
+          <w:szCs w:val="24"/>
+          <w:lang w:val="en-US"/>
+        </w:rPr>
+        <w:t xml:space="preserve"> = new File("abc.png");</w:t>
       </w:r>
     </w:p>
     <w:p>
       <w:pPr>
-        <w:rPr>
-          <w:rFonts w:ascii="Arial" w:hAnsi="Arial" w:cs="Arial"/>
-          <w:sz w:val="24"/>
-          <w:szCs w:val="24"/>
-          <w:lang w:val="en-US"/>
-        </w:rPr>
-      </w:pPr>
-      <w:r>
-        <w:rPr>
-          <w:rFonts w:ascii="Arial" w:hAnsi="Arial" w:cs="Arial"/>
-          <w:sz w:val="24"/>
-          <w:szCs w:val="24"/>
-          <w:lang w:val="en-US"/>
-        </w:rPr>
-        <w:t xml:space="preserve">In Java, the steps </w:t>
-      </w:r>
-      <w:r>
-        <w:rPr>
-          <w:rFonts w:ascii="Arial" w:hAnsi="Arial" w:cs="Arial"/>
-          <w:i/>
-          <w:sz w:val="24"/>
-          <w:szCs w:val="24"/>
-          <w:lang w:val="en-US"/>
-        </w:rPr>
-        <w:t>could</w:t>
-      </w:r>
-      <w:r>
-        <w:rPr>
-          <w:rFonts w:ascii="Arial" w:hAnsi="Arial" w:cs="Arial"/>
-          <w:sz w:val="24"/>
-          <w:szCs w:val="24"/>
-          <w:lang w:val="en-US"/>
-        </w:rPr>
-        <w:t xml:space="preserve"> look like:</w:t>
+        <w:pStyle w:val="ListParagraph"/>
+        <w:ind w:left="0" w:firstLine="624"/>
+        <w:rPr>
+          <w:rFonts w:ascii="Courier New" w:hAnsi="Courier New" w:cs="Courier New"/>
+          <w:sz w:val="20"/>
+          <w:szCs w:val="24"/>
+          <w:lang w:val="en-US"/>
+        </w:rPr>
+      </w:pPr>
+      <w:r>
+        <w:rPr>
+          <w:rFonts w:ascii="Courier New" w:hAnsi="Courier New" w:cs="Courier New"/>
+          <w:sz w:val="20"/>
+          <w:szCs w:val="24"/>
+          <w:lang w:val="en-US"/>
+        </w:rPr>
+        <w:t xml:space="preserve">Image </w:t>
+      </w:r>
+      <w:proofErr w:type="spellStart"/>
+      <w:r>
+        <w:rPr>
+          <w:rFonts w:ascii="Courier New" w:hAnsi="Courier New" w:cs="Courier New"/>
+          <w:sz w:val="20"/>
+          <w:szCs w:val="24"/>
+          <w:lang w:val="en-US"/>
+        </w:rPr>
+        <w:t>image</w:t>
+      </w:r>
+      <w:proofErr w:type="spellEnd"/>
+      <w:r>
+        <w:rPr>
+          <w:rFonts w:ascii="Courier New" w:hAnsi="Courier New" w:cs="Courier New"/>
+          <w:sz w:val="20"/>
+          <w:szCs w:val="24"/>
+          <w:lang w:val="en-US"/>
+        </w:rPr>
+        <w:t xml:space="preserve"> = new Image(</w:t>
+      </w:r>
+      <w:proofErr w:type="spellStart"/>
+      <w:r>
+        <w:rPr>
+          <w:rFonts w:ascii="Courier New" w:hAnsi="Courier New" w:cs="Courier New"/>
+          <w:sz w:val="20"/>
+          <w:szCs w:val="24"/>
+          <w:lang w:val="en-US"/>
+        </w:rPr>
+        <w:t>file.toURL</w:t>
+      </w:r>
+      <w:proofErr w:type="spellEnd"/>
+      <w:r>
+        <w:rPr>
+          <w:rFonts w:ascii="Courier New" w:hAnsi="Courier New" w:cs="Courier New"/>
+          <w:sz w:val="20"/>
+          <w:szCs w:val="24"/>
+          <w:lang w:val="en-US"/>
+        </w:rPr>
+        <w:t>().</w:t>
+      </w:r>
+      <w:proofErr w:type="spellStart"/>
+      <w:r>
+        <w:rPr>
+          <w:rFonts w:ascii="Courier New" w:hAnsi="Courier New" w:cs="Courier New"/>
+          <w:sz w:val="20"/>
+          <w:szCs w:val="24"/>
+          <w:lang w:val="en-US"/>
+        </w:rPr>
+        <w:t>toString</w:t>
+      </w:r>
+      <w:proofErr w:type="spellEnd"/>
+      <w:r>
+        <w:rPr>
+          <w:rFonts w:ascii="Courier New" w:hAnsi="Courier New" w:cs="Courier New"/>
+          <w:sz w:val="20"/>
+          <w:szCs w:val="24"/>
+          <w:lang w:val="en-US"/>
+        </w:rPr>
+        <w:t>());</w:t>
       </w:r>
     </w:p>
     <w:p>
@@ -17305,7 +17827,7 @@
           <w:lang w:val="en-US"/>
         </w:rPr>
       </w:pPr>
-      <w:proofErr w:type="gramStart"/>
+      <w:proofErr w:type="spellStart"/>
       <w:r>
         <w:rPr>
           <w:rFonts w:ascii="Courier New" w:hAnsi="Courier New" w:cs="Courier New"/>
@@ -17313,9 +17835,9 @@
           <w:szCs w:val="24"/>
           <w:lang w:val="en-US"/>
         </w:rPr>
-        <w:t>String[</w:t>
-      </w:r>
-      <w:proofErr w:type="gramEnd"/>
+        <w:t>myWidget.setImage</w:t>
+      </w:r>
+      <w:proofErr w:type="spellEnd"/>
       <w:r>
         <w:rPr>
           <w:rFonts w:ascii="Courier New" w:hAnsi="Courier New" w:cs="Courier New"/>
@@ -17323,376 +17845,11 @@
           <w:szCs w:val="24"/>
           <w:lang w:val="en-US"/>
         </w:rPr>
-        <w:t xml:space="preserve">] </w:t>
-      </w:r>
-      <w:proofErr w:type="spellStart"/>
-      <w:r>
-        <w:rPr>
-          <w:rFonts w:ascii="Courier New" w:hAnsi="Courier New" w:cs="Courier New"/>
-          <w:sz w:val="20"/>
-          <w:szCs w:val="24"/>
-          <w:lang w:val="en-US"/>
-        </w:rPr>
-        <w:t>cmd</w:t>
-      </w:r>
-      <w:proofErr w:type="spellEnd"/>
-      <w:r>
-        <w:rPr>
-          <w:rFonts w:ascii="Courier New" w:hAnsi="Courier New" w:cs="Courier New"/>
-          <w:sz w:val="20"/>
-          <w:szCs w:val="24"/>
-          <w:lang w:val="en-US"/>
-        </w:rPr>
-        <w:t xml:space="preserve"> = { </w:t>
-      </w:r>
-      <w:r>
-        <w:rPr>
-          <w:rFonts w:ascii="Courier New" w:hAnsi="Courier New" w:cs="Courier New"/>
-          <w:sz w:val="20"/>
-          <w:szCs w:val="24"/>
-          <w:lang w:val="en-US"/>
-        </w:rPr>
-        <w:t>dot.exe"</w:t>
-      </w:r>
-      <w:r>
-        <w:rPr>
-          <w:rFonts w:ascii="Courier New" w:hAnsi="Courier New" w:cs="Courier New"/>
-          <w:sz w:val="20"/>
-          <w:szCs w:val="24"/>
-          <w:lang w:val="en-US"/>
-        </w:rPr>
-        <w:t>, "-</w:t>
-      </w:r>
-      <w:proofErr w:type="spellStart"/>
-      <w:r>
-        <w:rPr>
-          <w:rFonts w:ascii="Courier New" w:hAnsi="Courier New" w:cs="Courier New"/>
-          <w:sz w:val="20"/>
-          <w:szCs w:val="24"/>
-          <w:lang w:val="en-US"/>
-        </w:rPr>
-        <w:t>Tpng</w:t>
-      </w:r>
-      <w:proofErr w:type="spellEnd"/>
-      <w:r>
-        <w:rPr>
-          <w:rFonts w:ascii="Courier New" w:hAnsi="Courier New" w:cs="Courier New"/>
-          <w:sz w:val="20"/>
-          <w:szCs w:val="24"/>
-          <w:lang w:val="en-US"/>
-        </w:rPr>
-        <w:t>", "-</w:t>
-      </w:r>
-      <w:r>
-        <w:rPr>
-          <w:rFonts w:ascii="Courier New" w:hAnsi="Courier New" w:cs="Courier New"/>
-          <w:sz w:val="20"/>
-          <w:szCs w:val="24"/>
-          <w:lang w:val="en-US"/>
-        </w:rPr>
-        <w:t>o</w:t>
-      </w:r>
-      <w:r>
-        <w:rPr>
-          <w:rFonts w:ascii="Courier New" w:hAnsi="Courier New" w:cs="Courier New"/>
-          <w:sz w:val="20"/>
-          <w:szCs w:val="24"/>
-          <w:lang w:val="en-US"/>
-        </w:rPr>
-        <w:t>abc.png", "</w:t>
-      </w:r>
-      <w:r>
-        <w:rPr>
-          <w:rFonts w:ascii="Courier New" w:hAnsi="Courier New" w:cs="Courier New"/>
-          <w:sz w:val="20"/>
-          <w:szCs w:val="24"/>
-          <w:lang w:val="en-US"/>
-        </w:rPr>
-        <w:t>abc</w:t>
-      </w:r>
-      <w:r>
-        <w:rPr>
-          <w:rFonts w:ascii="Courier New" w:hAnsi="Courier New" w:cs="Courier New"/>
-          <w:sz w:val="20"/>
-          <w:szCs w:val="24"/>
-          <w:lang w:val="en-US"/>
-        </w:rPr>
-        <w:t>.dot" };</w:t>
+        <w:t>(image);</w:t>
       </w:r>
     </w:p>
     <w:p>
       <w:pPr>
-        <w:pStyle w:val="ListParagraph"/>
-        <w:ind w:left="0" w:firstLine="624"/>
-        <w:rPr>
-          <w:rFonts w:ascii="Courier New" w:hAnsi="Courier New" w:cs="Courier New"/>
-          <w:sz w:val="20"/>
-          <w:szCs w:val="24"/>
-          <w:lang w:val="en-US"/>
-        </w:rPr>
-      </w:pPr>
-      <w:r>
-        <w:rPr>
-          <w:rFonts w:ascii="Courier New" w:hAnsi="Courier New" w:cs="Courier New"/>
-          <w:sz w:val="20"/>
-          <w:szCs w:val="24"/>
-          <w:lang w:val="en-US"/>
-        </w:rPr>
-        <w:t xml:space="preserve">Process p = </w:t>
-      </w:r>
-      <w:proofErr w:type="spellStart"/>
-      <w:r>
-        <w:rPr>
-          <w:rFonts w:ascii="Courier New" w:hAnsi="Courier New" w:cs="Courier New"/>
-          <w:sz w:val="20"/>
-          <w:szCs w:val="24"/>
-          <w:lang w:val="en-US"/>
-        </w:rPr>
-        <w:t>Runtime.getRuntime</w:t>
-      </w:r>
-      <w:proofErr w:type="spellEnd"/>
-      <w:r>
-        <w:rPr>
-          <w:rFonts w:ascii="Courier New" w:hAnsi="Courier New" w:cs="Courier New"/>
-          <w:sz w:val="20"/>
-          <w:szCs w:val="24"/>
-          <w:lang w:val="en-US"/>
-        </w:rPr>
-        <w:t>(</w:t>
-      </w:r>
-      <w:proofErr w:type="gramStart"/>
-      <w:r>
-        <w:rPr>
-          <w:rFonts w:ascii="Courier New" w:hAnsi="Courier New" w:cs="Courier New"/>
-          <w:sz w:val="20"/>
-          <w:szCs w:val="24"/>
-          <w:lang w:val="en-US"/>
-        </w:rPr>
-        <w:t>).exec</w:t>
-      </w:r>
-      <w:proofErr w:type="gramEnd"/>
-      <w:r>
-        <w:rPr>
-          <w:rFonts w:ascii="Courier New" w:hAnsi="Courier New" w:cs="Courier New"/>
-          <w:sz w:val="20"/>
-          <w:szCs w:val="24"/>
-          <w:lang w:val="en-US"/>
-        </w:rPr>
-        <w:t>(</w:t>
-      </w:r>
-      <w:proofErr w:type="spellStart"/>
-      <w:r>
-        <w:rPr>
-          <w:rFonts w:ascii="Courier New" w:hAnsi="Courier New" w:cs="Courier New"/>
-          <w:sz w:val="20"/>
-          <w:szCs w:val="24"/>
-          <w:lang w:val="en-US"/>
-        </w:rPr>
-        <w:t>cmd</w:t>
-      </w:r>
-      <w:proofErr w:type="spellEnd"/>
-      <w:r>
-        <w:rPr>
-          <w:rFonts w:ascii="Courier New" w:hAnsi="Courier New" w:cs="Courier New"/>
-          <w:sz w:val="20"/>
-          <w:szCs w:val="24"/>
-          <w:lang w:val="en-US"/>
-        </w:rPr>
-        <w:t>);</w:t>
-      </w:r>
-    </w:p>
-    <w:p>
-      <w:pPr>
-        <w:pStyle w:val="ListParagraph"/>
-        <w:ind w:left="0" w:firstLine="624"/>
-        <w:rPr>
-          <w:rFonts w:ascii="Courier New" w:hAnsi="Courier New" w:cs="Courier New"/>
-          <w:sz w:val="20"/>
-          <w:szCs w:val="24"/>
-          <w:lang w:val="en-US"/>
-        </w:rPr>
-      </w:pPr>
-      <w:proofErr w:type="spellStart"/>
-      <w:proofErr w:type="gramStart"/>
-      <w:r>
-        <w:rPr>
-          <w:rFonts w:ascii="Courier New" w:hAnsi="Courier New" w:cs="Courier New"/>
-          <w:sz w:val="20"/>
-          <w:szCs w:val="24"/>
-          <w:lang w:val="en-US"/>
-        </w:rPr>
-        <w:t>p.waitFor</w:t>
-      </w:r>
-      <w:proofErr w:type="spellEnd"/>
-      <w:proofErr w:type="gramEnd"/>
-      <w:r>
-        <w:rPr>
-          <w:rFonts w:ascii="Courier New" w:hAnsi="Courier New" w:cs="Courier New"/>
-          <w:sz w:val="20"/>
-          <w:szCs w:val="24"/>
-          <w:lang w:val="en-US"/>
-        </w:rPr>
-        <w:t>();</w:t>
-      </w:r>
-    </w:p>
-    <w:p>
-      <w:pPr>
-        <w:pStyle w:val="ListParagraph"/>
-        <w:ind w:left="0" w:firstLine="624"/>
-        <w:rPr>
-          <w:rFonts w:ascii="Courier New" w:hAnsi="Courier New" w:cs="Courier New"/>
-          <w:sz w:val="20"/>
-          <w:szCs w:val="24"/>
-          <w:lang w:val="en-US"/>
-        </w:rPr>
-      </w:pPr>
-      <w:r>
-        <w:rPr>
-          <w:rFonts w:ascii="Courier New" w:hAnsi="Courier New" w:cs="Courier New"/>
-          <w:sz w:val="20"/>
-          <w:szCs w:val="24"/>
-          <w:lang w:val="en-US"/>
-        </w:rPr>
-        <w:t xml:space="preserve">File </w:t>
-      </w:r>
-      <w:proofErr w:type="spellStart"/>
-      <w:r>
-        <w:rPr>
-          <w:rFonts w:ascii="Courier New" w:hAnsi="Courier New" w:cs="Courier New"/>
-          <w:sz w:val="20"/>
-          <w:szCs w:val="24"/>
-          <w:lang w:val="en-US"/>
-        </w:rPr>
-        <w:t>file</w:t>
-      </w:r>
-      <w:proofErr w:type="spellEnd"/>
-      <w:r>
-        <w:rPr>
-          <w:rFonts w:ascii="Courier New" w:hAnsi="Courier New" w:cs="Courier New"/>
-          <w:sz w:val="20"/>
-          <w:szCs w:val="24"/>
-          <w:lang w:val="en-US"/>
-        </w:rPr>
-        <w:t xml:space="preserve"> = new File("abc.png");</w:t>
-      </w:r>
-    </w:p>
-    <w:p>
-      <w:pPr>
-        <w:pStyle w:val="ListParagraph"/>
-        <w:ind w:left="0" w:firstLine="624"/>
-        <w:rPr>
-          <w:rFonts w:ascii="Courier New" w:hAnsi="Courier New" w:cs="Courier New"/>
-          <w:sz w:val="20"/>
-          <w:szCs w:val="24"/>
-          <w:lang w:val="en-US"/>
-        </w:rPr>
-      </w:pPr>
-      <w:r>
-        <w:rPr>
-          <w:rFonts w:ascii="Courier New" w:hAnsi="Courier New" w:cs="Courier New"/>
-          <w:sz w:val="20"/>
-          <w:szCs w:val="24"/>
-          <w:lang w:val="en-US"/>
-        </w:rPr>
-        <w:t xml:space="preserve">Image </w:t>
-      </w:r>
-      <w:proofErr w:type="spellStart"/>
-      <w:r>
-        <w:rPr>
-          <w:rFonts w:ascii="Courier New" w:hAnsi="Courier New" w:cs="Courier New"/>
-          <w:sz w:val="20"/>
-          <w:szCs w:val="24"/>
-          <w:lang w:val="en-US"/>
-        </w:rPr>
-        <w:t>image</w:t>
-      </w:r>
-      <w:proofErr w:type="spellEnd"/>
-      <w:r>
-        <w:rPr>
-          <w:rFonts w:ascii="Courier New" w:hAnsi="Courier New" w:cs="Courier New"/>
-          <w:sz w:val="20"/>
-          <w:szCs w:val="24"/>
-          <w:lang w:val="en-US"/>
-        </w:rPr>
-        <w:t xml:space="preserve"> = new Image(</w:t>
-      </w:r>
-      <w:proofErr w:type="spellStart"/>
-      <w:proofErr w:type="gramStart"/>
-      <w:r>
-        <w:rPr>
-          <w:rFonts w:ascii="Courier New" w:hAnsi="Courier New" w:cs="Courier New"/>
-          <w:sz w:val="20"/>
-          <w:szCs w:val="24"/>
-          <w:lang w:val="en-US"/>
-        </w:rPr>
-        <w:t>file.toURL</w:t>
-      </w:r>
-      <w:proofErr w:type="spellEnd"/>
-      <w:proofErr w:type="gramEnd"/>
-      <w:r>
-        <w:rPr>
-          <w:rFonts w:ascii="Courier New" w:hAnsi="Courier New" w:cs="Courier New"/>
-          <w:sz w:val="20"/>
-          <w:szCs w:val="24"/>
-          <w:lang w:val="en-US"/>
-        </w:rPr>
-        <w:t>().</w:t>
-      </w:r>
-      <w:proofErr w:type="spellStart"/>
-      <w:r>
-        <w:rPr>
-          <w:rFonts w:ascii="Courier New" w:hAnsi="Courier New" w:cs="Courier New"/>
-          <w:sz w:val="20"/>
-          <w:szCs w:val="24"/>
-          <w:lang w:val="en-US"/>
-        </w:rPr>
-        <w:t>toString</w:t>
-      </w:r>
-      <w:proofErr w:type="spellEnd"/>
-      <w:r>
-        <w:rPr>
-          <w:rFonts w:ascii="Courier New" w:hAnsi="Courier New" w:cs="Courier New"/>
-          <w:sz w:val="20"/>
-          <w:szCs w:val="24"/>
-          <w:lang w:val="en-US"/>
-        </w:rPr>
-        <w:t>());</w:t>
-      </w:r>
-    </w:p>
-    <w:p>
-      <w:pPr>
-        <w:pStyle w:val="ListParagraph"/>
-        <w:ind w:left="0" w:firstLine="624"/>
-        <w:rPr>
-          <w:rFonts w:ascii="Courier New" w:hAnsi="Courier New" w:cs="Courier New"/>
-          <w:sz w:val="20"/>
-          <w:szCs w:val="24"/>
-          <w:lang w:val="en-US"/>
-        </w:rPr>
-      </w:pPr>
-      <w:proofErr w:type="spellStart"/>
-      <w:r>
-        <w:rPr>
-          <w:rFonts w:ascii="Courier New" w:hAnsi="Courier New" w:cs="Courier New"/>
-          <w:sz w:val="20"/>
-          <w:szCs w:val="24"/>
-          <w:lang w:val="en-US"/>
-        </w:rPr>
-        <w:t>myWidget.setImage</w:t>
-      </w:r>
-      <w:proofErr w:type="spellEnd"/>
-      <w:r>
-        <w:rPr>
-          <w:rFonts w:ascii="Courier New" w:hAnsi="Courier New" w:cs="Courier New"/>
-          <w:sz w:val="20"/>
-          <w:szCs w:val="24"/>
-          <w:lang w:val="en-US"/>
-        </w:rPr>
-        <w:t>(image);</w:t>
-      </w:r>
-    </w:p>
-    <w:p>
-      <w:pPr>
         <w:rPr>
           <w:rFonts w:ascii="Arial" w:hAnsi="Arial" w:cs="Arial"/>
           <w:sz w:val="24"/>
@@ -17718,7 +17875,7 @@
         </w:rPr>
         <w:t xml:space="preserve">, or you can check it on </w:t>
       </w:r>
-      <w:hyperlink r:id="rId20" w:history="1">
+      <w:hyperlink r:id="rId31" w:history="1">
         <w:r>
           <w:rPr>
             <w:rStyle w:val="Hyperlink"/>
@@ -20040,6 +20197,168 @@
 </inkml:ink>
 </file>
 
+<file path=word/ink/ink3.xml><?xml version="1.0" encoding="utf-8"?>
+<inkml:ink xmlns:inkml="http://www.w3.org/2003/InkML">
+  <inkml:definitions>
+    <inkml:context xml:id="ctx0">
+      <inkml:inkSource xml:id="inkSrc0">
+        <inkml:traceFormat>
+          <inkml:channel name="X" type="integer" min="-2.14748E9" max="2.14748E9" units="cm"/>
+          <inkml:channel name="Y" type="integer" min="-2.14748E9" max="2.14748E9" units="cm"/>
+        </inkml:traceFormat>
+        <inkml:channelProperties>
+          <inkml:channelProperty channel="X" name="resolution" value="1000" units="1/cm"/>
+          <inkml:channelProperty channel="Y" name="resolution" value="1000" units="1/cm"/>
+        </inkml:channelProperties>
+      </inkml:inkSource>
+      <inkml:timestamp xml:id="ts0" timeString="2020-05-13T09:35:13.080"/>
+    </inkml:context>
+    <inkml:brush xml:id="br0">
+      <inkml:brushProperty name="width" value="0.05" units="cm"/>
+      <inkml:brushProperty name="height" value="0.05" units="cm"/>
+      <inkml:brushProperty name="color" value="#FFC114"/>
+      <inkml:brushProperty name="ignorePressure" value="1"/>
+    </inkml:brush>
+  </inkml:definitions>
+  <inkml:trace contextRef="#ctx0" brushRef="#br0">1 562,'0'3,"0"0,0 0,0 0,0-1,1 1,-1 0,1 0,0 0,-1 0,1-1,0 1,1 0,-1-1,0 1,1-1,0 0,-1 1,1-1,0 0,0 0,0 0,1 0,-1 0,0-1,1 1,-1 0,1-1,-1 0,1 0,0 0,-1 0,1 0,0 0,0-1,0 0,0 1,0-1,-1 0,1 0,0-1,0 1,0 0,0-1,0 0,1 0,3-1,-1 0,1-1,-1 1,0-1,0-1,0 1,0-1,-1 0,1 0,-1 0,0-1,0 0,56-68,-48 56,105-148,19-47,-73 111,-53 83</inkml:trace>
+</inkml:ink>
+</file>
+
+<file path=word/ink/ink4.xml><?xml version="1.0" encoding="utf-8"?>
+<inkml:ink xmlns:inkml="http://www.w3.org/2003/InkML">
+  <inkml:definitions>
+    <inkml:context xml:id="ctx0">
+      <inkml:inkSource xml:id="inkSrc0">
+        <inkml:traceFormat>
+          <inkml:channel name="X" type="integer" min="-2.14748E9" max="2.14748E9" units="cm"/>
+          <inkml:channel name="Y" type="integer" min="-2.14748E9" max="2.14748E9" units="cm"/>
+        </inkml:traceFormat>
+        <inkml:channelProperties>
+          <inkml:channelProperty channel="X" name="resolution" value="1000" units="1/cm"/>
+          <inkml:channelProperty channel="Y" name="resolution" value="1000" units="1/cm"/>
+        </inkml:channelProperties>
+      </inkml:inkSource>
+      <inkml:timestamp xml:id="ts0" timeString="2020-05-13T08:02:40.308"/>
+    </inkml:context>
+    <inkml:brush xml:id="br0">
+      <inkml:brushProperty name="width" value="0.05" units="cm"/>
+      <inkml:brushProperty name="height" value="0.05" units="cm"/>
+      <inkml:brushProperty name="color" value="#FFC114"/>
+      <inkml:brushProperty name="ignorePressure" value="1"/>
+    </inkml:brush>
+  </inkml:definitions>
+  <inkml:trace contextRef="#ctx0" brushRef="#br0">0 1</inkml:trace>
+</inkml:ink>
+</file>
+
+<file path=word/ink/ink5.xml><?xml version="1.0" encoding="utf-8"?>
+<inkml:ink xmlns:inkml="http://www.w3.org/2003/InkML">
+  <inkml:definitions>
+    <inkml:context xml:id="ctx0">
+      <inkml:inkSource xml:id="inkSrc0">
+        <inkml:traceFormat>
+          <inkml:channel name="X" type="integer" min="-2.14748E9" max="2.14748E9" units="cm"/>
+          <inkml:channel name="Y" type="integer" min="-2.14748E9" max="2.14748E9" units="cm"/>
+        </inkml:traceFormat>
+        <inkml:channelProperties>
+          <inkml:channelProperty channel="X" name="resolution" value="1000" units="1/cm"/>
+          <inkml:channelProperty channel="Y" name="resolution" value="1000" units="1/cm"/>
+        </inkml:channelProperties>
+      </inkml:inkSource>
+      <inkml:timestamp xml:id="ts0" timeString="2020-05-13T09:35:15.206"/>
+    </inkml:context>
+    <inkml:brush xml:id="br0">
+      <inkml:brushProperty name="width" value="0.05" units="cm"/>
+      <inkml:brushProperty name="height" value="0.05" units="cm"/>
+      <inkml:brushProperty name="color" value="#FFC114"/>
+      <inkml:brushProperty name="ignorePressure" value="1"/>
+    </inkml:brush>
+  </inkml:definitions>
+  <inkml:trace contextRef="#ctx0" brushRef="#br0">0 492,'1'6,"0"1,0-1,1 1,0-1,0 1,0-1,6 18,-7-20,0 1,1-1,0 0,-1 1,2-1,-1 0,0 0,1-1,-1 1,1 0,0-1,0 0,1 0,-1 0,2 1,-3-3,0 0,0 1,0-1,0-1,0 1,0 0,1 0,-1-1,0 1,1-1,-1 0,0 0,1 0,-1 0,0 0,1 0,-1 0,0-1,1 1,-1-1,0 0,0 0,0 0,0 0,1 0,-1 0,-1 0,1-1,0 1,1-2,28-25,-1-1,-2-2,8-13,42-43,-25 28,43-61,12-14,-47 61,-53 62</inkml:trace>
+</inkml:ink>
+</file>
+
+<file path=word/ink/ink6.xml><?xml version="1.0" encoding="utf-8"?>
+<inkml:ink xmlns:inkml="http://www.w3.org/2003/InkML">
+  <inkml:definitions>
+    <inkml:context xml:id="ctx0">
+      <inkml:inkSource xml:id="inkSrc0">
+        <inkml:traceFormat>
+          <inkml:channel name="X" type="integer" min="-2.14748E9" max="2.14748E9" units="cm"/>
+          <inkml:channel name="Y" type="integer" min="-2.14748E9" max="2.14748E9" units="cm"/>
+        </inkml:traceFormat>
+        <inkml:channelProperties>
+          <inkml:channelProperty channel="X" name="resolution" value="1000" units="1/cm"/>
+          <inkml:channelProperty channel="Y" name="resolution" value="1000" units="1/cm"/>
+        </inkml:channelProperties>
+      </inkml:inkSource>
+      <inkml:timestamp xml:id="ts0" timeString="2020-05-13T09:35:18.980"/>
+    </inkml:context>
+    <inkml:brush xml:id="br0">
+      <inkml:brushProperty name="width" value="0.05" units="cm"/>
+      <inkml:brushProperty name="height" value="0.05" units="cm"/>
+      <inkml:brushProperty name="color" value="#FFC114"/>
+      <inkml:brushProperty name="ignorePressure" value="1"/>
+    </inkml:brush>
+  </inkml:definitions>
+  <inkml:trace contextRef="#ctx0" brushRef="#br0">1 402,'1'13,"1"-1,1 0,0 0,0 0,2 0,-1-1,1 0,3 3,-8-13,0 0,1 0,-1 0,1 0,-1-1,1 1,-1 0,1 0,0-1,-1 1,1 0,0-1,0 1,-1 0,1-1,0 1,0-1,0 0,0 1,-1-1,1 0,0 1,0-1,0 0,0 0,0 0,0 0,0 0,0 0,1 0,0-1,1 0,-1 0,1 0,-1 0,0-1,1 1,-1-1,0 1,0-1,0 0,0 0,0 0,9-11,-1 0,0-1,6-10,-13 18,84-139,-43 68,4 1,39-46,-73 106</inkml:trace>
+</inkml:ink>
+</file>
+
+<file path=word/ink/ink7.xml><?xml version="1.0" encoding="utf-8"?>
+<inkml:ink xmlns:inkml="http://www.w3.org/2003/InkML">
+  <inkml:definitions>
+    <inkml:context xml:id="ctx0">
+      <inkml:inkSource xml:id="inkSrc0">
+        <inkml:traceFormat>
+          <inkml:channel name="X" type="integer" min="-2.14748E9" max="2.14748E9" units="cm"/>
+          <inkml:channel name="Y" type="integer" min="-2.14748E9" max="2.14748E9" units="cm"/>
+        </inkml:traceFormat>
+        <inkml:channelProperties>
+          <inkml:channelProperty channel="X" name="resolution" value="1000" units="1/cm"/>
+          <inkml:channelProperty channel="Y" name="resolution" value="1000" units="1/cm"/>
+        </inkml:channelProperties>
+      </inkml:inkSource>
+      <inkml:timestamp xml:id="ts0" timeString="2020-05-13T09:35:33.553"/>
+    </inkml:context>
+    <inkml:brush xml:id="br0">
+      <inkml:brushProperty name="width" value="0.05" units="cm"/>
+      <inkml:brushProperty name="height" value="0.05" units="cm"/>
+      <inkml:brushProperty name="color" value="#FFC114"/>
+      <inkml:brushProperty name="ignorePressure" value="1"/>
+    </inkml:brush>
+  </inkml:definitions>
+  <inkml:trace contextRef="#ctx0" brushRef="#br0">0 370,'1'8,"1"0,0 0,1 0,-1-1,1 1,1-1,-1 1,1-1,1 0,-1-1,1 1,1-1,4 5,24 37,-34-47,1 1,0 0,0 0,0 0,0 0,1-1,-1 1,0-1,1 1,-1-1,1 1,0-1,-1 0,1 0,0 0,0 0,-1 0,1 0,2 0,-3-1,1 0,-1 0,0 0,1 0,-1-1,0 1,1 0,-1-1,0 1,1-1,-1 0,0 1,0-1,0 0,0 0,0 0,0 0,0 0,0 0,0 0,0 0,0 0,6-10,0 0,-1-1,0 1,-1-2,2-7,-2 8,34-76,4 2,4 3,33-44,-45 80,-22 30</inkml:trace>
+</inkml:ink>
+</file>
+
+<file path=word/ink/ink8.xml><?xml version="1.0" encoding="utf-8"?>
+<inkml:ink xmlns:inkml="http://www.w3.org/2003/InkML">
+  <inkml:definitions>
+    <inkml:context xml:id="ctx0">
+      <inkml:inkSource xml:id="inkSrc0">
+        <inkml:traceFormat>
+          <inkml:channel name="X" type="integer" min="-2.14748E9" max="2.14748E9" units="cm"/>
+          <inkml:channel name="Y" type="integer" min="-2.14748E9" max="2.14748E9" units="cm"/>
+        </inkml:traceFormat>
+        <inkml:channelProperties>
+          <inkml:channelProperty channel="X" name="resolution" value="1000" units="1/cm"/>
+          <inkml:channelProperty channel="Y" name="resolution" value="1000" units="1/cm"/>
+        </inkml:channelProperties>
+      </inkml:inkSource>
+      <inkml:timestamp xml:id="ts0" timeString="2020-05-13T10:04:08.701"/>
+    </inkml:context>
+    <inkml:brush xml:id="br0">
+      <inkml:brushProperty name="width" value="0.05" units="cm"/>
+      <inkml:brushProperty name="height" value="0.05" units="cm"/>
+      <inkml:brushProperty name="color" value="#FFC114"/>
+      <inkml:brushProperty name="ignorePressure" value="1"/>
+    </inkml:brush>
+  </inkml:definitions>
+  <inkml:trace contextRef="#ctx0" brushRef="#br0">0 1</inkml:trace>
+</inkml:ink>
+</file>
+
 <file path=word/theme/theme1.xml><?xml version="1.0" encoding="utf-8"?>
 <a:theme xmlns:a="http://schemas.openxmlformats.org/drawingml/2006/main" name="Kantoorthema">
   <a:themeElements>
@@ -20492,7 +20811,7 @@
 </file>
 
 <file path=customXml/itemProps4.xml><?xml version="1.0" encoding="utf-8"?>
-<ds:datastoreItem xmlns:ds="http://schemas.openxmlformats.org/officeDocument/2006/customXml" ds:itemID="{C5AE4B4A-5B01-40EC-8DA0-5C7AD75DFDB3}">
+<ds:datastoreItem xmlns:ds="http://schemas.openxmlformats.org/officeDocument/2006/customXml" ds:itemID="{75953433-3208-4DA5-89D9-EF904B03AD0C}">
   <ds:schemaRefs>
     <ds:schemaRef ds:uri="http://schemas.openxmlformats.org/officeDocument/2006/bibliography"/>
   </ds:schemaRefs>

</xml_diff>

<commit_message>
Code Refactoring and make code clean
</commit_message>
<xml_diff>
--- a/Documents/ALE1_LabManual_2.docx
+++ b/Documents/ALE1_LabManual_2.docx
@@ -13,7 +13,15 @@
         <w:rPr>
           <w:lang w:val="en-US"/>
         </w:rPr>
-        <w:t>Automata and Logic Engineering 1</w:t>
+        <w:t>Autom</w:t>
+      </w:r>
+      <w:bookmarkStart w:id="0" w:name="_GoBack"/>
+      <w:bookmarkEnd w:id="0"/>
+      <w:r>
+        <w:rPr>
+          <w:lang w:val="en-US"/>
+        </w:rPr>
+        <w:t>ata and Logic Engineering 1</w:t>
       </w:r>
     </w:p>
     <w:p>
@@ -1721,14 +1729,14 @@
           <w:lang w:val="en-US"/>
         </w:rPr>
       </w:pPr>
-      <w:bookmarkStart w:id="0" w:name="_Toc19471229"/>
+      <w:bookmarkStart w:id="1" w:name="_Toc19471229"/>
       <w:r>
         <w:rPr>
           <w:lang w:val="en-US"/>
         </w:rPr>
         <w:t>Introduction</w:t>
       </w:r>
-      <w:bookmarkEnd w:id="0"/>
+      <w:bookmarkEnd w:id="1"/>
     </w:p>
     <w:p>
       <w:pPr>
@@ -2969,14 +2977,14 @@
           <w:lang w:val="en-US"/>
         </w:rPr>
       </w:pPr>
-      <w:bookmarkStart w:id="1" w:name="_Toc19471230"/>
+      <w:bookmarkStart w:id="2" w:name="_Toc19471230"/>
       <w:r>
         <w:rPr>
           <w:lang w:val="en-US"/>
         </w:rPr>
         <w:t>Grading</w:t>
       </w:r>
-      <w:bookmarkEnd w:id="1"/>
+      <w:bookmarkEnd w:id="2"/>
     </w:p>
     <w:p>
       <w:pPr>
@@ -3179,7 +3187,27 @@
           <w:szCs w:val="24"/>
           <w:lang w:val="en-US"/>
         </w:rPr>
-        <w:t xml:space="preserve">All assignments have to be submitted in Canvas before their deadlines. For </w:t>
+        <w:t xml:space="preserve">All assignments </w:t>
+      </w:r>
+      <w:proofErr w:type="gramStart"/>
+      <w:r>
+        <w:rPr>
+          <w:rFonts w:ascii="Arial" w:hAnsi="Arial" w:cs="Arial"/>
+          <w:sz w:val="24"/>
+          <w:szCs w:val="24"/>
+          <w:lang w:val="en-US"/>
+        </w:rPr>
+        <w:t>have to</w:t>
+      </w:r>
+      <w:proofErr w:type="gramEnd"/>
+      <w:r>
+        <w:rPr>
+          <w:rFonts w:ascii="Arial" w:hAnsi="Arial" w:cs="Arial"/>
+          <w:sz w:val="24"/>
+          <w:szCs w:val="24"/>
+          <w:lang w:val="en-US"/>
+        </w:rPr>
+        <w:t xml:space="preserve"> be submitted in Canvas before their deadlines. For </w:t>
       </w:r>
       <w:r>
         <w:rPr>
@@ -3207,14 +3235,14 @@
           <w:lang w:val="en-US"/>
         </w:rPr>
       </w:pPr>
-      <w:bookmarkStart w:id="2" w:name="_Toc19471231"/>
+      <w:bookmarkStart w:id="3" w:name="_Toc19471231"/>
       <w:r>
         <w:rPr>
           <w:lang w:val="en-US"/>
         </w:rPr>
         <w:t>Learning goals</w:t>
       </w:r>
-      <w:bookmarkEnd w:id="2"/>
+      <w:bookmarkEnd w:id="3"/>
     </w:p>
     <w:p>
       <w:pPr>
@@ -3381,14 +3409,14 @@
           <w:lang w:val="en-US"/>
         </w:rPr>
       </w:pPr>
-      <w:bookmarkStart w:id="3" w:name="_Toc19471232"/>
+      <w:bookmarkStart w:id="4" w:name="_Toc19471232"/>
       <w:r>
         <w:rPr>
           <w:lang w:val="en-US"/>
         </w:rPr>
         <w:t>Proposition logic</w:t>
       </w:r>
-      <w:bookmarkEnd w:id="3"/>
+      <w:bookmarkEnd w:id="4"/>
     </w:p>
     <w:p>
       <w:pPr>
@@ -3397,16 +3425,16 @@
           <w:lang w:val="en-US"/>
         </w:rPr>
       </w:pPr>
-      <w:bookmarkStart w:id="4" w:name="_Ref454459148"/>
-      <w:bookmarkStart w:id="5" w:name="_Toc19471233"/>
+      <w:bookmarkStart w:id="5" w:name="_Ref454459148"/>
+      <w:bookmarkStart w:id="6" w:name="_Toc19471233"/>
       <w:r>
         <w:rPr>
           <w:lang w:val="en-US"/>
         </w:rPr>
         <w:t>Input format for proposition logic</w:t>
       </w:r>
-      <w:bookmarkEnd w:id="4"/>
       <w:bookmarkEnd w:id="5"/>
+      <w:bookmarkEnd w:id="6"/>
     </w:p>
     <w:p>
       <w:pPr>
@@ -3426,8 +3454,8 @@
         </w:rPr>
         <w:t xml:space="preserve">Each capital letter is a </w:t>
       </w:r>
-      <w:bookmarkStart w:id="6" w:name="OLE_LINK1"/>
-      <w:bookmarkStart w:id="7" w:name="OLE_LINK2"/>
+      <w:bookmarkStart w:id="7" w:name="OLE_LINK1"/>
+      <w:bookmarkStart w:id="8" w:name="OLE_LINK2"/>
       <w:r>
         <w:rPr>
           <w:rFonts w:ascii="Arial" w:hAnsi="Arial" w:cs="Arial"/>
@@ -3437,8 +3465,8 @@
         </w:rPr>
         <w:t>proposition variable</w:t>
       </w:r>
-      <w:bookmarkEnd w:id="6"/>
       <w:bookmarkEnd w:id="7"/>
+      <w:bookmarkEnd w:id="8"/>
       <w:r>
         <w:rPr>
           <w:rFonts w:ascii="Arial" w:hAnsi="Arial" w:cs="Arial"/>
@@ -3493,7 +3521,7 @@
         </w:rPr>
         <w:t xml:space="preserve"> and </w:t>
       </w:r>
-      <w:bookmarkStart w:id="8" w:name="OLE_LINK3"/>
+      <w:bookmarkStart w:id="9" w:name="OLE_LINK3"/>
       <w:r>
         <w:rPr>
           <w:rFonts w:ascii="Arial" w:hAnsi="Arial" w:cs="Arial"/>
@@ -3512,7 +3540,7 @@
         </w:rPr>
         <w:t xml:space="preserve"> </w:t>
       </w:r>
-      <w:bookmarkEnd w:id="8"/>
+      <w:bookmarkEnd w:id="9"/>
       <w:r>
         <w:rPr>
           <w:rFonts w:ascii="Arial" w:hAnsi="Arial" w:cs="Arial"/>
@@ -3729,8 +3757,8 @@
                 <w:szCs w:val="24"/>
               </w:rPr>
             </w:pPr>
-            <w:bookmarkStart w:id="9" w:name="OLE_LINK13"/>
-            <w:bookmarkStart w:id="10" w:name="OLE_LINK14"/>
+            <w:bookmarkStart w:id="10" w:name="OLE_LINK13"/>
+            <w:bookmarkStart w:id="11" w:name="OLE_LINK14"/>
             <w:r>
               <w:rPr>
                 <w:rFonts w:ascii="Courier New" w:eastAsia="Arial Unicode MS" w:hAnsi="Courier New" w:cs="Courier New"/>
@@ -3739,8 +3767,8 @@
               </w:rPr>
               <w:t>¬</w:t>
             </w:r>
-            <w:bookmarkEnd w:id="9"/>
             <w:bookmarkEnd w:id="10"/>
+            <w:bookmarkEnd w:id="11"/>
             <w:r>
               <w:rPr>
                 <w:rFonts w:ascii="Courier New" w:eastAsia="Arial Unicode MS" w:hAnsi="Courier New" w:cs="Courier New"/>
@@ -3763,8 +3791,8 @@
                 <w:szCs w:val="24"/>
               </w:rPr>
             </w:pPr>
-            <w:bookmarkStart w:id="11" w:name="OLE_LINK4"/>
-            <w:bookmarkStart w:id="12" w:name="OLE_LINK5"/>
+            <w:bookmarkStart w:id="12" w:name="OLE_LINK4"/>
+            <w:bookmarkStart w:id="13" w:name="OLE_LINK5"/>
             <w:r>
               <w:rPr>
                 <w:rFonts w:ascii="Courier New" w:hAnsi="Courier New" w:cs="Courier New"/>
@@ -3773,8 +3801,8 @@
               </w:rPr>
               <w:t>~</w:t>
             </w:r>
-            <w:bookmarkEnd w:id="11"/>
             <w:bookmarkEnd w:id="12"/>
+            <w:bookmarkEnd w:id="13"/>
             <w:r>
               <w:rPr>
                 <w:rFonts w:ascii="Courier New" w:hAnsi="Courier New" w:cs="Courier New"/>
@@ -3826,9 +3854,9 @@
               </w:rPr>
               <w:t xml:space="preserve"> </w:t>
             </w:r>
-            <w:bookmarkStart w:id="13" w:name="OLE_LINK15"/>
-            <w:bookmarkStart w:id="14" w:name="OLE_LINK16"/>
-            <w:bookmarkStart w:id="15" w:name="OLE_LINK26"/>
+            <w:bookmarkStart w:id="14" w:name="OLE_LINK15"/>
+            <w:bookmarkStart w:id="15" w:name="OLE_LINK16"/>
+            <w:bookmarkStart w:id="16" w:name="OLE_LINK26"/>
             <w:r>
               <w:rPr>
                 <w:rFonts w:ascii="Cambria Math" w:eastAsia="Arial Unicode MS" w:hAnsi="Cambria Math" w:cs="Cambria Math"/>
@@ -3837,9 +3865,9 @@
               </w:rPr>
               <w:t>⇒</w:t>
             </w:r>
-            <w:bookmarkEnd w:id="13"/>
             <w:bookmarkEnd w:id="14"/>
             <w:bookmarkEnd w:id="15"/>
+            <w:bookmarkEnd w:id="16"/>
             <w:r>
               <w:rPr>
                 <w:rFonts w:ascii="Courier New" w:eastAsia="Arial Unicode MS" w:hAnsi="Courier New" w:cs="Courier New"/>
@@ -3862,8 +3890,8 @@
                 <w:szCs w:val="24"/>
               </w:rPr>
             </w:pPr>
-            <w:bookmarkStart w:id="16" w:name="OLE_LINK6"/>
-            <w:bookmarkStart w:id="17" w:name="OLE_LINK7"/>
+            <w:bookmarkStart w:id="17" w:name="OLE_LINK6"/>
+            <w:bookmarkStart w:id="18" w:name="OLE_LINK7"/>
             <w:r>
               <w:rPr>
                 <w:rFonts w:ascii="Courier New" w:eastAsia="Arial Unicode MS" w:hAnsi="Courier New" w:cs="Courier New"/>
@@ -3872,8 +3900,8 @@
               </w:rPr>
               <w:t>&gt;</w:t>
             </w:r>
-            <w:bookmarkEnd w:id="16"/>
             <w:bookmarkEnd w:id="17"/>
+            <w:bookmarkEnd w:id="18"/>
             <w:r>
               <w:rPr>
                 <w:rFonts w:ascii="Courier New" w:eastAsia="Arial Unicode MS" w:hAnsi="Courier New" w:cs="Courier New"/>
@@ -3925,8 +3953,8 @@
               </w:rPr>
               <w:t xml:space="preserve"> </w:t>
             </w:r>
-            <w:bookmarkStart w:id="18" w:name="OLE_LINK17"/>
-            <w:bookmarkStart w:id="19" w:name="OLE_LINK18"/>
+            <w:bookmarkStart w:id="19" w:name="OLE_LINK17"/>
+            <w:bookmarkStart w:id="20" w:name="OLE_LINK18"/>
             <w:r>
               <w:rPr>
                 <w:rFonts w:ascii="Cambria Math" w:eastAsia="Arial Unicode MS" w:hAnsi="Cambria Math" w:cs="Cambria Math"/>
@@ -3935,8 +3963,8 @@
               </w:rPr>
               <w:t>⇔</w:t>
             </w:r>
-            <w:bookmarkEnd w:id="18"/>
             <w:bookmarkEnd w:id="19"/>
+            <w:bookmarkEnd w:id="20"/>
             <w:r>
               <w:rPr>
                 <w:rFonts w:ascii="Courier New" w:eastAsia="Arial Unicode MS" w:hAnsi="Courier New" w:cs="Courier New"/>
@@ -3967,8 +3995,8 @@
                 <w:szCs w:val="24"/>
               </w:rPr>
             </w:pPr>
-            <w:bookmarkStart w:id="20" w:name="OLE_LINK8"/>
-            <w:bookmarkStart w:id="21" w:name="OLE_LINK9"/>
+            <w:bookmarkStart w:id="21" w:name="OLE_LINK8"/>
+            <w:bookmarkStart w:id="22" w:name="OLE_LINK9"/>
             <w:r>
               <w:rPr>
                 <w:rFonts w:ascii="Courier New" w:eastAsia="Arial Unicode MS" w:hAnsi="Courier New" w:cs="Courier New"/>
@@ -3977,8 +4005,8 @@
               </w:rPr>
               <w:t>=</w:t>
             </w:r>
-            <w:bookmarkEnd w:id="20"/>
             <w:bookmarkEnd w:id="21"/>
+            <w:bookmarkEnd w:id="22"/>
             <w:r>
               <w:rPr>
                 <w:rFonts w:ascii="Courier New" w:eastAsia="Arial Unicode MS" w:hAnsi="Courier New" w:cs="Courier New"/>
@@ -4030,8 +4058,8 @@
               </w:rPr>
               <w:t xml:space="preserve"> </w:t>
             </w:r>
-            <w:bookmarkStart w:id="22" w:name="OLE_LINK19"/>
-            <w:bookmarkStart w:id="23" w:name="OLE_LINK29"/>
+            <w:bookmarkStart w:id="23" w:name="OLE_LINK19"/>
+            <w:bookmarkStart w:id="24" w:name="OLE_LINK29"/>
             <w:r>
               <w:rPr>
                 <w:rFonts w:ascii="Cambria Math" w:eastAsia="Arial Unicode MS" w:hAnsi="Cambria Math" w:cs="Cambria Math"/>
@@ -4040,8 +4068,8 @@
               </w:rPr>
               <w:t>⋀</w:t>
             </w:r>
-            <w:bookmarkEnd w:id="22"/>
             <w:bookmarkEnd w:id="23"/>
+            <w:bookmarkEnd w:id="24"/>
             <w:r>
               <w:rPr>
                 <w:rFonts w:ascii="Courier New" w:eastAsia="Arial Unicode MS" w:hAnsi="Courier New" w:cs="Courier New"/>
@@ -4064,7 +4092,7 @@
                 <w:szCs w:val="24"/>
               </w:rPr>
             </w:pPr>
-            <w:bookmarkStart w:id="24" w:name="OLE_LINK10"/>
+            <w:bookmarkStart w:id="25" w:name="OLE_LINK10"/>
             <w:r>
               <w:rPr>
                 <w:rFonts w:ascii="Courier New" w:eastAsia="Arial Unicode MS" w:hAnsi="Courier New" w:cs="Courier New"/>
@@ -4073,7 +4101,7 @@
               </w:rPr>
               <w:t>&amp;</w:t>
             </w:r>
-            <w:bookmarkEnd w:id="24"/>
+            <w:bookmarkEnd w:id="25"/>
             <w:r>
               <w:rPr>
                 <w:rFonts w:ascii="Courier New" w:eastAsia="Arial Unicode MS" w:hAnsi="Courier New" w:cs="Courier New"/>
@@ -4125,9 +4153,9 @@
               </w:rPr>
               <w:t xml:space="preserve"> </w:t>
             </w:r>
-            <w:bookmarkStart w:id="25" w:name="OLE_LINK20"/>
-            <w:bookmarkStart w:id="26" w:name="OLE_LINK21"/>
-            <w:bookmarkStart w:id="27" w:name="OLE_LINK30"/>
+            <w:bookmarkStart w:id="26" w:name="OLE_LINK20"/>
+            <w:bookmarkStart w:id="27" w:name="OLE_LINK21"/>
+            <w:bookmarkStart w:id="28" w:name="OLE_LINK30"/>
             <w:r>
               <w:rPr>
                 <w:rFonts w:ascii="Cambria Math" w:eastAsia="Arial Unicode MS" w:hAnsi="Cambria Math" w:cs="Cambria Math"/>
@@ -4136,9 +4164,9 @@
               </w:rPr>
               <w:t>⋁</w:t>
             </w:r>
-            <w:bookmarkEnd w:id="25"/>
             <w:bookmarkEnd w:id="26"/>
             <w:bookmarkEnd w:id="27"/>
+            <w:bookmarkEnd w:id="28"/>
             <w:r>
               <w:rPr>
                 <w:rFonts w:ascii="Courier New" w:eastAsia="Arial Unicode MS" w:hAnsi="Courier New" w:cs="Courier New"/>
@@ -4161,8 +4189,8 @@
                 <w:szCs w:val="24"/>
               </w:rPr>
             </w:pPr>
-            <w:bookmarkStart w:id="28" w:name="OLE_LINK11"/>
-            <w:bookmarkStart w:id="29" w:name="OLE_LINK12"/>
+            <w:bookmarkStart w:id="29" w:name="OLE_LINK11"/>
+            <w:bookmarkStart w:id="30" w:name="OLE_LINK12"/>
             <w:r>
               <w:rPr>
                 <w:rFonts w:ascii="Courier New" w:eastAsia="Arial Unicode MS" w:hAnsi="Courier New" w:cs="Courier New"/>
@@ -4171,8 +4199,8 @@
               </w:rPr>
               <w:t>|</w:t>
             </w:r>
-            <w:bookmarkEnd w:id="28"/>
             <w:bookmarkEnd w:id="29"/>
+            <w:bookmarkEnd w:id="30"/>
             <w:r>
               <w:rPr>
                 <w:rFonts w:ascii="Courier New" w:eastAsia="Arial Unicode MS" w:hAnsi="Courier New" w:cs="Courier New"/>
@@ -4240,8 +4268,8 @@
         </w:rPr>
         <w:t>(A</w:t>
       </w:r>
-      <w:bookmarkStart w:id="30" w:name="OLE_LINK24"/>
-      <w:bookmarkStart w:id="31" w:name="OLE_LINK25"/>
+      <w:bookmarkStart w:id="31" w:name="OLE_LINK24"/>
+      <w:bookmarkStart w:id="32" w:name="OLE_LINK25"/>
       <w:r>
         <w:rPr>
           <w:rFonts w:ascii="Cambria Math" w:eastAsia="Arial Unicode MS" w:hAnsi="Cambria Math" w:cs="Cambria Math"/>
@@ -4251,8 +4279,9 @@
         </w:rPr>
         <w:t>⇒</w:t>
       </w:r>
-      <w:bookmarkEnd w:id="30"/>
       <w:bookmarkEnd w:id="31"/>
+      <w:bookmarkEnd w:id="32"/>
+      <w:proofErr w:type="gramStart"/>
       <w:r>
         <w:rPr>
           <w:rFonts w:ascii="Courier New" w:eastAsia="Arial Unicode MS" w:hAnsi="Courier New" w:cs="Courier New"/>
@@ -4271,8 +4300,8 @@
         </w:rPr>
         <w:t>)</w:t>
       </w:r>
-      <w:bookmarkStart w:id="32" w:name="OLE_LINK27"/>
-      <w:bookmarkStart w:id="33" w:name="OLE_LINK28"/>
+      <w:bookmarkStart w:id="33" w:name="OLE_LINK27"/>
+      <w:bookmarkStart w:id="34" w:name="OLE_LINK28"/>
       <w:r>
         <w:rPr>
           <w:rFonts w:ascii="Cambria Math" w:eastAsia="Arial Unicode MS" w:hAnsi="Cambria Math" w:cs="Cambria Math"/>
@@ -4282,8 +4311,9 @@
         </w:rPr>
         <w:t>⇔</w:t>
       </w:r>
-      <w:bookmarkEnd w:id="32"/>
       <w:bookmarkEnd w:id="33"/>
+      <w:bookmarkEnd w:id="34"/>
+      <w:proofErr w:type="gramEnd"/>
       <w:r>
         <w:rPr>
           <w:rFonts w:ascii="Courier New" w:eastAsia="Arial Unicode MS" w:hAnsi="Courier New" w:cs="Courier New"/>
@@ -4293,8 +4323,8 @@
         </w:rPr>
         <w:t>(</w:t>
       </w:r>
-      <w:bookmarkStart w:id="34" w:name="OLE_LINK22"/>
-      <w:bookmarkStart w:id="35" w:name="OLE_LINK23"/>
+      <w:bookmarkStart w:id="35" w:name="OLE_LINK22"/>
+      <w:bookmarkStart w:id="36" w:name="OLE_LINK23"/>
       <w:r>
         <w:rPr>
           <w:rFonts w:ascii="Courier New" w:eastAsia="Arial Unicode MS" w:hAnsi="Courier New" w:cs="Courier New"/>
@@ -4304,8 +4334,8 @@
         </w:rPr>
         <w:t>¬</w:t>
       </w:r>
-      <w:bookmarkEnd w:id="34"/>
       <w:bookmarkEnd w:id="35"/>
+      <w:bookmarkEnd w:id="36"/>
       <w:r>
         <w:rPr>
           <w:rFonts w:ascii="Courier New" w:eastAsia="Arial Unicode MS" w:hAnsi="Courier New" w:cs="Courier New"/>
@@ -4661,14 +4691,14 @@
           <w:lang w:val="en-US"/>
         </w:rPr>
       </w:pPr>
-      <w:bookmarkStart w:id="36" w:name="_Toc19471234"/>
+      <w:bookmarkStart w:id="37" w:name="_Toc19471234"/>
       <w:r>
         <w:rPr>
           <w:lang w:val="en-US"/>
         </w:rPr>
         <w:t>Tips</w:t>
       </w:r>
-      <w:bookmarkEnd w:id="36"/>
+      <w:bookmarkEnd w:id="37"/>
     </w:p>
     <w:p>
       <w:pPr>
@@ -4796,7 +4826,7 @@
           <w:lang w:val="en-US"/>
         </w:rPr>
       </w:pPr>
-      <w:bookmarkStart w:id="37" w:name="_Toc19471235"/>
+      <w:bookmarkStart w:id="38" w:name="_Toc19471235"/>
       <w:r>
         <w:rPr>
           <w:lang w:val="en-US"/>
@@ -4809,7 +4839,7 @@
         </w:rPr>
         <w:t>examples</w:t>
       </w:r>
-      <w:bookmarkEnd w:id="37"/>
+      <w:bookmarkEnd w:id="38"/>
     </w:p>
     <w:p>
       <w:pPr>
@@ -5039,7 +5069,7 @@
           </mc:Choice>
           <mc:Fallback>
             <w:pict>
-              <v:shapetype w14:anchorId="22935BF5" id="_x0000_t75" coordsize="21600,21600" o:spt="75" o:preferrelative="t" path="m@4@5l@4@11@9@11@9@5xe" filled="f" stroked="f">
+              <v:shapetype w14:anchorId="5DCE6E1E" id="_x0000_t75" coordsize="21600,21600" o:spt="75" o:preferrelative="t" path="m@4@5l@4@11@9@11@9@5xe" filled="f" stroked="f">
                 <v:stroke joinstyle="miter"/>
                 <v:formulas>
                   <v:f eqn="if lineDrawn pixelLineWidth 0"/>
@@ -5112,7 +5142,7 @@
           <w:lang w:val="en-US"/>
         </w:rPr>
       </w:pPr>
-      <w:bookmarkStart w:id="38" w:name="_Toc19471236"/>
+      <w:bookmarkStart w:id="39" w:name="_Toc19471236"/>
       <w:r>
         <w:rPr>
           <w:lang w:val="en-US"/>
@@ -5125,7 +5155,7 @@
         </w:rPr>
         <w:t>s</w:t>
       </w:r>
-      <w:bookmarkEnd w:id="38"/>
+      <w:bookmarkEnd w:id="39"/>
     </w:p>
     <w:p>
       <w:pPr>
@@ -5191,14 +5221,25 @@
         </w:rPr>
         <w:t xml:space="preserve">Testing can be done by module tests, but in this case every participant of this course </w:t>
       </w:r>
-      <w:r>
-        <w:rPr>
-          <w:rFonts w:ascii="Arial" w:hAnsi="Arial" w:cs="Arial"/>
-          <w:sz w:val="24"/>
-          <w:szCs w:val="24"/>
-          <w:lang w:val="en-US"/>
-        </w:rPr>
-        <w:t>has to write the tests again. It would be better if you all have a system, in which you can exchange your test formulas (and their results) with each other. This system should be easily extendible with new formulas and can be executed by each implementation.</w:t>
+      <w:proofErr w:type="gramStart"/>
+      <w:r>
+        <w:rPr>
+          <w:rFonts w:ascii="Arial" w:hAnsi="Arial" w:cs="Arial"/>
+          <w:sz w:val="24"/>
+          <w:szCs w:val="24"/>
+          <w:lang w:val="en-US"/>
+        </w:rPr>
+        <w:t>has to</w:t>
+      </w:r>
+      <w:proofErr w:type="gramEnd"/>
+      <w:r>
+        <w:rPr>
+          <w:rFonts w:ascii="Arial" w:hAnsi="Arial" w:cs="Arial"/>
+          <w:sz w:val="24"/>
+          <w:szCs w:val="24"/>
+          <w:lang w:val="en-US"/>
+        </w:rPr>
+        <w:t xml:space="preserve"> write the tests again. It would be better if you all have a system, in which you can exchange your test formulas (and their results) with each other. This system should be easily extendible with new formulas and can be executed by each implementation.</w:t>
       </w:r>
     </w:p>
     <w:p>
@@ -5235,18 +5276,7 @@
           <w:szCs w:val="24"/>
           <w:lang w:val="en-US"/>
         </w:rPr>
-        <w:t xml:space="preserve"> or sh</w:t>
-      </w:r>
-      <w:bookmarkStart w:id="39" w:name="_GoBack"/>
-      <w:bookmarkEnd w:id="39"/>
-      <w:r>
-        <w:rPr>
-          <w:rFonts w:ascii="Arial" w:hAnsi="Arial" w:cs="Arial"/>
-          <w:sz w:val="24"/>
-          <w:szCs w:val="24"/>
-          <w:lang w:val="en-US"/>
-        </w:rPr>
-        <w:t>ared Dropbox files with a well described syntax)</w:t>
+        <w:t xml:space="preserve"> or shared Dropbox files with a well described syntax)</w:t>
       </w:r>
     </w:p>
     <w:p>
@@ -5324,7 +5354,7 @@
           </mc:Choice>
           <mc:Fallback>
             <w:pict>
-              <v:shape w14:anchorId="227F6296" id="Ink 5" o:spid="_x0000_s1026" type="#_x0000_t75" style="position:absolute;margin-left:-29.9pt;margin-top:11.5pt;width:15.45pt;height:38.5pt;z-index:251660288;visibility:visible;mso-wrap-style:square;mso-wrap-distance-left:9pt;mso-wrap-distance-top:0;mso-wrap-distance-right:9pt;mso-wrap-distance-bottom:0;mso-position-horizontal:absolute;mso-position-horizontal-relative:text;mso-position-vertical:absolute;mso-position-vertical-relative:text" o:gfxdata="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">
+              <v:shape w14:anchorId="33F4D88A" id="Ink 5" o:spid="_x0000_s1026" type="#_x0000_t75" style="position:absolute;margin-left:-29.9pt;margin-top:11.5pt;width:15.45pt;height:38.5pt;z-index:251660288;visibility:visible;mso-wrap-style:square;mso-wrap-distance-left:9pt;mso-wrap-distance-top:0;mso-wrap-distance-right:9pt;mso-wrap-distance-bottom:0;mso-position-horizontal:absolute;mso-position-horizontal-relative:text;mso-position-vertical:absolute;mso-position-vertical-relative:text" o:gfxdata="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">
                 <v:imagedata r:id="rId17" o:title=""/>
               </v:shape>
             </w:pict>
@@ -5460,7 +5490,7 @@
           </mc:Choice>
           <mc:Fallback>
             <w:pict>
-              <v:shape w14:anchorId="66BD9024" id="Ink 7" o:spid="_x0000_s1026" type="#_x0000_t75" style="position:absolute;margin-left:-28.8pt;margin-top:30.7pt;width:17.55pt;height:19.45pt;z-index:251662336;visibility:visible;mso-wrap-style:square;mso-wrap-distance-left:9pt;mso-wrap-distance-top:0;mso-wrap-distance-right:9pt;mso-wrap-distance-bottom:0;mso-position-horizontal:absolute;mso-position-horizontal-relative:text;mso-position-vertical:absolute;mso-position-vertical-relative:text" o:gfxdata="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">
+              <v:shape w14:anchorId="1F4A112D" id="Ink 7" o:spid="_x0000_s1026" type="#_x0000_t75" style="position:absolute;margin-left:-28.8pt;margin-top:30.7pt;width:17.55pt;height:19.45pt;z-index:251662336;visibility:visible;mso-wrap-style:square;mso-wrap-distance-left:9pt;mso-wrap-distance-top:0;mso-wrap-distance-right:9pt;mso-wrap-distance-bottom:0;mso-position-horizontal:absolute;mso-position-horizontal-relative:text;mso-position-vertical:absolute;mso-position-vertical-relative:text" o:gfxdata="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">
                 <v:imagedata r:id="rId19" o:title=""/>
               </v:shape>
             </w:pict>
@@ -5564,7 +5594,7 @@
           </mc:Choice>
           <mc:Fallback>
             <w:pict>
-              <v:shape w14:anchorId="44CEEC20" id="Ink 6" o:spid="_x0000_s1026" type="#_x0000_t75" style="position:absolute;margin-left:-152.8pt;margin-top:41.35pt;width:1.45pt;height:1.45pt;z-index:251661312;visibility:visible;mso-wrap-style:square;mso-wrap-distance-left:9pt;mso-wrap-distance-top:0;mso-wrap-distance-right:9pt;mso-wrap-distance-bottom:0;mso-position-horizontal:absolute;mso-position-horizontal-relative:text;mso-position-vertical:absolute;mso-position-vertical-relative:text" o:gfxdata="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">
+              <v:shape w14:anchorId="0232F120" id="Ink 6" o:spid="_x0000_s1026" type="#_x0000_t75" style="position:absolute;margin-left:-152.8pt;margin-top:41.35pt;width:1.45pt;height:1.45pt;z-index:251661312;visibility:visible;mso-wrap-style:square;mso-wrap-distance-left:9pt;mso-wrap-distance-top:0;mso-wrap-distance-right:9pt;mso-wrap-distance-bottom:0;mso-position-horizontal:absolute;mso-position-horizontal-relative:text;mso-position-vertical:absolute;mso-position-vertical-relative:text" o:gfxdata="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">
                 <v:imagedata r:id="rId21" o:title=""/>
               </v:shape>
             </w:pict>
@@ -5706,7 +5736,7 @@
           </mc:Choice>
           <mc:Fallback>
             <w:pict>
-              <v:shape w14:anchorId="75FA7F84" id="Ink 8" o:spid="_x0000_s1026" type="#_x0000_t75" style="position:absolute;margin-left:5.9pt;margin-top:14.25pt;width:20pt;height:19.3pt;z-index:251663360;visibility:visible;mso-wrap-style:square;mso-wrap-distance-left:9pt;mso-wrap-distance-top:0;mso-wrap-distance-right:9pt;mso-wrap-distance-bottom:0;mso-position-horizontal:absolute;mso-position-horizontal-relative:text;mso-position-vertical:absolute;mso-position-vertical-relative:text" o:gfxdata="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">
+              <v:shape w14:anchorId="63A17F19" id="Ink 8" o:spid="_x0000_s1026" type="#_x0000_t75" style="position:absolute;margin-left:5.9pt;margin-top:14.25pt;width:20pt;height:19.3pt;z-index:251663360;visibility:visible;mso-wrap-style:square;mso-wrap-distance-left:9pt;mso-wrap-distance-top:0;mso-wrap-distance-right:9pt;mso-wrap-distance-bottom:0;mso-position-horizontal:absolute;mso-position-horizontal-relative:text;mso-position-vertical:absolute;mso-position-vertical-relative:text" o:gfxdata="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">
                 <v:imagedata r:id="rId23" o:title=""/>
               </v:shape>
             </w:pict>
@@ -5840,7 +5870,7 @@
           </mc:Choice>
           <mc:Fallback>
             <w:pict>
-              <v:shape w14:anchorId="00C6ACA6" id="Ink 9" o:spid="_x0000_s1026" type="#_x0000_t75" style="position:absolute;margin-left:5.2pt;margin-top:-4.7pt;width:13.3pt;height:16.3pt;z-index:251664384;visibility:visible;mso-wrap-style:square;mso-wrap-distance-left:9pt;mso-wrap-distance-top:0;mso-wrap-distance-right:9pt;mso-wrap-distance-bottom:0;mso-position-horizontal:absolute;mso-position-horizontal-relative:text;mso-position-vertical:absolute;mso-position-vertical-relative:text" o:gfxdata="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">
+              <v:shape w14:anchorId="5A990162" id="Ink 9" o:spid="_x0000_s1026" type="#_x0000_t75" style="position:absolute;margin-left:5.2pt;margin-top:-4.7pt;width:13.3pt;height:16.3pt;z-index:251664384;visibility:visible;mso-wrap-style:square;mso-wrap-distance-left:9pt;mso-wrap-distance-top:0;mso-wrap-distance-right:9pt;mso-wrap-distance-bottom:0;mso-position-horizontal:absolute;mso-position-horizontal-relative:text;mso-position-vertical:absolute;mso-position-vertical-relative:text" o:gfxdata="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">
                 <v:imagedata r:id="rId25" o:title=""/>
               </v:shape>
             </w:pict>
@@ -5865,14 +5895,25 @@
         </w:rPr>
         <w:t xml:space="preserve">se one base class (or interface) for each node and let method </w:t>
       </w:r>
-      <w:r>
-        <w:rPr>
-          <w:rFonts w:ascii="Courier New" w:hAnsi="Courier New" w:cs="Courier New"/>
-          <w:sz w:val="24"/>
-          <w:szCs w:val="24"/>
-          <w:lang w:val="en-US"/>
-        </w:rPr>
-        <w:t>ToString()</w:t>
+      <w:proofErr w:type="gramStart"/>
+      <w:r>
+        <w:rPr>
+          <w:rFonts w:ascii="Courier New" w:hAnsi="Courier New" w:cs="Courier New"/>
+          <w:sz w:val="24"/>
+          <w:szCs w:val="24"/>
+          <w:lang w:val="en-US"/>
+        </w:rPr>
+        <w:t>ToString(</w:t>
+      </w:r>
+      <w:proofErr w:type="gramEnd"/>
+      <w:r>
+        <w:rPr>
+          <w:rFonts w:ascii="Courier New" w:hAnsi="Courier New" w:cs="Courier New"/>
+          <w:sz w:val="24"/>
+          <w:szCs w:val="24"/>
+          <w:lang w:val="en-US"/>
+        </w:rPr>
+        <w:t>)</w:t>
       </w:r>
       <w:r>
         <w:rPr>
@@ -5949,7 +5990,7 @@
           </mc:Choice>
           <mc:Fallback>
             <w:pict>
-              <v:shape w14:anchorId="75C87803" id="Ink 10" o:spid="_x0000_s1026" type="#_x0000_t75" style="position:absolute;margin-left:7.25pt;margin-top:-3.4pt;width:14.1pt;height:17.1pt;z-index:251665408;visibility:visible;mso-wrap-style:square;mso-wrap-distance-left:9pt;mso-wrap-distance-top:0;mso-wrap-distance-right:9pt;mso-wrap-distance-bottom:0;mso-position-horizontal:absolute;mso-position-horizontal-relative:text;mso-position-vertical:absolute;mso-position-vertical-relative:text" o:gfxdata="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">
+              <v:shape w14:anchorId="3F3CF014" id="Ink 10" o:spid="_x0000_s1026" type="#_x0000_t75" style="position:absolute;margin-left:7.25pt;margin-top:-3.4pt;width:14.1pt;height:17.1pt;z-index:251665408;visibility:visible;mso-wrap-style:square;mso-wrap-distance-left:9pt;mso-wrap-distance-top:0;mso-wrap-distance-right:9pt;mso-wrap-distance-bottom:0;mso-position-horizontal:absolute;mso-position-horizontal-relative:text;mso-position-vertical:absolute;mso-position-vertical-relative:text" o:gfxdata="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">
                 <v:imagedata r:id="rId27" o:title=""/>
               </v:shape>
             </w:pict>
@@ -5997,6 +6038,55 @@
           <w:lang w:val="en-US"/>
         </w:rPr>
       </w:pPr>
+      <w:r>
+        <w:rPr>
+          <w:rFonts w:ascii="Arial" w:hAnsi="Arial" w:cs="Arial"/>
+          <w:noProof/>
+          <w:sz w:val="24"/>
+          <w:szCs w:val="24"/>
+          <w:lang w:val="en-US"/>
+        </w:rPr>
+        <mc:AlternateContent>
+          <mc:Choice Requires="wpi">
+            <w:drawing>
+              <wp:anchor distT="0" distB="0" distL="114300" distR="114300" simplePos="0" relativeHeight="251667456" behindDoc="0" locked="0" layoutInCell="1" allowOverlap="1">
+                <wp:simplePos x="0" y="0"/>
+                <wp:positionH relativeFrom="column">
+                  <wp:posOffset>-346572</wp:posOffset>
+                </wp:positionH>
+                <wp:positionV relativeFrom="paragraph">
+                  <wp:posOffset>1329</wp:posOffset>
+                </wp:positionV>
+                <wp:extent cx="195480" cy="243000"/>
+                <wp:effectExtent l="57150" t="38100" r="52705" b="43180"/>
+                <wp:wrapNone/>
+                <wp:docPr id="13" name="Ink 13"/>
+                <wp:cNvGraphicFramePr/>
+                <a:graphic xmlns:a="http://schemas.openxmlformats.org/drawingml/2006/main">
+                  <a:graphicData uri="http://schemas.microsoft.com/office/word/2010/wordprocessingInk">
+                    <w14:contentPart bwMode="auto" r:id="rId28">
+                      <w14:nvContentPartPr>
+                        <w14:cNvContentPartPr/>
+                      </w14:nvContentPartPr>
+                      <w14:xfrm>
+                        <a:off x="0" y="0"/>
+                        <a:ext cx="195480" cy="243000"/>
+                      </w14:xfrm>
+                    </w14:contentPart>
+                  </a:graphicData>
+                </a:graphic>
+              </wp:anchor>
+            </w:drawing>
+          </mc:Choice>
+          <mc:Fallback>
+            <w:pict>
+              <v:shape w14:anchorId="1F838345" id="Ink 13" o:spid="_x0000_s1026" type="#_x0000_t75" style="position:absolute;margin-left:-28pt;margin-top:-.6pt;width:16.85pt;height:20.55pt;z-index:251667456;visibility:visible;mso-wrap-style:square;mso-wrap-distance-left:9pt;mso-wrap-distance-top:0;mso-wrap-distance-right:9pt;mso-wrap-distance-bottom:0;mso-position-horizontal:absolute;mso-position-horizontal-relative:text;mso-position-vertical:absolute;mso-position-vertical-relative:text" o:gfxdata="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">
+                <v:imagedata r:id="rId29" o:title=""/>
+              </v:shape>
+            </w:pict>
+          </mc:Fallback>
+        </mc:AlternateContent>
+      </w:r>
       <w:r>
         <w:rPr>
           <w:rFonts w:ascii="Arial" w:hAnsi="Arial" w:cs="Arial"/>
@@ -7075,7 +7165,7 @@
         </w:rPr>
         <w:t xml:space="preserve"> </w:t>
       </w:r>
-      <w:hyperlink r:id="rId28" w:history="1">
+      <w:hyperlink r:id="rId30" w:history="1">
         <w:r>
           <w:rPr>
             <w:rStyle w:val="Hyperlink"/>
@@ -7162,7 +7252,27 @@
           <w:szCs w:val="24"/>
           <w:lang w:val="en-US"/>
         </w:rPr>
-        <w:t xml:space="preserve">with the same truth value where all-but-one variables have the same value then the value of this predicate with the different values is not important. Both </w:t>
+        <w:t xml:space="preserve">with the same truth value where all-but-one variables have the same </w:t>
+      </w:r>
+      <w:proofErr w:type="gramStart"/>
+      <w:r>
+        <w:rPr>
+          <w:rFonts w:ascii="Arial" w:hAnsi="Arial" w:cs="Arial"/>
+          <w:sz w:val="24"/>
+          <w:szCs w:val="24"/>
+          <w:lang w:val="en-US"/>
+        </w:rPr>
+        <w:t>value</w:t>
+      </w:r>
+      <w:proofErr w:type="gramEnd"/>
+      <w:r>
+        <w:rPr>
+          <w:rFonts w:ascii="Arial" w:hAnsi="Arial" w:cs="Arial"/>
+          <w:sz w:val="24"/>
+          <w:szCs w:val="24"/>
+          <w:lang w:val="en-US"/>
+        </w:rPr>
+        <w:t xml:space="preserve"> then the value of this predicate with the different values is not important. Both </w:t>
       </w:r>
       <w:r>
         <w:rPr>
@@ -11479,7 +11589,17 @@
           <w:szCs w:val="24"/>
           <w:lang w:val="en-US"/>
         </w:rPr>
-        <w:t>(A</w:t>
+        <w:t>(</w:t>
+      </w:r>
+      <w:proofErr w:type="gramStart"/>
+      <w:r>
+        <w:rPr>
+          <w:rFonts w:ascii="Courier New" w:hAnsi="Courier New" w:cs="Courier New"/>
+          <w:sz w:val="24"/>
+          <w:szCs w:val="24"/>
+          <w:lang w:val="en-US"/>
+        </w:rPr>
+        <w:t>A</w:t>
       </w:r>
       <w:r>
         <w:rPr>
@@ -11499,6 +11619,7 @@
         </w:rPr>
         <w:t>B</w:t>
       </w:r>
+      <w:proofErr w:type="gramEnd"/>
       <w:r>
         <w:rPr>
           <w:rFonts w:ascii="Courier New" w:hAnsi="Courier New" w:cs="Courier New"/>
@@ -13247,7 +13368,7 @@
                 <wp:cNvGraphicFramePr/>
                 <a:graphic xmlns:a="http://schemas.openxmlformats.org/drawingml/2006/main">
                   <a:graphicData uri="http://schemas.microsoft.com/office/word/2010/wordprocessingInk">
-                    <w14:contentPart bwMode="auto" r:id="rId29">
+                    <w14:contentPart bwMode="auto" r:id="rId31">
                       <w14:nvContentPartPr>
                         <w14:cNvContentPartPr/>
                       </w14:nvContentPartPr>
@@ -13263,7 +13384,7 @@
           </mc:Choice>
           <mc:Fallback>
             <w:pict>
-              <v:shape w14:anchorId="5C60CF86" id="Ink 11" o:spid="_x0000_s1026" type="#_x0000_t75" style="position:absolute;margin-left:310.85pt;margin-top:27.75pt;width:1.45pt;height:1.45pt;z-index:251666432;visibility:visible;mso-wrap-style:square;mso-wrap-distance-left:9pt;mso-wrap-distance-top:0;mso-wrap-distance-right:9pt;mso-wrap-distance-bottom:0;mso-position-horizontal:absolute;mso-position-horizontal-relative:text;mso-position-vertical:absolute;mso-position-vertical-relative:text" o:gfxdata="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">
+              <v:shape w14:anchorId="47AA461E" id="Ink 11" o:spid="_x0000_s1026" type="#_x0000_t75" style="position:absolute;margin-left:310.85pt;margin-top:27.75pt;width:1.45pt;height:1.45pt;z-index:251666432;visibility:visible;mso-wrap-style:square;mso-wrap-distance-left:9pt;mso-wrap-distance-top:0;mso-wrap-distance-right:9pt;mso-wrap-distance-bottom:0;mso-position-horizontal:absolute;mso-position-horizontal-relative:text;mso-position-vertical:absolute;mso-position-vertical-relative:text" o:gfxdata="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">
                 <v:imagedata r:id="rId21" o:title=""/>
               </v:shape>
             </w:pict>
@@ -13344,6 +13465,7 @@
         <w:t>Q(</w:t>
       </w:r>
       <w:proofErr w:type="spellStart"/>
+      <w:proofErr w:type="gramStart"/>
       <w:r>
         <w:rPr>
           <w:rFonts w:ascii="Courier New" w:hAnsi="Courier New" w:cs="Courier New"/>
@@ -13354,6 +13476,7 @@
         <w:t>x,y</w:t>
       </w:r>
       <w:proofErr w:type="spellEnd"/>
+      <w:proofErr w:type="gramEnd"/>
       <w:r>
         <w:rPr>
           <w:rFonts w:ascii="Courier New" w:hAnsi="Courier New" w:cs="Courier New"/>
@@ -13454,6 +13577,7 @@
         <w:t xml:space="preserve"> P(</w:t>
       </w:r>
       <w:proofErr w:type="spellStart"/>
+      <w:proofErr w:type="gramStart"/>
       <w:r>
         <w:rPr>
           <w:rFonts w:ascii="Courier New" w:hAnsi="Courier New" w:cs="Courier New"/>
@@ -13464,6 +13588,7 @@
         <w:t>b,c</w:t>
       </w:r>
       <w:proofErr w:type="spellEnd"/>
+      <w:proofErr w:type="gramEnd"/>
       <w:r>
         <w:rPr>
           <w:rFonts w:ascii="Courier New" w:hAnsi="Courier New" w:cs="Courier New"/>
@@ -15538,6 +15663,7 @@
         <w:t xml:space="preserve">, E, </w:t>
       </w:r>
       <w:proofErr w:type="spellStart"/>
+      <w:proofErr w:type="gramStart"/>
       <w:r>
         <w:rPr>
           <w:rFonts w:ascii="Courier New" w:hAnsi="Courier New" w:cs="Courier New"/>
@@ -15557,6 +15683,7 @@
         </w:rPr>
         <w:t xml:space="preserve"> ]</w:t>
       </w:r>
+      <w:proofErr w:type="gramEnd"/>
       <w:r>
         <w:rPr>
           <w:rFonts w:ascii="Arial" w:hAnsi="Arial" w:cs="Arial"/>
@@ -16494,8 +16621,19 @@
           <w:lang w:val="en-US"/>
         </w:rPr>
         <w:lastRenderedPageBreak/>
-        <w:t xml:space="preserve">   node [ fontname = "Arial" ]</w:t>
-      </w:r>
+        <w:t xml:space="preserve">   node [ fontname = "Arial</w:t>
+      </w:r>
+      <w:proofErr w:type="gramStart"/>
+      <w:r>
+        <w:rPr>
+          <w:rFonts w:ascii="Courier New" w:hAnsi="Courier New" w:cs="Courier New"/>
+          <w:sz w:val="24"/>
+          <w:szCs w:val="24"/>
+          <w:lang w:val="en-US"/>
+        </w:rPr>
+        <w:t>" ]</w:t>
+      </w:r>
+      <w:proofErr w:type="gramEnd"/>
     </w:p>
     <w:p>
       <w:pPr>
@@ -16997,7 +17135,7 @@
                     </pic:cNvPicPr>
                   </pic:nvPicPr>
                   <pic:blipFill>
-                    <a:blip r:embed="rId30">
+                    <a:blip r:embed="rId32">
                       <a:extLst>
                         <a:ext uri="{28A0092B-C50C-407E-A947-70E740481C1C}">
                           <a14:useLocalDpi xmlns:a14="http://schemas.microsoft.com/office/drawing/2010/main" val="0"/>
@@ -17150,8 +17288,9 @@
           <w:szCs w:val="24"/>
           <w:lang w:val="en-US"/>
         </w:rPr>
-        <w:t>.dot");</w:t>
-      </w:r>
+        <w:t>.dot"</w:t>
+      </w:r>
+      <w:proofErr w:type="gramStart"/>
       <w:r>
         <w:rPr>
           <w:rFonts w:ascii="Courier New" w:hAnsi="Courier New" w:cs="Courier New"/>
@@ -17159,7 +17298,26 @@
           <w:szCs w:val="24"/>
           <w:lang w:val="en-US"/>
         </w:rPr>
-        <w:t xml:space="preserve">  // your method to write a proposition tree </w:t>
+        <w:t>);</w:t>
+      </w:r>
+      <w:r>
+        <w:rPr>
+          <w:rFonts w:ascii="Courier New" w:hAnsi="Courier New" w:cs="Courier New"/>
+          <w:sz w:val="20"/>
+          <w:szCs w:val="24"/>
+          <w:lang w:val="en-US"/>
+        </w:rPr>
+        <w:t xml:space="preserve">  /</w:t>
+      </w:r>
+      <w:proofErr w:type="gramEnd"/>
+      <w:r>
+        <w:rPr>
+          <w:rFonts w:ascii="Courier New" w:hAnsi="Courier New" w:cs="Courier New"/>
+          <w:sz w:val="20"/>
+          <w:szCs w:val="24"/>
+          <w:lang w:val="en-US"/>
+        </w:rPr>
+        <w:t xml:space="preserve">/ your method to write a proposition tree </w:t>
       </w:r>
     </w:p>
     <w:p>
@@ -17201,7 +17359,27 @@
           <w:szCs w:val="24"/>
           <w:lang w:val="en-US"/>
         </w:rPr>
-        <w:t>Process dot = new Process();</w:t>
+        <w:t xml:space="preserve">Process dot = new </w:t>
+      </w:r>
+      <w:proofErr w:type="gramStart"/>
+      <w:r>
+        <w:rPr>
+          <w:rFonts w:ascii="Courier New" w:hAnsi="Courier New" w:cs="Courier New"/>
+          <w:sz w:val="20"/>
+          <w:szCs w:val="24"/>
+          <w:lang w:val="en-US"/>
+        </w:rPr>
+        <w:t>Process(</w:t>
+      </w:r>
+      <w:proofErr w:type="gramEnd"/>
+      <w:r>
+        <w:rPr>
+          <w:rFonts w:ascii="Courier New" w:hAnsi="Courier New" w:cs="Courier New"/>
+          <w:sz w:val="20"/>
+          <w:szCs w:val="24"/>
+          <w:lang w:val="en-US"/>
+        </w:rPr>
+        <w:t>);</w:t>
       </w:r>
     </w:p>
     <w:p>
@@ -17336,6 +17514,7 @@
         </w:rPr>
       </w:pPr>
       <w:proofErr w:type="spellStart"/>
+      <w:proofErr w:type="gramStart"/>
       <w:r>
         <w:rPr>
           <w:rFonts w:ascii="Courier New" w:hAnsi="Courier New" w:cs="Courier New"/>
@@ -17346,6 +17525,7 @@
         <w:t>dot.Start</w:t>
       </w:r>
       <w:proofErr w:type="spellEnd"/>
+      <w:proofErr w:type="gramEnd"/>
       <w:r>
         <w:rPr>
           <w:rFonts w:ascii="Courier New" w:hAnsi="Courier New" w:cs="Courier New"/>
@@ -17368,6 +17548,7 @@
         </w:rPr>
       </w:pPr>
       <w:proofErr w:type="spellStart"/>
+      <w:proofErr w:type="gramStart"/>
       <w:r>
         <w:rPr>
           <w:rFonts w:ascii="Courier New" w:hAnsi="Courier New" w:cs="Courier New"/>
@@ -17378,6 +17559,7 @@
         <w:t>dot.WaitForExit</w:t>
       </w:r>
       <w:proofErr w:type="spellEnd"/>
+      <w:proofErr w:type="gramEnd"/>
       <w:r>
         <w:rPr>
           <w:rFonts w:ascii="Courier New" w:hAnsi="Courier New" w:cs="Courier New"/>
@@ -17497,6 +17679,7 @@
           <w:lang w:val="en-US"/>
         </w:rPr>
       </w:pPr>
+      <w:proofErr w:type="gramStart"/>
       <w:r>
         <w:rPr>
           <w:rFonts w:ascii="Courier New" w:hAnsi="Courier New" w:cs="Courier New"/>
@@ -17504,7 +17687,17 @@
           <w:szCs w:val="24"/>
           <w:lang w:val="en-US"/>
         </w:rPr>
-        <w:t xml:space="preserve">String[] </w:t>
+        <w:t>String[</w:t>
+      </w:r>
+      <w:proofErr w:type="gramEnd"/>
+      <w:r>
+        <w:rPr>
+          <w:rFonts w:ascii="Courier New" w:hAnsi="Courier New" w:cs="Courier New"/>
+          <w:sz w:val="20"/>
+          <w:szCs w:val="24"/>
+          <w:lang w:val="en-US"/>
+        </w:rPr>
+        <w:t xml:space="preserve">] </w:t>
       </w:r>
       <w:proofErr w:type="spellStart"/>
       <w:r>
@@ -17639,7 +17832,27 @@
           <w:szCs w:val="24"/>
           <w:lang w:val="en-US"/>
         </w:rPr>
-        <w:t>().exec(</w:t>
+        <w:t>(</w:t>
+      </w:r>
+      <w:proofErr w:type="gramStart"/>
+      <w:r>
+        <w:rPr>
+          <w:rFonts w:ascii="Courier New" w:hAnsi="Courier New" w:cs="Courier New"/>
+          <w:sz w:val="20"/>
+          <w:szCs w:val="24"/>
+          <w:lang w:val="en-US"/>
+        </w:rPr>
+        <w:t>).exec</w:t>
+      </w:r>
+      <w:proofErr w:type="gramEnd"/>
+      <w:r>
+        <w:rPr>
+          <w:rFonts w:ascii="Courier New" w:hAnsi="Courier New" w:cs="Courier New"/>
+          <w:sz w:val="20"/>
+          <w:szCs w:val="24"/>
+          <w:lang w:val="en-US"/>
+        </w:rPr>
+        <w:t>(</w:t>
       </w:r>
       <w:proofErr w:type="spellStart"/>
       <w:r>
@@ -17674,6 +17887,7 @@
         </w:rPr>
       </w:pPr>
       <w:proofErr w:type="spellStart"/>
+      <w:proofErr w:type="gramStart"/>
       <w:r>
         <w:rPr>
           <w:rFonts w:ascii="Courier New" w:hAnsi="Courier New" w:cs="Courier New"/>
@@ -17684,6 +17898,7 @@
         <w:t>p.waitFor</w:t>
       </w:r>
       <w:proofErr w:type="spellEnd"/>
+      <w:proofErr w:type="gramEnd"/>
       <w:r>
         <w:rPr>
           <w:rFonts w:ascii="Courier New" w:hAnsi="Courier New" w:cs="Courier New"/>
@@ -17776,6 +17991,7 @@
         <w:t xml:space="preserve"> = new Image(</w:t>
       </w:r>
       <w:proofErr w:type="spellStart"/>
+      <w:proofErr w:type="gramStart"/>
       <w:r>
         <w:rPr>
           <w:rFonts w:ascii="Courier New" w:hAnsi="Courier New" w:cs="Courier New"/>
@@ -17786,6 +18002,7 @@
         <w:t>file.toURL</w:t>
       </w:r>
       <w:proofErr w:type="spellEnd"/>
+      <w:proofErr w:type="gramEnd"/>
       <w:r>
         <w:rPr>
           <w:rFonts w:ascii="Courier New" w:hAnsi="Courier New" w:cs="Courier New"/>
@@ -17875,7 +18092,7 @@
         </w:rPr>
         <w:t xml:space="preserve">, or you can check it on </w:t>
       </w:r>
-      <w:hyperlink r:id="rId31" w:history="1">
+      <w:hyperlink r:id="rId33" w:history="1">
         <w:r>
           <w:rPr>
             <w:rStyle w:val="Hyperlink"/>
@@ -20346,6 +20563,33 @@
           <inkml:channelProperty channel="Y" name="resolution" value="1000" units="1/cm"/>
         </inkml:channelProperties>
       </inkml:inkSource>
+      <inkml:timestamp xml:id="ts0" timeString="2020-05-15T17:23:51.775"/>
+    </inkml:context>
+    <inkml:brush xml:id="br0">
+      <inkml:brushProperty name="width" value="0.05" units="cm"/>
+      <inkml:brushProperty name="height" value="0.05" units="cm"/>
+      <inkml:brushProperty name="color" value="#FFC114"/>
+      <inkml:brushProperty name="ignorePressure" value="1"/>
+    </inkml:brush>
+  </inkml:definitions>
+  <inkml:trace contextRef="#ctx0" brushRef="#br0">1 588,'2'0,"0"0,1 0,-1 0,0 0,1 1,-1-1,0 1,1-1,-1 1,0 0,0 0,1 0,0 1,0 1,1 0,-1 0,-1 0,1 1,0-1,-1 1,1 0,0 1,1 0,-1 0,1-1,0 1,1-1,-1 0,1 0,3 2,-6-5,0 0,1 0,-1 0,0 0,0 0,1 0,-1 0,0-1,1 1,-1-1,1 0,-1 0,0 0,1 0,-1 0,1 0,-1-1,1 1,-1-1,0 0,1 1,-1-2,9-3,-1-1,-1 0,1-1,-1 0,13-9,-8 5,0-1,0 0,-1 0,-1-1,0-1,5-9,-1 0,-2 0,0-1,-1 0,-1-4,55-149,-31 78,7-7,-34 86</inkml:trace>
+</inkml:ink>
+</file>
+
+<file path=word/ink/ink9.xml><?xml version="1.0" encoding="utf-8"?>
+<inkml:ink xmlns:inkml="http://www.w3.org/2003/InkML">
+  <inkml:definitions>
+    <inkml:context xml:id="ctx0">
+      <inkml:inkSource xml:id="inkSrc0">
+        <inkml:traceFormat>
+          <inkml:channel name="X" type="integer" min="-2.14748E9" max="2.14748E9" units="cm"/>
+          <inkml:channel name="Y" type="integer" min="-2.14748E9" max="2.14748E9" units="cm"/>
+        </inkml:traceFormat>
+        <inkml:channelProperties>
+          <inkml:channelProperty channel="X" name="resolution" value="1000" units="1/cm"/>
+          <inkml:channelProperty channel="Y" name="resolution" value="1000" units="1/cm"/>
+        </inkml:channelProperties>
+      </inkml:inkSource>
       <inkml:timestamp xml:id="ts0" timeString="2020-05-13T10:04:08.701"/>
     </inkml:context>
     <inkml:brush xml:id="br0">
@@ -20811,7 +21055,7 @@
 </file>
 
 <file path=customXml/itemProps4.xml><?xml version="1.0" encoding="utf-8"?>
-<ds:datastoreItem xmlns:ds="http://schemas.openxmlformats.org/officeDocument/2006/customXml" ds:itemID="{75953433-3208-4DA5-89D9-EF904B03AD0C}">
+<ds:datastoreItem xmlns:ds="http://schemas.openxmlformats.org/officeDocument/2006/customXml" ds:itemID="{B4DE497D-D5B5-47B1-A80A-D1CDC0E5B8DA}">
   <ds:schemaRefs>
     <ds:schemaRef ds:uri="http://schemas.openxmlformats.org/officeDocument/2006/bibliography"/>
   </ds:schemaRefs>

</xml_diff>